<commit_message>
Activity diagrams added to RAD
</commit_message>
<xml_diff>
--- a/Documents/Word Documents (Raw and latest)/Requirements Analysis Document.docx
+++ b/Documents/Word Documents (Raw and latest)/Requirements Analysis Document.docx
@@ -266,7 +266,7 @@
               </mc:Choice>
               <mc:Fallback>
                 <w:pict>
-                  <v:group w14:anchorId="5D17FC43" id="Group 149" o:spid="_x0000_s1026" style="position:absolute;margin-left:0;margin-top:0;width:8in;height:95.7pt;z-index:251662336;mso-width-percent:941;mso-height-percent:121;mso-top-percent:23;mso-position-horizontal:center;mso-position-horizontal-relative:page;mso-position-vertical-relative:page;mso-width-percent:941;mso-height-percent:121;mso-top-percent:23" coordorigin="" coordsize="73152,12161" o:gfxdata="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">
+                  <v:group w14:anchorId="0B5EFEAB" id="Group 149" o:spid="_x0000_s1026" style="position:absolute;margin-left:0;margin-top:0;width:8in;height:95.7pt;z-index:251662336;mso-width-percent:941;mso-height-percent:121;mso-top-percent:23;mso-position-horizontal:center;mso-position-horizontal-relative:page;mso-position-vertical-relative:page;mso-width-percent:941;mso-height-percent:121;mso-top-percent:23" coordorigin="" coordsize="73152,12161" o:gfxdata="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">
                     <v:shape id="Rectangle 51" o:spid="_x0000_s1027" style="position:absolute;width:73152;height:11303;visibility:visible;mso-wrap-style:square;v-text-anchor:middle" coordsize="7312660,1129665" o:gfxdata="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" path="m,l7312660,r,1129665l3619500,733425,,1091565,,xe" fillcolor="#4f81bd [3204]" stroked="f" strokeweight="2pt">
                       <v:path arrowok="t" o:connecttype="custom" o:connectlocs="0,0;7315200,0;7315200,1130373;3620757,733885;0,1092249;0,0" o:connectangles="0,0,0,0,0,0"/>
                     </v:shape>
@@ -921,7 +921,7 @@
           <w:r>
             <w:fldChar w:fldCharType="separate"/>
           </w:r>
-          <w:hyperlink w:anchor="_Toc464292064" w:history="1">
+          <w:hyperlink w:anchor="_Toc464292532" w:history="1">
             <w:r>
               <w:rPr>
                 <w:rStyle w:val="Hyperlink"/>
@@ -948,7 +948,7 @@
                 <w:noProof/>
                 <w:webHidden/>
               </w:rPr>
-              <w:instrText xml:space="preserve"> PAGEREF _Toc464292064 \h </w:instrText>
+              <w:instrText xml:space="preserve"> PAGEREF _Toc464292532 \h </w:instrText>
             </w:r>
             <w:r>
               <w:rPr>
@@ -991,7 +991,7 @@
               <w:lang w:val="en-US"/>
             </w:rPr>
           </w:pPr>
-          <w:hyperlink w:anchor="_Toc464292065" w:history="1">
+          <w:hyperlink w:anchor="_Toc464292533" w:history="1">
             <w:r>
               <w:rPr>
                 <w:rStyle w:val="Hyperlink"/>
@@ -1018,7 +1018,7 @@
                 <w:noProof/>
                 <w:webHidden/>
               </w:rPr>
-              <w:instrText xml:space="preserve"> PAGEREF _Toc464292065 \h </w:instrText>
+              <w:instrText xml:space="preserve"> PAGEREF _Toc464292533 \h </w:instrText>
             </w:r>
             <w:r>
               <w:rPr>
@@ -1061,7 +1061,7 @@
               <w:lang w:val="en-US"/>
             </w:rPr>
           </w:pPr>
-          <w:hyperlink w:anchor="_Toc464292066" w:history="1">
+          <w:hyperlink w:anchor="_Toc464292534" w:history="1">
             <w:r>
               <w:rPr>
                 <w:rStyle w:val="Hyperlink"/>
@@ -1088,7 +1088,7 @@
                 <w:noProof/>
                 <w:webHidden/>
               </w:rPr>
-              <w:instrText xml:space="preserve"> PAGEREF _Toc464292066 \h </w:instrText>
+              <w:instrText xml:space="preserve"> PAGEREF _Toc464292534 \h </w:instrText>
             </w:r>
             <w:r>
               <w:rPr>
@@ -1131,7 +1131,7 @@
               <w:lang w:val="en-US"/>
             </w:rPr>
           </w:pPr>
-          <w:hyperlink w:anchor="_Toc464292067" w:history="1">
+          <w:hyperlink w:anchor="_Toc464292535" w:history="1">
             <w:r>
               <w:rPr>
                 <w:rStyle w:val="Hyperlink"/>
@@ -1158,7 +1158,7 @@
                 <w:noProof/>
                 <w:webHidden/>
               </w:rPr>
-              <w:instrText xml:space="preserve"> PAGEREF _Toc464292067 \h </w:instrText>
+              <w:instrText xml:space="preserve"> PAGEREF _Toc464292535 \h </w:instrText>
             </w:r>
             <w:r>
               <w:rPr>
@@ -1201,7 +1201,7 @@
               <w:lang w:val="en-US"/>
             </w:rPr>
           </w:pPr>
-          <w:hyperlink w:anchor="_Toc464292068" w:history="1">
+          <w:hyperlink w:anchor="_Toc464292536" w:history="1">
             <w:r>
               <w:rPr>
                 <w:rStyle w:val="Hyperlink"/>
@@ -1228,7 +1228,7 @@
                 <w:noProof/>
                 <w:webHidden/>
               </w:rPr>
-              <w:instrText xml:space="preserve"> PAGEREF _Toc464292068 \h </w:instrText>
+              <w:instrText xml:space="preserve"> PAGEREF _Toc464292536 \h </w:instrText>
             </w:r>
             <w:r>
               <w:rPr>
@@ -1271,7 +1271,7 @@
               <w:lang w:val="en-US"/>
             </w:rPr>
           </w:pPr>
-          <w:hyperlink w:anchor="_Toc464292069" w:history="1">
+          <w:hyperlink w:anchor="_Toc464292537" w:history="1">
             <w:r>
               <w:rPr>
                 <w:rStyle w:val="Hyperlink"/>
@@ -1298,7 +1298,7 @@
                 <w:noProof/>
                 <w:webHidden/>
               </w:rPr>
-              <w:instrText xml:space="preserve"> PAGEREF _Toc464292069 \h </w:instrText>
+              <w:instrText xml:space="preserve"> PAGEREF _Toc464292537 \h </w:instrText>
             </w:r>
             <w:r>
               <w:rPr>
@@ -1341,7 +1341,7 @@
               <w:lang w:val="en-US"/>
             </w:rPr>
           </w:pPr>
-          <w:hyperlink w:anchor="_Toc464292070" w:history="1">
+          <w:hyperlink w:anchor="_Toc464292538" w:history="1">
             <w:r>
               <w:rPr>
                 <w:rStyle w:val="Hyperlink"/>
@@ -1368,7 +1368,7 @@
                 <w:noProof/>
                 <w:webHidden/>
               </w:rPr>
-              <w:instrText xml:space="preserve"> PAGEREF _Toc464292070 \h </w:instrText>
+              <w:instrText xml:space="preserve"> PAGEREF _Toc464292538 \h </w:instrText>
             </w:r>
             <w:r>
               <w:rPr>
@@ -1411,7 +1411,7 @@
               <w:lang w:val="en-US"/>
             </w:rPr>
           </w:pPr>
-          <w:hyperlink w:anchor="_Toc464292071" w:history="1">
+          <w:hyperlink w:anchor="_Toc464292539" w:history="1">
             <w:r>
               <w:rPr>
                 <w:rStyle w:val="Hyperlink"/>
@@ -1438,7 +1438,7 @@
                 <w:noProof/>
                 <w:webHidden/>
               </w:rPr>
-              <w:instrText xml:space="preserve"> PAGEREF _Toc464292071 \h </w:instrText>
+              <w:instrText xml:space="preserve"> PAGEREF _Toc464292539 \h </w:instrText>
             </w:r>
             <w:r>
               <w:rPr>
@@ -1481,7 +1481,7 @@
               <w:lang w:val="en-US"/>
             </w:rPr>
           </w:pPr>
-          <w:hyperlink w:anchor="_Toc464292072" w:history="1">
+          <w:hyperlink w:anchor="_Toc464292540" w:history="1">
             <w:r>
               <w:rPr>
                 <w:rStyle w:val="Hyperlink"/>
@@ -1508,7 +1508,7 @@
                 <w:noProof/>
                 <w:webHidden/>
               </w:rPr>
-              <w:instrText xml:space="preserve"> PAGEREF _Toc464292072 \h </w:instrText>
+              <w:instrText xml:space="preserve"> PAGEREF _Toc464292540 \h </w:instrText>
             </w:r>
             <w:r>
               <w:rPr>
@@ -1551,7 +1551,7 @@
               <w:lang w:val="en-US"/>
             </w:rPr>
           </w:pPr>
-          <w:hyperlink w:anchor="_Toc464292073" w:history="1">
+          <w:hyperlink w:anchor="_Toc464292541" w:history="1">
             <w:r>
               <w:rPr>
                 <w:rStyle w:val="Hyperlink"/>
@@ -1578,7 +1578,7 @@
                 <w:noProof/>
                 <w:webHidden/>
               </w:rPr>
-              <w:instrText xml:space="preserve"> PAGEREF _Toc464292073 \h </w:instrText>
+              <w:instrText xml:space="preserve"> PAGEREF _Toc464292541 \h </w:instrText>
             </w:r>
             <w:r>
               <w:rPr>
@@ -1621,7 +1621,7 @@
               <w:lang w:val="en-US"/>
             </w:rPr>
           </w:pPr>
-          <w:hyperlink w:anchor="_Toc464292074" w:history="1">
+          <w:hyperlink w:anchor="_Toc464292542" w:history="1">
             <w:r>
               <w:rPr>
                 <w:rStyle w:val="Hyperlink"/>
@@ -1648,7 +1648,7 @@
                 <w:noProof/>
                 <w:webHidden/>
               </w:rPr>
-              <w:instrText xml:space="preserve"> PAGEREF _Toc464292074 \h </w:instrText>
+              <w:instrText xml:space="preserve"> PAGEREF _Toc464292542 \h </w:instrText>
             </w:r>
             <w:r>
               <w:rPr>
@@ -1691,7 +1691,7 @@
               <w:lang w:val="en-US"/>
             </w:rPr>
           </w:pPr>
-          <w:hyperlink w:anchor="_Toc464292075" w:history="1">
+          <w:hyperlink w:anchor="_Toc464292543" w:history="1">
             <w:r>
               <w:rPr>
                 <w:rStyle w:val="Hyperlink"/>
@@ -1718,7 +1718,7 @@
                 <w:noProof/>
                 <w:webHidden/>
               </w:rPr>
-              <w:instrText xml:space="preserve"> PAGEREF _Toc464292075 \h </w:instrText>
+              <w:instrText xml:space="preserve"> PAGEREF _Toc464292543 \h </w:instrText>
             </w:r>
             <w:r>
               <w:rPr>
@@ -1761,7 +1761,7 @@
               <w:lang w:val="en-US"/>
             </w:rPr>
           </w:pPr>
-          <w:hyperlink w:anchor="_Toc464292076" w:history="1">
+          <w:hyperlink w:anchor="_Toc464292544" w:history="1">
             <w:r>
               <w:rPr>
                 <w:rStyle w:val="Hyperlink"/>
@@ -1788,7 +1788,7 @@
                 <w:noProof/>
                 <w:webHidden/>
               </w:rPr>
-              <w:instrText xml:space="preserve"> PAGEREF _Toc464292076 \h </w:instrText>
+              <w:instrText xml:space="preserve"> PAGEREF _Toc464292544 \h </w:instrText>
             </w:r>
             <w:r>
               <w:rPr>
@@ -1809,6 +1809,1298 @@
                 <w:webHidden/>
               </w:rPr>
               <w:t>6</w:t>
+            </w:r>
+            <w:r>
+              <w:rPr>
+                <w:noProof/>
+                <w:webHidden/>
+              </w:rPr>
+              <w:fldChar w:fldCharType="end"/>
+            </w:r>
+          </w:hyperlink>
+        </w:p>
+        <w:p>
+          <w:pPr>
+            <w:pStyle w:val="TOC3"/>
+            <w:tabs>
+              <w:tab w:val="right" w:leader="dot" w:pos="9016"/>
+            </w:tabs>
+            <w:rPr>
+              <w:noProof/>
+            </w:rPr>
+          </w:pPr>
+          <w:hyperlink w:anchor="_Toc464292545" w:history="1">
+            <w:r>
+              <w:rPr>
+                <w:rStyle w:val="Hyperlink"/>
+                <w:noProof/>
+              </w:rPr>
+              <w:t>Purchase Sequence Diagram:</w:t>
+            </w:r>
+            <w:r>
+              <w:rPr>
+                <w:noProof/>
+                <w:webHidden/>
+              </w:rPr>
+              <w:tab/>
+            </w:r>
+            <w:r>
+              <w:rPr>
+                <w:noProof/>
+                <w:webHidden/>
+              </w:rPr>
+              <w:fldChar w:fldCharType="begin"/>
+            </w:r>
+            <w:r>
+              <w:rPr>
+                <w:noProof/>
+                <w:webHidden/>
+              </w:rPr>
+              <w:instrText xml:space="preserve"> PAGEREF _Toc464292545 \h </w:instrText>
+            </w:r>
+            <w:r>
+              <w:rPr>
+                <w:noProof/>
+                <w:webHidden/>
+              </w:rPr>
+            </w:r>
+            <w:r>
+              <w:rPr>
+                <w:noProof/>
+                <w:webHidden/>
+              </w:rPr>
+              <w:fldChar w:fldCharType="separate"/>
+            </w:r>
+            <w:r>
+              <w:rPr>
+                <w:noProof/>
+                <w:webHidden/>
+              </w:rPr>
+              <w:t>6</w:t>
+            </w:r>
+            <w:r>
+              <w:rPr>
+                <w:noProof/>
+                <w:webHidden/>
+              </w:rPr>
+              <w:fldChar w:fldCharType="end"/>
+            </w:r>
+          </w:hyperlink>
+        </w:p>
+        <w:p>
+          <w:pPr>
+            <w:pStyle w:val="TOC3"/>
+            <w:tabs>
+              <w:tab w:val="right" w:leader="dot" w:pos="9016"/>
+            </w:tabs>
+            <w:rPr>
+              <w:noProof/>
+            </w:rPr>
+          </w:pPr>
+          <w:hyperlink w:anchor="_Toc464292546" w:history="1">
+            <w:r>
+              <w:rPr>
+                <w:rStyle w:val="Hyperlink"/>
+                <w:noProof/>
+              </w:rPr>
+              <w:t>Contact Admin sequence diagram:</w:t>
+            </w:r>
+            <w:r>
+              <w:rPr>
+                <w:noProof/>
+                <w:webHidden/>
+              </w:rPr>
+              <w:tab/>
+            </w:r>
+            <w:r>
+              <w:rPr>
+                <w:noProof/>
+                <w:webHidden/>
+              </w:rPr>
+              <w:fldChar w:fldCharType="begin"/>
+            </w:r>
+            <w:r>
+              <w:rPr>
+                <w:noProof/>
+                <w:webHidden/>
+              </w:rPr>
+              <w:instrText xml:space="preserve"> PAGEREF _Toc464292546 \h </w:instrText>
+            </w:r>
+            <w:r>
+              <w:rPr>
+                <w:noProof/>
+                <w:webHidden/>
+              </w:rPr>
+            </w:r>
+            <w:r>
+              <w:rPr>
+                <w:noProof/>
+                <w:webHidden/>
+              </w:rPr>
+              <w:fldChar w:fldCharType="separate"/>
+            </w:r>
+            <w:r>
+              <w:rPr>
+                <w:noProof/>
+                <w:webHidden/>
+              </w:rPr>
+              <w:t>7</w:t>
+            </w:r>
+            <w:r>
+              <w:rPr>
+                <w:noProof/>
+                <w:webHidden/>
+              </w:rPr>
+              <w:fldChar w:fldCharType="end"/>
+            </w:r>
+          </w:hyperlink>
+        </w:p>
+        <w:p>
+          <w:pPr>
+            <w:pStyle w:val="TOC3"/>
+            <w:tabs>
+              <w:tab w:val="right" w:leader="dot" w:pos="9016"/>
+            </w:tabs>
+            <w:rPr>
+              <w:noProof/>
+            </w:rPr>
+          </w:pPr>
+          <w:hyperlink w:anchor="_Toc464292547" w:history="1">
+            <w:r>
+              <w:rPr>
+                <w:rStyle w:val="Hyperlink"/>
+                <w:noProof/>
+              </w:rPr>
+              <w:t>Contact User sequence diagram:</w:t>
+            </w:r>
+            <w:r>
+              <w:rPr>
+                <w:noProof/>
+                <w:webHidden/>
+              </w:rPr>
+              <w:tab/>
+            </w:r>
+            <w:r>
+              <w:rPr>
+                <w:noProof/>
+                <w:webHidden/>
+              </w:rPr>
+              <w:fldChar w:fldCharType="begin"/>
+            </w:r>
+            <w:r>
+              <w:rPr>
+                <w:noProof/>
+                <w:webHidden/>
+              </w:rPr>
+              <w:instrText xml:space="preserve"> PAGEREF _Toc464292547 \h </w:instrText>
+            </w:r>
+            <w:r>
+              <w:rPr>
+                <w:noProof/>
+                <w:webHidden/>
+              </w:rPr>
+            </w:r>
+            <w:r>
+              <w:rPr>
+                <w:noProof/>
+                <w:webHidden/>
+              </w:rPr>
+              <w:fldChar w:fldCharType="separate"/>
+            </w:r>
+            <w:r>
+              <w:rPr>
+                <w:noProof/>
+                <w:webHidden/>
+              </w:rPr>
+              <w:t>8</w:t>
+            </w:r>
+            <w:r>
+              <w:rPr>
+                <w:noProof/>
+                <w:webHidden/>
+              </w:rPr>
+              <w:fldChar w:fldCharType="end"/>
+            </w:r>
+          </w:hyperlink>
+        </w:p>
+        <w:p>
+          <w:pPr>
+            <w:pStyle w:val="TOC3"/>
+            <w:tabs>
+              <w:tab w:val="right" w:leader="dot" w:pos="9016"/>
+            </w:tabs>
+            <w:rPr>
+              <w:noProof/>
+            </w:rPr>
+          </w:pPr>
+          <w:hyperlink w:anchor="_Toc464292548" w:history="1">
+            <w:r>
+              <w:rPr>
+                <w:rStyle w:val="Hyperlink"/>
+                <w:noProof/>
+              </w:rPr>
+              <w:t>Update user details sequence diagram:</w:t>
+            </w:r>
+            <w:r>
+              <w:rPr>
+                <w:noProof/>
+                <w:webHidden/>
+              </w:rPr>
+              <w:tab/>
+            </w:r>
+            <w:r>
+              <w:rPr>
+                <w:noProof/>
+                <w:webHidden/>
+              </w:rPr>
+              <w:fldChar w:fldCharType="begin"/>
+            </w:r>
+            <w:r>
+              <w:rPr>
+                <w:noProof/>
+                <w:webHidden/>
+              </w:rPr>
+              <w:instrText xml:space="preserve"> PAGEREF _Toc464292548 \h </w:instrText>
+            </w:r>
+            <w:r>
+              <w:rPr>
+                <w:noProof/>
+                <w:webHidden/>
+              </w:rPr>
+            </w:r>
+            <w:r>
+              <w:rPr>
+                <w:noProof/>
+                <w:webHidden/>
+              </w:rPr>
+              <w:fldChar w:fldCharType="separate"/>
+            </w:r>
+            <w:r>
+              <w:rPr>
+                <w:noProof/>
+                <w:webHidden/>
+              </w:rPr>
+              <w:t>9</w:t>
+            </w:r>
+            <w:r>
+              <w:rPr>
+                <w:noProof/>
+                <w:webHidden/>
+              </w:rPr>
+              <w:fldChar w:fldCharType="end"/>
+            </w:r>
+          </w:hyperlink>
+        </w:p>
+        <w:p>
+          <w:pPr>
+            <w:pStyle w:val="TOC3"/>
+            <w:tabs>
+              <w:tab w:val="right" w:leader="dot" w:pos="9016"/>
+            </w:tabs>
+            <w:rPr>
+              <w:noProof/>
+            </w:rPr>
+          </w:pPr>
+          <w:hyperlink w:anchor="_Toc464292549" w:history="1">
+            <w:r>
+              <w:rPr>
+                <w:rStyle w:val="Hyperlink"/>
+                <w:noProof/>
+              </w:rPr>
+              <w:t>Discount Evaluation Sequence Diagram:</w:t>
+            </w:r>
+            <w:r>
+              <w:rPr>
+                <w:noProof/>
+                <w:webHidden/>
+              </w:rPr>
+              <w:tab/>
+            </w:r>
+            <w:r>
+              <w:rPr>
+                <w:noProof/>
+                <w:webHidden/>
+              </w:rPr>
+              <w:fldChar w:fldCharType="begin"/>
+            </w:r>
+            <w:r>
+              <w:rPr>
+                <w:noProof/>
+                <w:webHidden/>
+              </w:rPr>
+              <w:instrText xml:space="preserve"> PAGEREF _Toc464292549 \h </w:instrText>
+            </w:r>
+            <w:r>
+              <w:rPr>
+                <w:noProof/>
+                <w:webHidden/>
+              </w:rPr>
+            </w:r>
+            <w:r>
+              <w:rPr>
+                <w:noProof/>
+                <w:webHidden/>
+              </w:rPr>
+              <w:fldChar w:fldCharType="separate"/>
+            </w:r>
+            <w:r>
+              <w:rPr>
+                <w:noProof/>
+                <w:webHidden/>
+              </w:rPr>
+              <w:t>10</w:t>
+            </w:r>
+            <w:r>
+              <w:rPr>
+                <w:noProof/>
+                <w:webHidden/>
+              </w:rPr>
+              <w:fldChar w:fldCharType="end"/>
+            </w:r>
+          </w:hyperlink>
+        </w:p>
+        <w:p>
+          <w:pPr>
+            <w:pStyle w:val="TOC3"/>
+            <w:tabs>
+              <w:tab w:val="right" w:leader="dot" w:pos="9016"/>
+            </w:tabs>
+            <w:rPr>
+              <w:noProof/>
+            </w:rPr>
+          </w:pPr>
+          <w:hyperlink w:anchor="_Toc464292550" w:history="1">
+            <w:r>
+              <w:rPr>
+                <w:rStyle w:val="Hyperlink"/>
+                <w:noProof/>
+              </w:rPr>
+              <w:t>Explore Sequence Diagram:</w:t>
+            </w:r>
+            <w:r>
+              <w:rPr>
+                <w:noProof/>
+                <w:webHidden/>
+              </w:rPr>
+              <w:tab/>
+            </w:r>
+            <w:r>
+              <w:rPr>
+                <w:noProof/>
+                <w:webHidden/>
+              </w:rPr>
+              <w:fldChar w:fldCharType="begin"/>
+            </w:r>
+            <w:r>
+              <w:rPr>
+                <w:noProof/>
+                <w:webHidden/>
+              </w:rPr>
+              <w:instrText xml:space="preserve"> PAGEREF _Toc464292550 \h </w:instrText>
+            </w:r>
+            <w:r>
+              <w:rPr>
+                <w:noProof/>
+                <w:webHidden/>
+              </w:rPr>
+            </w:r>
+            <w:r>
+              <w:rPr>
+                <w:noProof/>
+                <w:webHidden/>
+              </w:rPr>
+              <w:fldChar w:fldCharType="separate"/>
+            </w:r>
+            <w:r>
+              <w:rPr>
+                <w:noProof/>
+                <w:webHidden/>
+              </w:rPr>
+              <w:t>11</w:t>
+            </w:r>
+            <w:r>
+              <w:rPr>
+                <w:noProof/>
+                <w:webHidden/>
+              </w:rPr>
+              <w:fldChar w:fldCharType="end"/>
+            </w:r>
+          </w:hyperlink>
+        </w:p>
+        <w:p>
+          <w:pPr>
+            <w:pStyle w:val="TOC3"/>
+            <w:tabs>
+              <w:tab w:val="right" w:leader="dot" w:pos="9016"/>
+            </w:tabs>
+            <w:rPr>
+              <w:noProof/>
+            </w:rPr>
+          </w:pPr>
+          <w:hyperlink w:anchor="_Toc464292551" w:history="1">
+            <w:r>
+              <w:rPr>
+                <w:rStyle w:val="Hyperlink"/>
+                <w:noProof/>
+              </w:rPr>
+              <w:t>Loan Sequence Diagram:</w:t>
+            </w:r>
+            <w:r>
+              <w:rPr>
+                <w:noProof/>
+                <w:webHidden/>
+              </w:rPr>
+              <w:tab/>
+            </w:r>
+            <w:r>
+              <w:rPr>
+                <w:noProof/>
+                <w:webHidden/>
+              </w:rPr>
+              <w:fldChar w:fldCharType="begin"/>
+            </w:r>
+            <w:r>
+              <w:rPr>
+                <w:noProof/>
+                <w:webHidden/>
+              </w:rPr>
+              <w:instrText xml:space="preserve"> PAGEREF _Toc464292551 \h </w:instrText>
+            </w:r>
+            <w:r>
+              <w:rPr>
+                <w:noProof/>
+                <w:webHidden/>
+              </w:rPr>
+            </w:r>
+            <w:r>
+              <w:rPr>
+                <w:noProof/>
+                <w:webHidden/>
+              </w:rPr>
+              <w:fldChar w:fldCharType="separate"/>
+            </w:r>
+            <w:r>
+              <w:rPr>
+                <w:noProof/>
+                <w:webHidden/>
+              </w:rPr>
+              <w:t>12</w:t>
+            </w:r>
+            <w:r>
+              <w:rPr>
+                <w:noProof/>
+                <w:webHidden/>
+              </w:rPr>
+              <w:fldChar w:fldCharType="end"/>
+            </w:r>
+          </w:hyperlink>
+        </w:p>
+        <w:p>
+          <w:pPr>
+            <w:pStyle w:val="TOC3"/>
+            <w:tabs>
+              <w:tab w:val="right" w:leader="dot" w:pos="9016"/>
+            </w:tabs>
+            <w:rPr>
+              <w:noProof/>
+            </w:rPr>
+          </w:pPr>
+          <w:hyperlink w:anchor="_Toc464292552" w:history="1">
+            <w:r>
+              <w:rPr>
+                <w:rStyle w:val="Hyperlink"/>
+                <w:noProof/>
+              </w:rPr>
+              <w:t>Login sequence diagram:</w:t>
+            </w:r>
+            <w:r>
+              <w:rPr>
+                <w:noProof/>
+                <w:webHidden/>
+              </w:rPr>
+              <w:tab/>
+            </w:r>
+            <w:r>
+              <w:rPr>
+                <w:noProof/>
+                <w:webHidden/>
+              </w:rPr>
+              <w:fldChar w:fldCharType="begin"/>
+            </w:r>
+            <w:r>
+              <w:rPr>
+                <w:noProof/>
+                <w:webHidden/>
+              </w:rPr>
+              <w:instrText xml:space="preserve"> PAGEREF _Toc464292552 \h </w:instrText>
+            </w:r>
+            <w:r>
+              <w:rPr>
+                <w:noProof/>
+                <w:webHidden/>
+              </w:rPr>
+            </w:r>
+            <w:r>
+              <w:rPr>
+                <w:noProof/>
+                <w:webHidden/>
+              </w:rPr>
+              <w:fldChar w:fldCharType="separate"/>
+            </w:r>
+            <w:r>
+              <w:rPr>
+                <w:noProof/>
+                <w:webHidden/>
+              </w:rPr>
+              <w:t>13</w:t>
+            </w:r>
+            <w:r>
+              <w:rPr>
+                <w:noProof/>
+                <w:webHidden/>
+              </w:rPr>
+              <w:fldChar w:fldCharType="end"/>
+            </w:r>
+          </w:hyperlink>
+        </w:p>
+        <w:p>
+          <w:pPr>
+            <w:pStyle w:val="TOC3"/>
+            <w:tabs>
+              <w:tab w:val="right" w:leader="dot" w:pos="9016"/>
+            </w:tabs>
+            <w:rPr>
+              <w:noProof/>
+            </w:rPr>
+          </w:pPr>
+          <w:hyperlink w:anchor="_Toc464292553" w:history="1">
+            <w:r>
+              <w:rPr>
+                <w:rStyle w:val="Hyperlink"/>
+                <w:noProof/>
+              </w:rPr>
+              <w:t>Logout sequence diagram:</w:t>
+            </w:r>
+            <w:r>
+              <w:rPr>
+                <w:noProof/>
+                <w:webHidden/>
+              </w:rPr>
+              <w:tab/>
+            </w:r>
+            <w:r>
+              <w:rPr>
+                <w:noProof/>
+                <w:webHidden/>
+              </w:rPr>
+              <w:fldChar w:fldCharType="begin"/>
+            </w:r>
+            <w:r>
+              <w:rPr>
+                <w:noProof/>
+                <w:webHidden/>
+              </w:rPr>
+              <w:instrText xml:space="preserve"> PAGEREF _Toc464292553 \h </w:instrText>
+            </w:r>
+            <w:r>
+              <w:rPr>
+                <w:noProof/>
+                <w:webHidden/>
+              </w:rPr>
+            </w:r>
+            <w:r>
+              <w:rPr>
+                <w:noProof/>
+                <w:webHidden/>
+              </w:rPr>
+              <w:fldChar w:fldCharType="separate"/>
+            </w:r>
+            <w:r>
+              <w:rPr>
+                <w:noProof/>
+                <w:webHidden/>
+              </w:rPr>
+              <w:t>14</w:t>
+            </w:r>
+            <w:r>
+              <w:rPr>
+                <w:noProof/>
+                <w:webHidden/>
+              </w:rPr>
+              <w:fldChar w:fldCharType="end"/>
+            </w:r>
+          </w:hyperlink>
+        </w:p>
+        <w:p>
+          <w:pPr>
+            <w:pStyle w:val="TOC3"/>
+            <w:tabs>
+              <w:tab w:val="right" w:leader="dot" w:pos="9016"/>
+            </w:tabs>
+            <w:rPr>
+              <w:noProof/>
+            </w:rPr>
+          </w:pPr>
+          <w:hyperlink w:anchor="_Toc464292554" w:history="1">
+            <w:r>
+              <w:rPr>
+                <w:rStyle w:val="Hyperlink"/>
+                <w:noProof/>
+              </w:rPr>
+              <w:t>Profile Sequence Diagram:</w:t>
+            </w:r>
+            <w:r>
+              <w:rPr>
+                <w:noProof/>
+                <w:webHidden/>
+              </w:rPr>
+              <w:tab/>
+            </w:r>
+            <w:r>
+              <w:rPr>
+                <w:noProof/>
+                <w:webHidden/>
+              </w:rPr>
+              <w:fldChar w:fldCharType="begin"/>
+            </w:r>
+            <w:r>
+              <w:rPr>
+                <w:noProof/>
+                <w:webHidden/>
+              </w:rPr>
+              <w:instrText xml:space="preserve"> PAGEREF _Toc464292554 \h </w:instrText>
+            </w:r>
+            <w:r>
+              <w:rPr>
+                <w:noProof/>
+                <w:webHidden/>
+              </w:rPr>
+            </w:r>
+            <w:r>
+              <w:rPr>
+                <w:noProof/>
+                <w:webHidden/>
+              </w:rPr>
+              <w:fldChar w:fldCharType="separate"/>
+            </w:r>
+            <w:r>
+              <w:rPr>
+                <w:noProof/>
+                <w:webHidden/>
+              </w:rPr>
+              <w:t>15</w:t>
+            </w:r>
+            <w:r>
+              <w:rPr>
+                <w:noProof/>
+                <w:webHidden/>
+              </w:rPr>
+              <w:fldChar w:fldCharType="end"/>
+            </w:r>
+          </w:hyperlink>
+        </w:p>
+        <w:p>
+          <w:pPr>
+            <w:pStyle w:val="TOC3"/>
+            <w:tabs>
+              <w:tab w:val="right" w:leader="dot" w:pos="9016"/>
+            </w:tabs>
+            <w:rPr>
+              <w:noProof/>
+            </w:rPr>
+          </w:pPr>
+          <w:hyperlink w:anchor="_Toc464292555" w:history="1">
+            <w:r>
+              <w:rPr>
+                <w:rStyle w:val="Hyperlink"/>
+                <w:noProof/>
+              </w:rPr>
+              <w:t>Rent sequence diagram:</w:t>
+            </w:r>
+            <w:r>
+              <w:rPr>
+                <w:noProof/>
+                <w:webHidden/>
+              </w:rPr>
+              <w:tab/>
+            </w:r>
+            <w:r>
+              <w:rPr>
+                <w:noProof/>
+                <w:webHidden/>
+              </w:rPr>
+              <w:fldChar w:fldCharType="begin"/>
+            </w:r>
+            <w:r>
+              <w:rPr>
+                <w:noProof/>
+                <w:webHidden/>
+              </w:rPr>
+              <w:instrText xml:space="preserve"> PAGEREF _Toc464292555 \h </w:instrText>
+            </w:r>
+            <w:r>
+              <w:rPr>
+                <w:noProof/>
+                <w:webHidden/>
+              </w:rPr>
+            </w:r>
+            <w:r>
+              <w:rPr>
+                <w:noProof/>
+                <w:webHidden/>
+              </w:rPr>
+              <w:fldChar w:fldCharType="separate"/>
+            </w:r>
+            <w:r>
+              <w:rPr>
+                <w:noProof/>
+                <w:webHidden/>
+              </w:rPr>
+              <w:t>16</w:t>
+            </w:r>
+            <w:r>
+              <w:rPr>
+                <w:noProof/>
+                <w:webHidden/>
+              </w:rPr>
+              <w:fldChar w:fldCharType="end"/>
+            </w:r>
+          </w:hyperlink>
+        </w:p>
+        <w:p>
+          <w:pPr>
+            <w:pStyle w:val="TOC3"/>
+            <w:tabs>
+              <w:tab w:val="right" w:leader="dot" w:pos="9016"/>
+            </w:tabs>
+            <w:rPr>
+              <w:noProof/>
+            </w:rPr>
+          </w:pPr>
+          <w:hyperlink w:anchor="_Toc464292556" w:history="1">
+            <w:r>
+              <w:rPr>
+                <w:rStyle w:val="Hyperlink"/>
+                <w:noProof/>
+              </w:rPr>
+              <w:t>Report User Sequence Diagram</w:t>
+            </w:r>
+            <w:r>
+              <w:rPr>
+                <w:noProof/>
+                <w:webHidden/>
+              </w:rPr>
+              <w:tab/>
+            </w:r>
+            <w:r>
+              <w:rPr>
+                <w:noProof/>
+                <w:webHidden/>
+              </w:rPr>
+              <w:fldChar w:fldCharType="begin"/>
+            </w:r>
+            <w:r>
+              <w:rPr>
+                <w:noProof/>
+                <w:webHidden/>
+              </w:rPr>
+              <w:instrText xml:space="preserve"> PAGEREF _Toc464292556 \h </w:instrText>
+            </w:r>
+            <w:r>
+              <w:rPr>
+                <w:noProof/>
+                <w:webHidden/>
+              </w:rPr>
+            </w:r>
+            <w:r>
+              <w:rPr>
+                <w:noProof/>
+                <w:webHidden/>
+              </w:rPr>
+              <w:fldChar w:fldCharType="separate"/>
+            </w:r>
+            <w:r>
+              <w:rPr>
+                <w:noProof/>
+                <w:webHidden/>
+              </w:rPr>
+              <w:t>17</w:t>
+            </w:r>
+            <w:r>
+              <w:rPr>
+                <w:noProof/>
+                <w:webHidden/>
+              </w:rPr>
+              <w:fldChar w:fldCharType="end"/>
+            </w:r>
+          </w:hyperlink>
+        </w:p>
+        <w:p>
+          <w:pPr>
+            <w:pStyle w:val="TOC3"/>
+            <w:tabs>
+              <w:tab w:val="right" w:leader="dot" w:pos="9016"/>
+            </w:tabs>
+            <w:rPr>
+              <w:noProof/>
+            </w:rPr>
+          </w:pPr>
+          <w:hyperlink w:anchor="_Toc464292557" w:history="1">
+            <w:r>
+              <w:rPr>
+                <w:rStyle w:val="Hyperlink"/>
+                <w:noProof/>
+              </w:rPr>
+              <w:t>Reset Password sequence diagram:</w:t>
+            </w:r>
+            <w:r>
+              <w:rPr>
+                <w:noProof/>
+                <w:webHidden/>
+              </w:rPr>
+              <w:tab/>
+            </w:r>
+            <w:r>
+              <w:rPr>
+                <w:noProof/>
+                <w:webHidden/>
+              </w:rPr>
+              <w:fldChar w:fldCharType="begin"/>
+            </w:r>
+            <w:r>
+              <w:rPr>
+                <w:noProof/>
+                <w:webHidden/>
+              </w:rPr>
+              <w:instrText xml:space="preserve"> PAGEREF _Toc464292557 \h </w:instrText>
+            </w:r>
+            <w:r>
+              <w:rPr>
+                <w:noProof/>
+                <w:webHidden/>
+              </w:rPr>
+            </w:r>
+            <w:r>
+              <w:rPr>
+                <w:noProof/>
+                <w:webHidden/>
+              </w:rPr>
+              <w:fldChar w:fldCharType="separate"/>
+            </w:r>
+            <w:r>
+              <w:rPr>
+                <w:noProof/>
+                <w:webHidden/>
+              </w:rPr>
+              <w:t>18</w:t>
+            </w:r>
+            <w:r>
+              <w:rPr>
+                <w:noProof/>
+                <w:webHidden/>
+              </w:rPr>
+              <w:fldChar w:fldCharType="end"/>
+            </w:r>
+          </w:hyperlink>
+        </w:p>
+        <w:p>
+          <w:pPr>
+            <w:pStyle w:val="TOC3"/>
+            <w:tabs>
+              <w:tab w:val="right" w:leader="dot" w:pos="9016"/>
+            </w:tabs>
+            <w:rPr>
+              <w:noProof/>
+            </w:rPr>
+          </w:pPr>
+          <w:hyperlink w:anchor="_Toc464292558" w:history="1">
+            <w:r>
+              <w:rPr>
+                <w:rStyle w:val="Hyperlink"/>
+                <w:noProof/>
+              </w:rPr>
+              <w:t>Reverse Transaction Sequence Diagram</w:t>
+            </w:r>
+            <w:r>
+              <w:rPr>
+                <w:noProof/>
+                <w:webHidden/>
+              </w:rPr>
+              <w:tab/>
+            </w:r>
+            <w:r>
+              <w:rPr>
+                <w:noProof/>
+                <w:webHidden/>
+              </w:rPr>
+              <w:fldChar w:fldCharType="begin"/>
+            </w:r>
+            <w:r>
+              <w:rPr>
+                <w:noProof/>
+                <w:webHidden/>
+              </w:rPr>
+              <w:instrText xml:space="preserve"> PAGEREF _Toc464292558 \h </w:instrText>
+            </w:r>
+            <w:r>
+              <w:rPr>
+                <w:noProof/>
+                <w:webHidden/>
+              </w:rPr>
+            </w:r>
+            <w:r>
+              <w:rPr>
+                <w:noProof/>
+                <w:webHidden/>
+              </w:rPr>
+              <w:fldChar w:fldCharType="separate"/>
+            </w:r>
+            <w:r>
+              <w:rPr>
+                <w:noProof/>
+                <w:webHidden/>
+              </w:rPr>
+              <w:t>19</w:t>
+            </w:r>
+            <w:r>
+              <w:rPr>
+                <w:noProof/>
+                <w:webHidden/>
+              </w:rPr>
+              <w:fldChar w:fldCharType="end"/>
+            </w:r>
+          </w:hyperlink>
+        </w:p>
+        <w:p>
+          <w:pPr>
+            <w:pStyle w:val="TOC3"/>
+            <w:tabs>
+              <w:tab w:val="right" w:leader="dot" w:pos="9016"/>
+            </w:tabs>
+            <w:rPr>
+              <w:noProof/>
+            </w:rPr>
+          </w:pPr>
+          <w:hyperlink w:anchor="_Toc464292559" w:history="1">
+            <w:r>
+              <w:rPr>
+                <w:rStyle w:val="Hyperlink"/>
+                <w:noProof/>
+              </w:rPr>
+              <w:t>View uploaded books sequence diagram:</w:t>
+            </w:r>
+            <w:r>
+              <w:rPr>
+                <w:noProof/>
+                <w:webHidden/>
+              </w:rPr>
+              <w:tab/>
+            </w:r>
+            <w:r>
+              <w:rPr>
+                <w:noProof/>
+                <w:webHidden/>
+              </w:rPr>
+              <w:fldChar w:fldCharType="begin"/>
+            </w:r>
+            <w:r>
+              <w:rPr>
+                <w:noProof/>
+                <w:webHidden/>
+              </w:rPr>
+              <w:instrText xml:space="preserve"> PAGEREF _Toc464292559 \h </w:instrText>
+            </w:r>
+            <w:r>
+              <w:rPr>
+                <w:noProof/>
+                <w:webHidden/>
+              </w:rPr>
+            </w:r>
+            <w:r>
+              <w:rPr>
+                <w:noProof/>
+                <w:webHidden/>
+              </w:rPr>
+              <w:fldChar w:fldCharType="separate"/>
+            </w:r>
+            <w:r>
+              <w:rPr>
+                <w:noProof/>
+                <w:webHidden/>
+              </w:rPr>
+              <w:t>20</w:t>
+            </w:r>
+            <w:r>
+              <w:rPr>
+                <w:noProof/>
+                <w:webHidden/>
+              </w:rPr>
+              <w:fldChar w:fldCharType="end"/>
+            </w:r>
+          </w:hyperlink>
+        </w:p>
+        <w:p>
+          <w:pPr>
+            <w:pStyle w:val="TOC3"/>
+            <w:tabs>
+              <w:tab w:val="right" w:leader="dot" w:pos="9016"/>
+            </w:tabs>
+            <w:rPr>
+              <w:noProof/>
+            </w:rPr>
+          </w:pPr>
+          <w:hyperlink w:anchor="_Toc464292560" w:history="1">
+            <w:r>
+              <w:rPr>
+                <w:rStyle w:val="Hyperlink"/>
+                <w:noProof/>
+              </w:rPr>
+              <w:t>Sell sequence diagram</w:t>
+            </w:r>
+            <w:r>
+              <w:rPr>
+                <w:noProof/>
+                <w:webHidden/>
+              </w:rPr>
+              <w:tab/>
+            </w:r>
+            <w:r>
+              <w:rPr>
+                <w:noProof/>
+                <w:webHidden/>
+              </w:rPr>
+              <w:fldChar w:fldCharType="begin"/>
+            </w:r>
+            <w:r>
+              <w:rPr>
+                <w:noProof/>
+                <w:webHidden/>
+              </w:rPr>
+              <w:instrText xml:space="preserve"> PAGEREF _Toc464292560 \h </w:instrText>
+            </w:r>
+            <w:r>
+              <w:rPr>
+                <w:noProof/>
+                <w:webHidden/>
+              </w:rPr>
+            </w:r>
+            <w:r>
+              <w:rPr>
+                <w:noProof/>
+                <w:webHidden/>
+              </w:rPr>
+              <w:fldChar w:fldCharType="separate"/>
+            </w:r>
+            <w:r>
+              <w:rPr>
+                <w:noProof/>
+                <w:webHidden/>
+              </w:rPr>
+              <w:t>21</w:t>
+            </w:r>
+            <w:r>
+              <w:rPr>
+                <w:noProof/>
+                <w:webHidden/>
+              </w:rPr>
+              <w:fldChar w:fldCharType="end"/>
+            </w:r>
+          </w:hyperlink>
+        </w:p>
+        <w:p>
+          <w:pPr>
+            <w:pStyle w:val="TOC3"/>
+            <w:tabs>
+              <w:tab w:val="right" w:leader="dot" w:pos="9016"/>
+            </w:tabs>
+            <w:rPr>
+              <w:noProof/>
+            </w:rPr>
+          </w:pPr>
+          <w:hyperlink w:anchor="_Toc464292561" w:history="1">
+            <w:r>
+              <w:rPr>
+                <w:rStyle w:val="Hyperlink"/>
+                <w:noProof/>
+              </w:rPr>
+              <w:t>Sign up sequence diagram:</w:t>
+            </w:r>
+            <w:r>
+              <w:rPr>
+                <w:noProof/>
+                <w:webHidden/>
+              </w:rPr>
+              <w:tab/>
+            </w:r>
+            <w:r>
+              <w:rPr>
+                <w:noProof/>
+                <w:webHidden/>
+              </w:rPr>
+              <w:fldChar w:fldCharType="begin"/>
+            </w:r>
+            <w:r>
+              <w:rPr>
+                <w:noProof/>
+                <w:webHidden/>
+              </w:rPr>
+              <w:instrText xml:space="preserve"> PAGEREF _Toc464292561 \h </w:instrText>
+            </w:r>
+            <w:r>
+              <w:rPr>
+                <w:noProof/>
+                <w:webHidden/>
+              </w:rPr>
+            </w:r>
+            <w:r>
+              <w:rPr>
+                <w:noProof/>
+                <w:webHidden/>
+              </w:rPr>
+              <w:fldChar w:fldCharType="separate"/>
+            </w:r>
+            <w:r>
+              <w:rPr>
+                <w:noProof/>
+                <w:webHidden/>
+              </w:rPr>
+              <w:t>22</w:t>
+            </w:r>
+            <w:r>
+              <w:rPr>
+                <w:noProof/>
+                <w:webHidden/>
+              </w:rPr>
+              <w:fldChar w:fldCharType="end"/>
+            </w:r>
+          </w:hyperlink>
+        </w:p>
+        <w:p>
+          <w:pPr>
+            <w:pStyle w:val="TOC3"/>
+            <w:tabs>
+              <w:tab w:val="right" w:leader="dot" w:pos="9016"/>
+            </w:tabs>
+            <w:rPr>
+              <w:noProof/>
+            </w:rPr>
+          </w:pPr>
+          <w:hyperlink w:anchor="_Toc464292562" w:history="1">
+            <w:r>
+              <w:rPr>
+                <w:rStyle w:val="Hyperlink"/>
+                <w:noProof/>
+              </w:rPr>
+              <w:t>System defaults sequence diagram</w:t>
+            </w:r>
+            <w:r>
+              <w:rPr>
+                <w:noProof/>
+                <w:webHidden/>
+              </w:rPr>
+              <w:tab/>
+            </w:r>
+            <w:r>
+              <w:rPr>
+                <w:noProof/>
+                <w:webHidden/>
+              </w:rPr>
+              <w:fldChar w:fldCharType="begin"/>
+            </w:r>
+            <w:r>
+              <w:rPr>
+                <w:noProof/>
+                <w:webHidden/>
+              </w:rPr>
+              <w:instrText xml:space="preserve"> PAGEREF _Toc464292562 \h </w:instrText>
+            </w:r>
+            <w:r>
+              <w:rPr>
+                <w:noProof/>
+                <w:webHidden/>
+              </w:rPr>
+            </w:r>
+            <w:r>
+              <w:rPr>
+                <w:noProof/>
+                <w:webHidden/>
+              </w:rPr>
+              <w:fldChar w:fldCharType="separate"/>
+            </w:r>
+            <w:r>
+              <w:rPr>
+                <w:noProof/>
+                <w:webHidden/>
+              </w:rPr>
+              <w:t>23</w:t>
+            </w:r>
+            <w:r>
+              <w:rPr>
+                <w:noProof/>
+                <w:webHidden/>
+              </w:rPr>
+              <w:fldChar w:fldCharType="end"/>
+            </w:r>
+          </w:hyperlink>
+        </w:p>
+        <w:p>
+          <w:pPr>
+            <w:pStyle w:val="TOC3"/>
+            <w:tabs>
+              <w:tab w:val="right" w:leader="dot" w:pos="9016"/>
+            </w:tabs>
+            <w:rPr>
+              <w:noProof/>
+            </w:rPr>
+          </w:pPr>
+          <w:hyperlink w:anchor="_Toc464292563" w:history="1">
+            <w:r>
+              <w:rPr>
+                <w:rStyle w:val="Hyperlink"/>
+                <w:noProof/>
+              </w:rPr>
+              <w:t>System information sequence diagram</w:t>
+            </w:r>
+            <w:r>
+              <w:rPr>
+                <w:noProof/>
+                <w:webHidden/>
+              </w:rPr>
+              <w:tab/>
+            </w:r>
+            <w:r>
+              <w:rPr>
+                <w:noProof/>
+                <w:webHidden/>
+              </w:rPr>
+              <w:fldChar w:fldCharType="begin"/>
+            </w:r>
+            <w:r>
+              <w:rPr>
+                <w:noProof/>
+                <w:webHidden/>
+              </w:rPr>
+              <w:instrText xml:space="preserve"> PAGEREF _Toc464292563 \h </w:instrText>
+            </w:r>
+            <w:r>
+              <w:rPr>
+                <w:noProof/>
+                <w:webHidden/>
+              </w:rPr>
+            </w:r>
+            <w:r>
+              <w:rPr>
+                <w:noProof/>
+                <w:webHidden/>
+              </w:rPr>
+              <w:fldChar w:fldCharType="separate"/>
+            </w:r>
+            <w:r>
+              <w:rPr>
+                <w:noProof/>
+                <w:webHidden/>
+              </w:rPr>
+              <w:t>24</w:t>
             </w:r>
             <w:r>
               <w:rPr>
@@ -1831,13 +3123,13 @@
               <w:lang w:val="en-US"/>
             </w:rPr>
           </w:pPr>
-          <w:hyperlink w:anchor="_Toc464292077" w:history="1">
+          <w:hyperlink w:anchor="_Toc464292564" w:history="1">
             <w:r>
               <w:rPr>
                 <w:rStyle w:val="Hyperlink"/>
                 <w:noProof/>
               </w:rPr>
-              <w:t>Purchase Sequence Diagram:</w:t>
+              <w:t>4. Glossary</w:t>
             </w:r>
             <w:r>
               <w:rPr>
@@ -1858,7 +3150,7 @@
                 <w:noProof/>
                 <w:webHidden/>
               </w:rPr>
-              <w:instrText xml:space="preserve"> PAGEREF _Toc464292077 \h </w:instrText>
+              <w:instrText xml:space="preserve"> PAGEREF _Toc464292564 \h </w:instrText>
             </w:r>
             <w:r>
               <w:rPr>
@@ -1878,7 +3170,7 @@
                 <w:noProof/>
                 <w:webHidden/>
               </w:rPr>
-              <w:t>6</w:t>
+              <w:t>24</w:t>
             </w:r>
             <w:r>
               <w:rPr>
@@ -1901,13 +3193,13 @@
               <w:lang w:val="en-US"/>
             </w:rPr>
           </w:pPr>
-          <w:hyperlink w:anchor="_Toc464292078" w:history="1">
+          <w:hyperlink w:anchor="_Toc464292565" w:history="1">
             <w:r>
               <w:rPr>
                 <w:rStyle w:val="Hyperlink"/>
                 <w:noProof/>
               </w:rPr>
-              <w:t>Contact Admin sequence diagram:</w:t>
+              <w:t>5. Team</w:t>
             </w:r>
             <w:r>
               <w:rPr>
@@ -1928,7 +3220,7 @@
                 <w:noProof/>
                 <w:webHidden/>
               </w:rPr>
-              <w:instrText xml:space="preserve"> PAGEREF _Toc464292078 \h </w:instrText>
+              <w:instrText xml:space="preserve"> PAGEREF _Toc464292565 \h </w:instrText>
             </w:r>
             <w:r>
               <w:rPr>
@@ -1948,7 +3240,7 @@
                 <w:noProof/>
                 <w:webHidden/>
               </w:rPr>
-              <w:t>7</w:t>
+              <w:t>25</w:t>
             </w:r>
             <w:r>
               <w:rPr>
@@ -1971,13 +3263,13 @@
               <w:lang w:val="en-US"/>
             </w:rPr>
           </w:pPr>
-          <w:hyperlink w:anchor="_Toc464292079" w:history="1">
+          <w:hyperlink w:anchor="_Toc464292566" w:history="1">
             <w:r>
               <w:rPr>
                 <w:rStyle w:val="Hyperlink"/>
                 <w:noProof/>
               </w:rPr>
-              <w:t>Contact User sequence diagram:</w:t>
+              <w:t>Appedix A:  Statement of Effort</w:t>
             </w:r>
             <w:r>
               <w:rPr>
@@ -1998,1337 +3290,7 @@
                 <w:noProof/>
                 <w:webHidden/>
               </w:rPr>
-              <w:instrText xml:space="preserve"> PAGEREF _Toc464292079 \h </w:instrText>
-            </w:r>
-            <w:r>
-              <w:rPr>
-                <w:noProof/>
-                <w:webHidden/>
-              </w:rPr>
-            </w:r>
-            <w:r>
-              <w:rPr>
-                <w:noProof/>
-                <w:webHidden/>
-              </w:rPr>
-              <w:fldChar w:fldCharType="separate"/>
-            </w:r>
-            <w:r>
-              <w:rPr>
-                <w:noProof/>
-                <w:webHidden/>
-              </w:rPr>
-              <w:t>8</w:t>
-            </w:r>
-            <w:r>
-              <w:rPr>
-                <w:noProof/>
-                <w:webHidden/>
-              </w:rPr>
-              <w:fldChar w:fldCharType="end"/>
-            </w:r>
-          </w:hyperlink>
-        </w:p>
-        <w:p>
-          <w:pPr>
-            <w:pStyle w:val="TOC1"/>
-            <w:tabs>
-              <w:tab w:val="right" w:leader="dot" w:pos="9016"/>
-            </w:tabs>
-            <w:rPr>
-              <w:rFonts w:eastAsiaTheme="minorEastAsia"/>
-              <w:noProof/>
-              <w:lang w:val="en-US"/>
-            </w:rPr>
-          </w:pPr>
-          <w:hyperlink w:anchor="_Toc464292080" w:history="1">
-            <w:r>
-              <w:rPr>
-                <w:rStyle w:val="Hyperlink"/>
-                <w:noProof/>
-              </w:rPr>
-              <w:t>Update user details sequence diagram:</w:t>
-            </w:r>
-            <w:r>
-              <w:rPr>
-                <w:noProof/>
-                <w:webHidden/>
-              </w:rPr>
-              <w:tab/>
-            </w:r>
-            <w:r>
-              <w:rPr>
-                <w:noProof/>
-                <w:webHidden/>
-              </w:rPr>
-              <w:fldChar w:fldCharType="begin"/>
-            </w:r>
-            <w:r>
-              <w:rPr>
-                <w:noProof/>
-                <w:webHidden/>
-              </w:rPr>
-              <w:instrText xml:space="preserve"> PAGEREF _Toc464292080 \h </w:instrText>
-            </w:r>
-            <w:r>
-              <w:rPr>
-                <w:noProof/>
-                <w:webHidden/>
-              </w:rPr>
-            </w:r>
-            <w:r>
-              <w:rPr>
-                <w:noProof/>
-                <w:webHidden/>
-              </w:rPr>
-              <w:fldChar w:fldCharType="separate"/>
-            </w:r>
-            <w:r>
-              <w:rPr>
-                <w:noProof/>
-                <w:webHidden/>
-              </w:rPr>
-              <w:t>9</w:t>
-            </w:r>
-            <w:r>
-              <w:rPr>
-                <w:noProof/>
-                <w:webHidden/>
-              </w:rPr>
-              <w:fldChar w:fldCharType="end"/>
-            </w:r>
-          </w:hyperlink>
-        </w:p>
-        <w:p>
-          <w:pPr>
-            <w:pStyle w:val="TOC1"/>
-            <w:tabs>
-              <w:tab w:val="right" w:leader="dot" w:pos="9016"/>
-            </w:tabs>
-            <w:rPr>
-              <w:rFonts w:eastAsiaTheme="minorEastAsia"/>
-              <w:noProof/>
-              <w:lang w:val="en-US"/>
-            </w:rPr>
-          </w:pPr>
-          <w:hyperlink w:anchor="_Toc464292081" w:history="1">
-            <w:r>
-              <w:rPr>
-                <w:rStyle w:val="Hyperlink"/>
-                <w:noProof/>
-              </w:rPr>
-              <w:t>Discount Evaluation Sequence Diagram:</w:t>
-            </w:r>
-            <w:r>
-              <w:rPr>
-                <w:noProof/>
-                <w:webHidden/>
-              </w:rPr>
-              <w:tab/>
-            </w:r>
-            <w:r>
-              <w:rPr>
-                <w:noProof/>
-                <w:webHidden/>
-              </w:rPr>
-              <w:fldChar w:fldCharType="begin"/>
-            </w:r>
-            <w:r>
-              <w:rPr>
-                <w:noProof/>
-                <w:webHidden/>
-              </w:rPr>
-              <w:instrText xml:space="preserve"> PAGEREF _Toc464292081 \h </w:instrText>
-            </w:r>
-            <w:r>
-              <w:rPr>
-                <w:noProof/>
-                <w:webHidden/>
-              </w:rPr>
-            </w:r>
-            <w:r>
-              <w:rPr>
-                <w:noProof/>
-                <w:webHidden/>
-              </w:rPr>
-              <w:fldChar w:fldCharType="separate"/>
-            </w:r>
-            <w:r>
-              <w:rPr>
-                <w:noProof/>
-                <w:webHidden/>
-              </w:rPr>
-              <w:t>10</w:t>
-            </w:r>
-            <w:r>
-              <w:rPr>
-                <w:noProof/>
-                <w:webHidden/>
-              </w:rPr>
-              <w:fldChar w:fldCharType="end"/>
-            </w:r>
-          </w:hyperlink>
-        </w:p>
-        <w:p>
-          <w:pPr>
-            <w:pStyle w:val="TOC1"/>
-            <w:tabs>
-              <w:tab w:val="right" w:leader="dot" w:pos="9016"/>
-            </w:tabs>
-            <w:rPr>
-              <w:rFonts w:eastAsiaTheme="minorEastAsia"/>
-              <w:noProof/>
-              <w:lang w:val="en-US"/>
-            </w:rPr>
-          </w:pPr>
-          <w:hyperlink w:anchor="_Toc464292082" w:history="1">
-            <w:r>
-              <w:rPr>
-                <w:rStyle w:val="Hyperlink"/>
-                <w:noProof/>
-              </w:rPr>
-              <w:t>Explore Sequence Diagram:</w:t>
-            </w:r>
-            <w:r>
-              <w:rPr>
-                <w:noProof/>
-                <w:webHidden/>
-              </w:rPr>
-              <w:tab/>
-            </w:r>
-            <w:r>
-              <w:rPr>
-                <w:noProof/>
-                <w:webHidden/>
-              </w:rPr>
-              <w:fldChar w:fldCharType="begin"/>
-            </w:r>
-            <w:r>
-              <w:rPr>
-                <w:noProof/>
-                <w:webHidden/>
-              </w:rPr>
-              <w:instrText xml:space="preserve"> PAGEREF _Toc464292082 \h </w:instrText>
-            </w:r>
-            <w:r>
-              <w:rPr>
-                <w:noProof/>
-                <w:webHidden/>
-              </w:rPr>
-            </w:r>
-            <w:r>
-              <w:rPr>
-                <w:noProof/>
-                <w:webHidden/>
-              </w:rPr>
-              <w:fldChar w:fldCharType="separate"/>
-            </w:r>
-            <w:r>
-              <w:rPr>
-                <w:noProof/>
-                <w:webHidden/>
-              </w:rPr>
-              <w:t>11</w:t>
-            </w:r>
-            <w:r>
-              <w:rPr>
-                <w:noProof/>
-                <w:webHidden/>
-              </w:rPr>
-              <w:fldChar w:fldCharType="end"/>
-            </w:r>
-          </w:hyperlink>
-        </w:p>
-        <w:p>
-          <w:pPr>
-            <w:pStyle w:val="TOC1"/>
-            <w:tabs>
-              <w:tab w:val="right" w:leader="dot" w:pos="9016"/>
-            </w:tabs>
-            <w:rPr>
-              <w:rFonts w:eastAsiaTheme="minorEastAsia"/>
-              <w:noProof/>
-              <w:lang w:val="en-US"/>
-            </w:rPr>
-          </w:pPr>
-          <w:hyperlink w:anchor="_Toc464292083" w:history="1">
-            <w:r>
-              <w:rPr>
-                <w:rStyle w:val="Hyperlink"/>
-                <w:noProof/>
-              </w:rPr>
-              <w:t>Loan Sequence Diagram:</w:t>
-            </w:r>
-            <w:r>
-              <w:rPr>
-                <w:noProof/>
-                <w:webHidden/>
-              </w:rPr>
-              <w:tab/>
-            </w:r>
-            <w:r>
-              <w:rPr>
-                <w:noProof/>
-                <w:webHidden/>
-              </w:rPr>
-              <w:fldChar w:fldCharType="begin"/>
-            </w:r>
-            <w:r>
-              <w:rPr>
-                <w:noProof/>
-                <w:webHidden/>
-              </w:rPr>
-              <w:instrText xml:space="preserve"> PAGEREF _Toc464292083 \h </w:instrText>
-            </w:r>
-            <w:r>
-              <w:rPr>
-                <w:noProof/>
-                <w:webHidden/>
-              </w:rPr>
-            </w:r>
-            <w:r>
-              <w:rPr>
-                <w:noProof/>
-                <w:webHidden/>
-              </w:rPr>
-              <w:fldChar w:fldCharType="separate"/>
-            </w:r>
-            <w:r>
-              <w:rPr>
-                <w:noProof/>
-                <w:webHidden/>
-              </w:rPr>
-              <w:t>12</w:t>
-            </w:r>
-            <w:r>
-              <w:rPr>
-                <w:noProof/>
-                <w:webHidden/>
-              </w:rPr>
-              <w:fldChar w:fldCharType="end"/>
-            </w:r>
-          </w:hyperlink>
-        </w:p>
-        <w:p>
-          <w:pPr>
-            <w:pStyle w:val="TOC1"/>
-            <w:tabs>
-              <w:tab w:val="right" w:leader="dot" w:pos="9016"/>
-            </w:tabs>
-            <w:rPr>
-              <w:rFonts w:eastAsiaTheme="minorEastAsia"/>
-              <w:noProof/>
-              <w:lang w:val="en-US"/>
-            </w:rPr>
-          </w:pPr>
-          <w:hyperlink w:anchor="_Toc464292084" w:history="1">
-            <w:r>
-              <w:rPr>
-                <w:rStyle w:val="Hyperlink"/>
-                <w:noProof/>
-              </w:rPr>
-              <w:t>Login sequence diagram:</w:t>
-            </w:r>
-            <w:r>
-              <w:rPr>
-                <w:noProof/>
-                <w:webHidden/>
-              </w:rPr>
-              <w:tab/>
-            </w:r>
-            <w:r>
-              <w:rPr>
-                <w:noProof/>
-                <w:webHidden/>
-              </w:rPr>
-              <w:fldChar w:fldCharType="begin"/>
-            </w:r>
-            <w:r>
-              <w:rPr>
-                <w:noProof/>
-                <w:webHidden/>
-              </w:rPr>
-              <w:instrText xml:space="preserve"> PAGEREF _Toc464292084 \h </w:instrText>
-            </w:r>
-            <w:r>
-              <w:rPr>
-                <w:noProof/>
-                <w:webHidden/>
-              </w:rPr>
-            </w:r>
-            <w:r>
-              <w:rPr>
-                <w:noProof/>
-                <w:webHidden/>
-              </w:rPr>
-              <w:fldChar w:fldCharType="separate"/>
-            </w:r>
-            <w:r>
-              <w:rPr>
-                <w:noProof/>
-                <w:webHidden/>
-              </w:rPr>
-              <w:t>13</w:t>
-            </w:r>
-            <w:r>
-              <w:rPr>
-                <w:noProof/>
-                <w:webHidden/>
-              </w:rPr>
-              <w:fldChar w:fldCharType="end"/>
-            </w:r>
-          </w:hyperlink>
-        </w:p>
-        <w:p>
-          <w:pPr>
-            <w:pStyle w:val="TOC1"/>
-            <w:tabs>
-              <w:tab w:val="right" w:leader="dot" w:pos="9016"/>
-            </w:tabs>
-            <w:rPr>
-              <w:rFonts w:eastAsiaTheme="minorEastAsia"/>
-              <w:noProof/>
-              <w:lang w:val="en-US"/>
-            </w:rPr>
-          </w:pPr>
-          <w:hyperlink w:anchor="_Toc464292085" w:history="1">
-            <w:r>
-              <w:rPr>
-                <w:rStyle w:val="Hyperlink"/>
-                <w:noProof/>
-              </w:rPr>
-              <w:t>Logout sequence diagram:</w:t>
-            </w:r>
-            <w:r>
-              <w:rPr>
-                <w:noProof/>
-                <w:webHidden/>
-              </w:rPr>
-              <w:tab/>
-            </w:r>
-            <w:r>
-              <w:rPr>
-                <w:noProof/>
-                <w:webHidden/>
-              </w:rPr>
-              <w:fldChar w:fldCharType="begin"/>
-            </w:r>
-            <w:r>
-              <w:rPr>
-                <w:noProof/>
-                <w:webHidden/>
-              </w:rPr>
-              <w:instrText xml:space="preserve"> PAGEREF _Toc464292085 \h </w:instrText>
-            </w:r>
-            <w:r>
-              <w:rPr>
-                <w:noProof/>
-                <w:webHidden/>
-              </w:rPr>
-            </w:r>
-            <w:r>
-              <w:rPr>
-                <w:noProof/>
-                <w:webHidden/>
-              </w:rPr>
-              <w:fldChar w:fldCharType="separate"/>
-            </w:r>
-            <w:r>
-              <w:rPr>
-                <w:noProof/>
-                <w:webHidden/>
-              </w:rPr>
-              <w:t>14</w:t>
-            </w:r>
-            <w:r>
-              <w:rPr>
-                <w:noProof/>
-                <w:webHidden/>
-              </w:rPr>
-              <w:fldChar w:fldCharType="end"/>
-            </w:r>
-          </w:hyperlink>
-        </w:p>
-        <w:p>
-          <w:pPr>
-            <w:pStyle w:val="TOC1"/>
-            <w:tabs>
-              <w:tab w:val="right" w:leader="dot" w:pos="9016"/>
-            </w:tabs>
-            <w:rPr>
-              <w:rFonts w:eastAsiaTheme="minorEastAsia"/>
-              <w:noProof/>
-              <w:lang w:val="en-US"/>
-            </w:rPr>
-          </w:pPr>
-          <w:hyperlink w:anchor="_Toc464292086" w:history="1">
-            <w:r>
-              <w:rPr>
-                <w:rStyle w:val="Hyperlink"/>
-                <w:noProof/>
-              </w:rPr>
-              <w:t>Profile Sequence Diagram:</w:t>
-            </w:r>
-            <w:r>
-              <w:rPr>
-                <w:noProof/>
-                <w:webHidden/>
-              </w:rPr>
-              <w:tab/>
-            </w:r>
-            <w:r>
-              <w:rPr>
-                <w:noProof/>
-                <w:webHidden/>
-              </w:rPr>
-              <w:fldChar w:fldCharType="begin"/>
-            </w:r>
-            <w:r>
-              <w:rPr>
-                <w:noProof/>
-                <w:webHidden/>
-              </w:rPr>
-              <w:instrText xml:space="preserve"> PAGEREF _Toc464292086 \h </w:instrText>
-            </w:r>
-            <w:r>
-              <w:rPr>
-                <w:noProof/>
-                <w:webHidden/>
-              </w:rPr>
-            </w:r>
-            <w:r>
-              <w:rPr>
-                <w:noProof/>
-                <w:webHidden/>
-              </w:rPr>
-              <w:fldChar w:fldCharType="separate"/>
-            </w:r>
-            <w:r>
-              <w:rPr>
-                <w:noProof/>
-                <w:webHidden/>
-              </w:rPr>
-              <w:t>15</w:t>
-            </w:r>
-            <w:r>
-              <w:rPr>
-                <w:noProof/>
-                <w:webHidden/>
-              </w:rPr>
-              <w:fldChar w:fldCharType="end"/>
-            </w:r>
-          </w:hyperlink>
-        </w:p>
-        <w:p>
-          <w:pPr>
-            <w:pStyle w:val="TOC1"/>
-            <w:tabs>
-              <w:tab w:val="right" w:leader="dot" w:pos="9016"/>
-            </w:tabs>
-            <w:rPr>
-              <w:rFonts w:eastAsiaTheme="minorEastAsia"/>
-              <w:noProof/>
-              <w:lang w:val="en-US"/>
-            </w:rPr>
-          </w:pPr>
-          <w:hyperlink w:anchor="_Toc464292087" w:history="1">
-            <w:r>
-              <w:rPr>
-                <w:rStyle w:val="Hyperlink"/>
-                <w:noProof/>
-              </w:rPr>
-              <w:t>Rent sequence diagram:</w:t>
-            </w:r>
-            <w:r>
-              <w:rPr>
-                <w:noProof/>
-                <w:webHidden/>
-              </w:rPr>
-              <w:tab/>
-            </w:r>
-            <w:r>
-              <w:rPr>
-                <w:noProof/>
-                <w:webHidden/>
-              </w:rPr>
-              <w:fldChar w:fldCharType="begin"/>
-            </w:r>
-            <w:r>
-              <w:rPr>
-                <w:noProof/>
-                <w:webHidden/>
-              </w:rPr>
-              <w:instrText xml:space="preserve"> PAGEREF _Toc464292087 \h </w:instrText>
-            </w:r>
-            <w:r>
-              <w:rPr>
-                <w:noProof/>
-                <w:webHidden/>
-              </w:rPr>
-            </w:r>
-            <w:r>
-              <w:rPr>
-                <w:noProof/>
-                <w:webHidden/>
-              </w:rPr>
-              <w:fldChar w:fldCharType="separate"/>
-            </w:r>
-            <w:r>
-              <w:rPr>
-                <w:noProof/>
-                <w:webHidden/>
-              </w:rPr>
-              <w:t>16</w:t>
-            </w:r>
-            <w:r>
-              <w:rPr>
-                <w:noProof/>
-                <w:webHidden/>
-              </w:rPr>
-              <w:fldChar w:fldCharType="end"/>
-            </w:r>
-          </w:hyperlink>
-        </w:p>
-        <w:p>
-          <w:pPr>
-            <w:pStyle w:val="TOC1"/>
-            <w:tabs>
-              <w:tab w:val="right" w:leader="dot" w:pos="9016"/>
-            </w:tabs>
-            <w:rPr>
-              <w:rFonts w:eastAsiaTheme="minorEastAsia"/>
-              <w:noProof/>
-              <w:lang w:val="en-US"/>
-            </w:rPr>
-          </w:pPr>
-          <w:hyperlink w:anchor="_Toc464292088" w:history="1">
-            <w:r>
-              <w:rPr>
-                <w:rStyle w:val="Hyperlink"/>
-                <w:noProof/>
-              </w:rPr>
-              <w:t>Report User Sequence Diagram</w:t>
-            </w:r>
-            <w:r>
-              <w:rPr>
-                <w:noProof/>
-                <w:webHidden/>
-              </w:rPr>
-              <w:tab/>
-            </w:r>
-            <w:r>
-              <w:rPr>
-                <w:noProof/>
-                <w:webHidden/>
-              </w:rPr>
-              <w:fldChar w:fldCharType="begin"/>
-            </w:r>
-            <w:r>
-              <w:rPr>
-                <w:noProof/>
-                <w:webHidden/>
-              </w:rPr>
-              <w:instrText xml:space="preserve"> PAGEREF _Toc464292088 \h </w:instrText>
-            </w:r>
-            <w:r>
-              <w:rPr>
-                <w:noProof/>
-                <w:webHidden/>
-              </w:rPr>
-            </w:r>
-            <w:r>
-              <w:rPr>
-                <w:noProof/>
-                <w:webHidden/>
-              </w:rPr>
-              <w:fldChar w:fldCharType="separate"/>
-            </w:r>
-            <w:r>
-              <w:rPr>
-                <w:noProof/>
-                <w:webHidden/>
-              </w:rPr>
-              <w:t>17</w:t>
-            </w:r>
-            <w:r>
-              <w:rPr>
-                <w:noProof/>
-                <w:webHidden/>
-              </w:rPr>
-              <w:fldChar w:fldCharType="end"/>
-            </w:r>
-          </w:hyperlink>
-        </w:p>
-        <w:p>
-          <w:pPr>
-            <w:pStyle w:val="TOC1"/>
-            <w:tabs>
-              <w:tab w:val="right" w:leader="dot" w:pos="9016"/>
-            </w:tabs>
-            <w:rPr>
-              <w:rFonts w:eastAsiaTheme="minorEastAsia"/>
-              <w:noProof/>
-              <w:lang w:val="en-US"/>
-            </w:rPr>
-          </w:pPr>
-          <w:hyperlink w:anchor="_Toc464292089" w:history="1">
-            <w:r>
-              <w:rPr>
-                <w:rStyle w:val="Hyperlink"/>
-                <w:noProof/>
-              </w:rPr>
-              <w:t>Reset Password sequence diagram:</w:t>
-            </w:r>
-            <w:r>
-              <w:rPr>
-                <w:noProof/>
-                <w:webHidden/>
-              </w:rPr>
-              <w:tab/>
-            </w:r>
-            <w:r>
-              <w:rPr>
-                <w:noProof/>
-                <w:webHidden/>
-              </w:rPr>
-              <w:fldChar w:fldCharType="begin"/>
-            </w:r>
-            <w:r>
-              <w:rPr>
-                <w:noProof/>
-                <w:webHidden/>
-              </w:rPr>
-              <w:instrText xml:space="preserve"> PAGEREF _Toc464292089 \h </w:instrText>
-            </w:r>
-            <w:r>
-              <w:rPr>
-                <w:noProof/>
-                <w:webHidden/>
-              </w:rPr>
-            </w:r>
-            <w:r>
-              <w:rPr>
-                <w:noProof/>
-                <w:webHidden/>
-              </w:rPr>
-              <w:fldChar w:fldCharType="separate"/>
-            </w:r>
-            <w:r>
-              <w:rPr>
-                <w:noProof/>
-                <w:webHidden/>
-              </w:rPr>
-              <w:t>18</w:t>
-            </w:r>
-            <w:r>
-              <w:rPr>
-                <w:noProof/>
-                <w:webHidden/>
-              </w:rPr>
-              <w:fldChar w:fldCharType="end"/>
-            </w:r>
-          </w:hyperlink>
-        </w:p>
-        <w:p>
-          <w:pPr>
-            <w:pStyle w:val="TOC1"/>
-            <w:tabs>
-              <w:tab w:val="right" w:leader="dot" w:pos="9016"/>
-            </w:tabs>
-            <w:rPr>
-              <w:rFonts w:eastAsiaTheme="minorEastAsia"/>
-              <w:noProof/>
-              <w:lang w:val="en-US"/>
-            </w:rPr>
-          </w:pPr>
-          <w:hyperlink w:anchor="_Toc464292090" w:history="1">
-            <w:r>
-              <w:rPr>
-                <w:rStyle w:val="Hyperlink"/>
-                <w:noProof/>
-              </w:rPr>
-              <w:t>Reverse Transaction Sequence Diagram</w:t>
-            </w:r>
-            <w:r>
-              <w:rPr>
-                <w:noProof/>
-                <w:webHidden/>
-              </w:rPr>
-              <w:tab/>
-            </w:r>
-            <w:r>
-              <w:rPr>
-                <w:noProof/>
-                <w:webHidden/>
-              </w:rPr>
-              <w:fldChar w:fldCharType="begin"/>
-            </w:r>
-            <w:r>
-              <w:rPr>
-                <w:noProof/>
-                <w:webHidden/>
-              </w:rPr>
-              <w:instrText xml:space="preserve"> PAGEREF _Toc464292090 \h </w:instrText>
-            </w:r>
-            <w:r>
-              <w:rPr>
-                <w:noProof/>
-                <w:webHidden/>
-              </w:rPr>
-            </w:r>
-            <w:r>
-              <w:rPr>
-                <w:noProof/>
-                <w:webHidden/>
-              </w:rPr>
-              <w:fldChar w:fldCharType="separate"/>
-            </w:r>
-            <w:r>
-              <w:rPr>
-                <w:noProof/>
-                <w:webHidden/>
-              </w:rPr>
-              <w:t>19</w:t>
-            </w:r>
-            <w:r>
-              <w:rPr>
-                <w:noProof/>
-                <w:webHidden/>
-              </w:rPr>
-              <w:fldChar w:fldCharType="end"/>
-            </w:r>
-          </w:hyperlink>
-        </w:p>
-        <w:p>
-          <w:pPr>
-            <w:pStyle w:val="TOC1"/>
-            <w:tabs>
-              <w:tab w:val="right" w:leader="dot" w:pos="9016"/>
-            </w:tabs>
-            <w:rPr>
-              <w:rFonts w:eastAsiaTheme="minorEastAsia"/>
-              <w:noProof/>
-              <w:lang w:val="en-US"/>
-            </w:rPr>
-          </w:pPr>
-          <w:hyperlink w:anchor="_Toc464292091" w:history="1">
-            <w:r>
-              <w:rPr>
-                <w:rStyle w:val="Hyperlink"/>
-                <w:noProof/>
-              </w:rPr>
-              <w:t>View uploaded books sequence diagram:</w:t>
-            </w:r>
-            <w:r>
-              <w:rPr>
-                <w:noProof/>
-                <w:webHidden/>
-              </w:rPr>
-              <w:tab/>
-            </w:r>
-            <w:r>
-              <w:rPr>
-                <w:noProof/>
-                <w:webHidden/>
-              </w:rPr>
-              <w:fldChar w:fldCharType="begin"/>
-            </w:r>
-            <w:r>
-              <w:rPr>
-                <w:noProof/>
-                <w:webHidden/>
-              </w:rPr>
-              <w:instrText xml:space="preserve"> PAGEREF _Toc464292091 \h </w:instrText>
-            </w:r>
-            <w:r>
-              <w:rPr>
-                <w:noProof/>
-                <w:webHidden/>
-              </w:rPr>
-            </w:r>
-            <w:r>
-              <w:rPr>
-                <w:noProof/>
-                <w:webHidden/>
-              </w:rPr>
-              <w:fldChar w:fldCharType="separate"/>
-            </w:r>
-            <w:r>
-              <w:rPr>
-                <w:noProof/>
-                <w:webHidden/>
-              </w:rPr>
-              <w:t>20</w:t>
-            </w:r>
-            <w:r>
-              <w:rPr>
-                <w:noProof/>
-                <w:webHidden/>
-              </w:rPr>
-              <w:fldChar w:fldCharType="end"/>
-            </w:r>
-          </w:hyperlink>
-        </w:p>
-        <w:p>
-          <w:pPr>
-            <w:pStyle w:val="TOC1"/>
-            <w:tabs>
-              <w:tab w:val="right" w:leader="dot" w:pos="9016"/>
-            </w:tabs>
-            <w:rPr>
-              <w:rFonts w:eastAsiaTheme="minorEastAsia"/>
-              <w:noProof/>
-              <w:lang w:val="en-US"/>
-            </w:rPr>
-          </w:pPr>
-          <w:hyperlink w:anchor="_Toc464292092" w:history="1">
-            <w:r>
-              <w:rPr>
-                <w:rStyle w:val="Hyperlink"/>
-                <w:noProof/>
-              </w:rPr>
-              <w:t>Sell sequence diagram</w:t>
-            </w:r>
-            <w:r>
-              <w:rPr>
-                <w:noProof/>
-                <w:webHidden/>
-              </w:rPr>
-              <w:tab/>
-            </w:r>
-            <w:r>
-              <w:rPr>
-                <w:noProof/>
-                <w:webHidden/>
-              </w:rPr>
-              <w:fldChar w:fldCharType="begin"/>
-            </w:r>
-            <w:r>
-              <w:rPr>
-                <w:noProof/>
-                <w:webHidden/>
-              </w:rPr>
-              <w:instrText xml:space="preserve"> PAGEREF _Toc464292092 \h </w:instrText>
-            </w:r>
-            <w:r>
-              <w:rPr>
-                <w:noProof/>
-                <w:webHidden/>
-              </w:rPr>
-            </w:r>
-            <w:r>
-              <w:rPr>
-                <w:noProof/>
-                <w:webHidden/>
-              </w:rPr>
-              <w:fldChar w:fldCharType="separate"/>
-            </w:r>
-            <w:r>
-              <w:rPr>
-                <w:noProof/>
-                <w:webHidden/>
-              </w:rPr>
-              <w:t>21</w:t>
-            </w:r>
-            <w:r>
-              <w:rPr>
-                <w:noProof/>
-                <w:webHidden/>
-              </w:rPr>
-              <w:fldChar w:fldCharType="end"/>
-            </w:r>
-          </w:hyperlink>
-        </w:p>
-        <w:p>
-          <w:pPr>
-            <w:pStyle w:val="TOC1"/>
-            <w:tabs>
-              <w:tab w:val="right" w:leader="dot" w:pos="9016"/>
-            </w:tabs>
-            <w:rPr>
-              <w:rFonts w:eastAsiaTheme="minorEastAsia"/>
-              <w:noProof/>
-              <w:lang w:val="en-US"/>
-            </w:rPr>
-          </w:pPr>
-          <w:hyperlink w:anchor="_Toc464292093" w:history="1">
-            <w:r>
-              <w:rPr>
-                <w:rStyle w:val="Hyperlink"/>
-                <w:noProof/>
-              </w:rPr>
-              <w:t>Sign up sequence diagram:</w:t>
-            </w:r>
-            <w:r>
-              <w:rPr>
-                <w:noProof/>
-                <w:webHidden/>
-              </w:rPr>
-              <w:tab/>
-            </w:r>
-            <w:r>
-              <w:rPr>
-                <w:noProof/>
-                <w:webHidden/>
-              </w:rPr>
-              <w:fldChar w:fldCharType="begin"/>
-            </w:r>
-            <w:r>
-              <w:rPr>
-                <w:noProof/>
-                <w:webHidden/>
-              </w:rPr>
-              <w:instrText xml:space="preserve"> PAGEREF _Toc464292093 \h </w:instrText>
-            </w:r>
-            <w:r>
-              <w:rPr>
-                <w:noProof/>
-                <w:webHidden/>
-              </w:rPr>
-            </w:r>
-            <w:r>
-              <w:rPr>
-                <w:noProof/>
-                <w:webHidden/>
-              </w:rPr>
-              <w:fldChar w:fldCharType="separate"/>
-            </w:r>
-            <w:r>
-              <w:rPr>
-                <w:noProof/>
-                <w:webHidden/>
-              </w:rPr>
-              <w:t>22</w:t>
-            </w:r>
-            <w:r>
-              <w:rPr>
-                <w:noProof/>
-                <w:webHidden/>
-              </w:rPr>
-              <w:fldChar w:fldCharType="end"/>
-            </w:r>
-          </w:hyperlink>
-        </w:p>
-        <w:p>
-          <w:pPr>
-            <w:pStyle w:val="TOC1"/>
-            <w:tabs>
-              <w:tab w:val="right" w:leader="dot" w:pos="9016"/>
-            </w:tabs>
-            <w:rPr>
-              <w:rFonts w:eastAsiaTheme="minorEastAsia"/>
-              <w:noProof/>
-              <w:lang w:val="en-US"/>
-            </w:rPr>
-          </w:pPr>
-          <w:hyperlink w:anchor="_Toc464292094" w:history="1">
-            <w:r>
-              <w:rPr>
-                <w:rStyle w:val="Hyperlink"/>
-                <w:noProof/>
-              </w:rPr>
-              <w:t>System defaults sequence diagram</w:t>
-            </w:r>
-            <w:r>
-              <w:rPr>
-                <w:noProof/>
-                <w:webHidden/>
-              </w:rPr>
-              <w:tab/>
-            </w:r>
-            <w:r>
-              <w:rPr>
-                <w:noProof/>
-                <w:webHidden/>
-              </w:rPr>
-              <w:fldChar w:fldCharType="begin"/>
-            </w:r>
-            <w:r>
-              <w:rPr>
-                <w:noProof/>
-                <w:webHidden/>
-              </w:rPr>
-              <w:instrText xml:space="preserve"> PAGEREF _Toc464292094 \h </w:instrText>
-            </w:r>
-            <w:r>
-              <w:rPr>
-                <w:noProof/>
-                <w:webHidden/>
-              </w:rPr>
-            </w:r>
-            <w:r>
-              <w:rPr>
-                <w:noProof/>
-                <w:webHidden/>
-              </w:rPr>
-              <w:fldChar w:fldCharType="separate"/>
-            </w:r>
-            <w:r>
-              <w:rPr>
-                <w:noProof/>
-                <w:webHidden/>
-              </w:rPr>
-              <w:t>23</w:t>
-            </w:r>
-            <w:r>
-              <w:rPr>
-                <w:noProof/>
-                <w:webHidden/>
-              </w:rPr>
-              <w:fldChar w:fldCharType="end"/>
-            </w:r>
-          </w:hyperlink>
-        </w:p>
-        <w:p>
-          <w:pPr>
-            <w:pStyle w:val="TOC1"/>
-            <w:tabs>
-              <w:tab w:val="right" w:leader="dot" w:pos="9016"/>
-            </w:tabs>
-            <w:rPr>
-              <w:rFonts w:eastAsiaTheme="minorEastAsia"/>
-              <w:noProof/>
-              <w:lang w:val="en-US"/>
-            </w:rPr>
-          </w:pPr>
-          <w:hyperlink w:anchor="_Toc464292095" w:history="1">
-            <w:r>
-              <w:rPr>
-                <w:rStyle w:val="Hyperlink"/>
-                <w:noProof/>
-              </w:rPr>
-              <w:t>System information sequence diagram</w:t>
-            </w:r>
-            <w:r>
-              <w:rPr>
-                <w:noProof/>
-                <w:webHidden/>
-              </w:rPr>
-              <w:tab/>
-            </w:r>
-            <w:r>
-              <w:rPr>
-                <w:noProof/>
-                <w:webHidden/>
-              </w:rPr>
-              <w:fldChar w:fldCharType="begin"/>
-            </w:r>
-            <w:r>
-              <w:rPr>
-                <w:noProof/>
-                <w:webHidden/>
-              </w:rPr>
-              <w:instrText xml:space="preserve"> PAGEREF _Toc464292095 \h </w:instrText>
-            </w:r>
-            <w:r>
-              <w:rPr>
-                <w:noProof/>
-                <w:webHidden/>
-              </w:rPr>
-            </w:r>
-            <w:r>
-              <w:rPr>
-                <w:noProof/>
-                <w:webHidden/>
-              </w:rPr>
-              <w:fldChar w:fldCharType="separate"/>
-            </w:r>
-            <w:r>
-              <w:rPr>
-                <w:noProof/>
-                <w:webHidden/>
-              </w:rPr>
-              <w:t>24</w:t>
-            </w:r>
-            <w:r>
-              <w:rPr>
-                <w:noProof/>
-                <w:webHidden/>
-              </w:rPr>
-              <w:fldChar w:fldCharType="end"/>
-            </w:r>
-          </w:hyperlink>
-        </w:p>
-        <w:p>
-          <w:pPr>
-            <w:pStyle w:val="TOC1"/>
-            <w:tabs>
-              <w:tab w:val="right" w:leader="dot" w:pos="9016"/>
-            </w:tabs>
-            <w:rPr>
-              <w:rFonts w:eastAsiaTheme="minorEastAsia"/>
-              <w:noProof/>
-              <w:lang w:val="en-US"/>
-            </w:rPr>
-          </w:pPr>
-          <w:hyperlink w:anchor="_Toc464292096" w:history="1">
-            <w:r>
-              <w:rPr>
-                <w:rStyle w:val="Hyperlink"/>
-                <w:noProof/>
-              </w:rPr>
-              <w:t>4. Glossary</w:t>
-            </w:r>
-            <w:r>
-              <w:rPr>
-                <w:noProof/>
-                <w:webHidden/>
-              </w:rPr>
-              <w:tab/>
-            </w:r>
-            <w:r>
-              <w:rPr>
-                <w:noProof/>
-                <w:webHidden/>
-              </w:rPr>
-              <w:fldChar w:fldCharType="begin"/>
-            </w:r>
-            <w:r>
-              <w:rPr>
-                <w:noProof/>
-                <w:webHidden/>
-              </w:rPr>
-              <w:instrText xml:space="preserve"> PAGEREF _Toc464292096 \h </w:instrText>
-            </w:r>
-            <w:r>
-              <w:rPr>
-                <w:noProof/>
-                <w:webHidden/>
-              </w:rPr>
-            </w:r>
-            <w:r>
-              <w:rPr>
-                <w:noProof/>
-                <w:webHidden/>
-              </w:rPr>
-              <w:fldChar w:fldCharType="separate"/>
-            </w:r>
-            <w:r>
-              <w:rPr>
-                <w:noProof/>
-                <w:webHidden/>
-              </w:rPr>
-              <w:t>24</w:t>
-            </w:r>
-            <w:r>
-              <w:rPr>
-                <w:noProof/>
-                <w:webHidden/>
-              </w:rPr>
-              <w:fldChar w:fldCharType="end"/>
-            </w:r>
-          </w:hyperlink>
-        </w:p>
-        <w:p>
-          <w:pPr>
-            <w:pStyle w:val="TOC1"/>
-            <w:tabs>
-              <w:tab w:val="right" w:leader="dot" w:pos="9016"/>
-            </w:tabs>
-            <w:rPr>
-              <w:rFonts w:eastAsiaTheme="minorEastAsia"/>
-              <w:noProof/>
-              <w:lang w:val="en-US"/>
-            </w:rPr>
-          </w:pPr>
-          <w:hyperlink w:anchor="_Toc464292097" w:history="1">
-            <w:r>
-              <w:rPr>
-                <w:rStyle w:val="Hyperlink"/>
-                <w:noProof/>
-              </w:rPr>
-              <w:t>5. Team</w:t>
-            </w:r>
-            <w:r>
-              <w:rPr>
-                <w:noProof/>
-                <w:webHidden/>
-              </w:rPr>
-              <w:tab/>
-            </w:r>
-            <w:r>
-              <w:rPr>
-                <w:noProof/>
-                <w:webHidden/>
-              </w:rPr>
-              <w:fldChar w:fldCharType="begin"/>
-            </w:r>
-            <w:r>
-              <w:rPr>
-                <w:noProof/>
-                <w:webHidden/>
-              </w:rPr>
-              <w:instrText xml:space="preserve"> PAGEREF _Toc464292097 \h </w:instrText>
-            </w:r>
-            <w:r>
-              <w:rPr>
-                <w:noProof/>
-                <w:webHidden/>
-              </w:rPr>
-            </w:r>
-            <w:r>
-              <w:rPr>
-                <w:noProof/>
-                <w:webHidden/>
-              </w:rPr>
-              <w:fldChar w:fldCharType="separate"/>
-            </w:r>
-            <w:r>
-              <w:rPr>
-                <w:noProof/>
-                <w:webHidden/>
-              </w:rPr>
-              <w:t>25</w:t>
-            </w:r>
-            <w:r>
-              <w:rPr>
-                <w:noProof/>
-                <w:webHidden/>
-              </w:rPr>
-              <w:fldChar w:fldCharType="end"/>
-            </w:r>
-          </w:hyperlink>
-        </w:p>
-        <w:p>
-          <w:pPr>
-            <w:pStyle w:val="TOC1"/>
-            <w:tabs>
-              <w:tab w:val="right" w:leader="dot" w:pos="9016"/>
-            </w:tabs>
-            <w:rPr>
-              <w:rFonts w:eastAsiaTheme="minorEastAsia"/>
-              <w:noProof/>
-              <w:lang w:val="en-US"/>
-            </w:rPr>
-          </w:pPr>
-          <w:hyperlink w:anchor="_Toc464292098" w:history="1">
-            <w:r>
-              <w:rPr>
-                <w:rStyle w:val="Hyperlink"/>
-                <w:noProof/>
-              </w:rPr>
-              <w:t>Appedix A:  Statement of Effort</w:t>
-            </w:r>
-            <w:r>
-              <w:rPr>
-                <w:noProof/>
-                <w:webHidden/>
-              </w:rPr>
-              <w:tab/>
-            </w:r>
-            <w:r>
-              <w:rPr>
-                <w:noProof/>
-                <w:webHidden/>
-              </w:rPr>
-              <w:fldChar w:fldCharType="begin"/>
-            </w:r>
-            <w:r>
-              <w:rPr>
-                <w:noProof/>
-                <w:webHidden/>
-              </w:rPr>
-              <w:instrText xml:space="preserve"> PAGEREF _Toc464292098 \h </w:instrText>
+              <w:instrText xml:space="preserve"> PAGEREF _Toc464292566 \h </w:instrText>
             </w:r>
             <w:r>
               <w:rPr>
@@ -3528,7 +3490,7 @@
       <w:pPr>
         <w:pStyle w:val="Heading1"/>
       </w:pPr>
-      <w:bookmarkStart w:id="0" w:name="_Toc464292064"/>
+      <w:bookmarkStart w:id="0" w:name="_Toc464292532"/>
       <w:r>
         <w:lastRenderedPageBreak/>
         <w:t>Executive Summary</w:t>
@@ -3613,7 +3575,7 @@
       <w:pPr>
         <w:pStyle w:val="Heading1"/>
       </w:pPr>
-      <w:bookmarkStart w:id="1" w:name="_Toc464292065"/>
+      <w:bookmarkStart w:id="1" w:name="_Toc464292533"/>
       <w:r>
         <w:t>1. Introduction</w:t>
       </w:r>
@@ -3623,7 +3585,7 @@
       <w:pPr>
         <w:pStyle w:val="Heading2"/>
       </w:pPr>
-      <w:bookmarkStart w:id="2" w:name="_Toc464292066"/>
+      <w:bookmarkStart w:id="2" w:name="_Toc464292534"/>
       <w:r>
         <w:t>1.1 Purpose of the system</w:t>
       </w:r>
@@ -3691,7 +3653,7 @@
       <w:pPr>
         <w:pStyle w:val="Heading2"/>
       </w:pPr>
-      <w:bookmarkStart w:id="3" w:name="_Toc464292067"/>
+      <w:bookmarkStart w:id="3" w:name="_Toc464292535"/>
       <w:r>
         <w:t>1.2 Scope of the system</w:t>
       </w:r>
@@ -3786,7 +3748,7 @@
       <w:pPr>
         <w:pStyle w:val="Heading2"/>
       </w:pPr>
-      <w:bookmarkStart w:id="4" w:name="_Toc464292068"/>
+      <w:bookmarkStart w:id="4" w:name="_Toc464292536"/>
       <w:r>
         <w:lastRenderedPageBreak/>
         <w:t>1.3 Objectives and success criteria of the project</w:t>
@@ -3857,7 +3819,7 @@
       <w:pPr>
         <w:pStyle w:val="Heading2"/>
       </w:pPr>
-      <w:bookmarkStart w:id="5" w:name="_Toc464292069"/>
+      <w:bookmarkStart w:id="5" w:name="_Toc464292537"/>
       <w:r>
         <w:t xml:space="preserve">1.4 </w:t>
       </w:r>
@@ -3938,7 +3900,7 @@
       <w:pPr>
         <w:pStyle w:val="Heading1"/>
       </w:pPr>
-      <w:bookmarkStart w:id="6" w:name="_Toc464292070"/>
+      <w:bookmarkStart w:id="6" w:name="_Toc464292538"/>
       <w:r>
         <w:t>2. Current system</w:t>
       </w:r>
@@ -4043,7 +4005,7 @@
       <w:pPr>
         <w:pStyle w:val="Heading1"/>
       </w:pPr>
-      <w:bookmarkStart w:id="7" w:name="_Toc464292071"/>
+      <w:bookmarkStart w:id="7" w:name="_Toc464292539"/>
       <w:r>
         <w:t>3. Proposed system</w:t>
       </w:r>
@@ -4053,7 +4015,7 @@
       <w:pPr>
         <w:pStyle w:val="Heading2"/>
       </w:pPr>
-      <w:bookmarkStart w:id="8" w:name="_Toc464292072"/>
+      <w:bookmarkStart w:id="8" w:name="_Toc464292540"/>
       <w:r>
         <w:t>3.1 Overview</w:t>
       </w:r>
@@ -4088,7 +4050,7 @@
       <w:pPr>
         <w:pStyle w:val="Heading2"/>
       </w:pPr>
-      <w:bookmarkStart w:id="9" w:name="_Toc464292073"/>
+      <w:bookmarkStart w:id="9" w:name="_Toc464292541"/>
       <w:r>
         <w:lastRenderedPageBreak/>
         <w:t>3.2 Functional Requirements</w:t>
@@ -4192,7 +4154,7 @@
       <w:pPr>
         <w:pStyle w:val="Heading2"/>
       </w:pPr>
-      <w:bookmarkStart w:id="10" w:name="_Toc464292074"/>
+      <w:bookmarkStart w:id="10" w:name="_Toc464292542"/>
       <w:r>
         <w:t xml:space="preserve">3.3 </w:t>
       </w:r>
@@ -4308,7 +4270,7 @@
       <w:pPr>
         <w:pStyle w:val="Heading1"/>
       </w:pPr>
-      <w:bookmarkStart w:id="11" w:name="_Toc464292075"/>
+      <w:bookmarkStart w:id="11" w:name="_Toc464292543"/>
       <w:r>
         <w:lastRenderedPageBreak/>
         <w:t>4. System Diagrams</w:t>
@@ -4319,7 +4281,7 @@
       <w:pPr>
         <w:pStyle w:val="Heading2"/>
       </w:pPr>
-      <w:bookmarkStart w:id="12" w:name="_Toc464292076"/>
+      <w:bookmarkStart w:id="12" w:name="_Toc464292544"/>
       <w:r>
         <w:t>4.1 Sequence Diagrams</w:t>
       </w:r>
@@ -4341,7 +4303,7 @@
         </w:rPr>
       </w:pPr>
       <w:bookmarkStart w:id="13" w:name="_Toc464115641"/>
-      <w:bookmarkStart w:id="14" w:name="_Toc464292077"/>
+      <w:bookmarkStart w:id="14" w:name="_Toc464292545"/>
       <w:r>
         <w:rPr>
           <w:noProof/>
@@ -4470,7 +4432,7 @@
         <w:pStyle w:val="Heading3"/>
       </w:pPr>
       <w:bookmarkStart w:id="15" w:name="_Toc464115642"/>
-      <w:bookmarkStart w:id="16" w:name="_Toc464292078"/>
+      <w:bookmarkStart w:id="16" w:name="_Toc464292546"/>
       <w:r>
         <w:lastRenderedPageBreak/>
         <w:t>Contact Admin sequence diagram:</w:t>
@@ -4590,7 +4552,7 @@
         <w:pStyle w:val="Heading3"/>
       </w:pPr>
       <w:bookmarkStart w:id="17" w:name="_Toc464115643"/>
-      <w:bookmarkStart w:id="18" w:name="_Toc464292079"/>
+      <w:bookmarkStart w:id="18" w:name="_Toc464292547"/>
       <w:r>
         <w:lastRenderedPageBreak/>
         <w:t>Contact User sequence diagram:</w:t>
@@ -4699,7 +4661,7 @@
         </w:rPr>
       </w:pPr>
       <w:bookmarkStart w:id="19" w:name="_Toc464115644"/>
-      <w:bookmarkStart w:id="20" w:name="_Toc464292080"/>
+      <w:bookmarkStart w:id="20" w:name="_Toc464292548"/>
       <w:r>
         <w:rPr>
           <w:noProof/>
@@ -4805,7 +4767,7 @@
         <w:pStyle w:val="Heading3"/>
       </w:pPr>
       <w:bookmarkStart w:id="21" w:name="_Toc464115645"/>
-      <w:bookmarkStart w:id="22" w:name="_Toc464292081"/>
+      <w:bookmarkStart w:id="22" w:name="_Toc464292549"/>
       <w:r>
         <w:lastRenderedPageBreak/>
         <w:t>Discount Evaluation Sequence Diagram:</w:t>
@@ -4908,7 +4870,7 @@
         <w:pStyle w:val="Heading3"/>
       </w:pPr>
       <w:bookmarkStart w:id="23" w:name="_Toc464115646"/>
-      <w:bookmarkStart w:id="24" w:name="_Toc464292082"/>
+      <w:bookmarkStart w:id="24" w:name="_Toc464292550"/>
       <w:r>
         <w:lastRenderedPageBreak/>
         <w:t>Explore Sequence Diagram:</w:t>
@@ -4998,7 +4960,7 @@
         <w:pStyle w:val="Heading3"/>
       </w:pPr>
       <w:bookmarkStart w:id="25" w:name="_Toc464115647"/>
-      <w:bookmarkStart w:id="26" w:name="_Toc464292083"/>
+      <w:bookmarkStart w:id="26" w:name="_Toc464292551"/>
       <w:r>
         <w:lastRenderedPageBreak/>
         <w:t>Loan Sequence Diagram:</w:t>
@@ -5090,7 +5052,7 @@
         <w:pStyle w:val="Heading3"/>
       </w:pPr>
       <w:bookmarkStart w:id="27" w:name="_Toc464115648"/>
-      <w:bookmarkStart w:id="28" w:name="_Toc464292084"/>
+      <w:bookmarkStart w:id="28" w:name="_Toc464292552"/>
       <w:r>
         <w:lastRenderedPageBreak/>
         <w:t>Login sequence diagram:</w:t>
@@ -5221,7 +5183,7 @@
         <w:pStyle w:val="Heading3"/>
       </w:pPr>
       <w:bookmarkStart w:id="29" w:name="_Toc464115649"/>
-      <w:bookmarkStart w:id="30" w:name="_Toc464292085"/>
+      <w:bookmarkStart w:id="30" w:name="_Toc464292553"/>
       <w:r>
         <w:lastRenderedPageBreak/>
         <w:t>Logout sequence diagram:</w:t>
@@ -5324,7 +5286,7 @@
         <w:pStyle w:val="Heading3"/>
       </w:pPr>
       <w:bookmarkStart w:id="31" w:name="_Toc464115650"/>
-      <w:bookmarkStart w:id="32" w:name="_Toc464292086"/>
+      <w:bookmarkStart w:id="32" w:name="_Toc464292554"/>
       <w:r>
         <w:lastRenderedPageBreak/>
         <w:t>Profile Sequence Diagram:</w:t>
@@ -5446,7 +5408,7 @@
         <w:pStyle w:val="Heading3"/>
       </w:pPr>
       <w:bookmarkStart w:id="33" w:name="_Toc464115651"/>
-      <w:bookmarkStart w:id="34" w:name="_Toc464292087"/>
+      <w:bookmarkStart w:id="34" w:name="_Toc464292555"/>
       <w:r>
         <w:lastRenderedPageBreak/>
         <w:t>Rent sequence diagram:</w:t>
@@ -5557,7 +5519,7 @@
         <w:pStyle w:val="Heading3"/>
       </w:pPr>
       <w:bookmarkStart w:id="35" w:name="_Toc464115652"/>
-      <w:bookmarkStart w:id="36" w:name="_Toc464292088"/>
+      <w:bookmarkStart w:id="36" w:name="_Toc464292556"/>
       <w:r>
         <w:lastRenderedPageBreak/>
         <w:t>Report User Sequence Diagram</w:t>
@@ -5643,7 +5605,7 @@
         <w:pStyle w:val="Heading3"/>
       </w:pPr>
       <w:bookmarkStart w:id="37" w:name="_Toc464115653"/>
-      <w:bookmarkStart w:id="38" w:name="_Toc464292089"/>
+      <w:bookmarkStart w:id="38" w:name="_Toc464292557"/>
       <w:r>
         <w:lastRenderedPageBreak/>
         <w:t>Reset Password sequence diagram:</w:t>
@@ -5723,7 +5685,7 @@
         <w:pStyle w:val="Heading3"/>
       </w:pPr>
       <w:bookmarkStart w:id="39" w:name="_Toc464115654"/>
-      <w:bookmarkStart w:id="40" w:name="_Toc464292090"/>
+      <w:bookmarkStart w:id="40" w:name="_Toc464292558"/>
       <w:r>
         <w:lastRenderedPageBreak/>
         <w:t>Reverse Transaction Sequence Diagram</w:t>
@@ -5809,7 +5771,7 @@
         <w:pStyle w:val="Heading3"/>
       </w:pPr>
       <w:bookmarkStart w:id="41" w:name="_Toc464115655"/>
-      <w:bookmarkStart w:id="42" w:name="_Toc464292091"/>
+      <w:bookmarkStart w:id="42" w:name="_Toc464292559"/>
       <w:r>
         <w:lastRenderedPageBreak/>
         <w:t>View uploaded books sequence diagram:</w:t>
@@ -5891,7 +5853,7 @@
         <w:pStyle w:val="Heading3"/>
       </w:pPr>
       <w:bookmarkStart w:id="43" w:name="_Toc464115656"/>
-      <w:bookmarkStart w:id="44" w:name="_Toc464292092"/>
+      <w:bookmarkStart w:id="44" w:name="_Toc464292560"/>
       <w:r>
         <w:lastRenderedPageBreak/>
         <w:t>Sell sequence diagram</w:t>
@@ -5976,7 +5938,7 @@
         <w:pStyle w:val="Heading3"/>
       </w:pPr>
       <w:bookmarkStart w:id="45" w:name="_Toc464115657"/>
-      <w:bookmarkStart w:id="46" w:name="_Toc464292093"/>
+      <w:bookmarkStart w:id="46" w:name="_Toc464292561"/>
       <w:r>
         <w:lastRenderedPageBreak/>
         <w:t>Sign up sequence diagram:</w:t>
@@ -6065,7 +6027,7 @@
         <w:pStyle w:val="Heading3"/>
       </w:pPr>
       <w:bookmarkStart w:id="47" w:name="_Toc464115658"/>
-      <w:bookmarkStart w:id="48" w:name="_Toc464292094"/>
+      <w:bookmarkStart w:id="48" w:name="_Toc464292562"/>
       <w:r>
         <w:lastRenderedPageBreak/>
         <w:t>System defaults sequence diagram</w:t>
@@ -6151,15 +6113,10 @@
         <w:pStyle w:val="Heading3"/>
       </w:pPr>
       <w:bookmarkStart w:id="49" w:name="_Toc464115659"/>
-      <w:bookmarkStart w:id="50" w:name="_Toc464292095"/>
+      <w:bookmarkStart w:id="50" w:name="_Toc464292563"/>
       <w:r>
         <w:lastRenderedPageBreak/>
-        <w:t>System information seque</w:t>
-      </w:r>
-      <w:bookmarkStart w:id="51" w:name="_GoBack"/>
-      <w:bookmarkEnd w:id="51"/>
-      <w:r>
-        <w:t>nce diagram</w:t>
+        <w:t>System information sequence diagram</w:t>
       </w:r>
       <w:bookmarkEnd w:id="49"/>
       <w:bookmarkEnd w:id="50"/>
@@ -6227,28 +6184,83 @@
     </w:p>
     <w:p>
       <w:r>
-        <w:t>The administrator chooses to view the system information. The system requests the system information from the database and these details are sent to the system. They are then displayed to the admin</w:t>
-      </w:r>
-      <w:r>
-        <w:t>i</w:t>
-      </w:r>
-      <w:r>
-        <w:t>st</w:t>
-      </w:r>
-      <w:r>
-        <w:t>r</w:t>
-      </w:r>
-      <w:r>
-        <w:t>ator.</w:t>
-      </w:r>
-    </w:p>
+        <w:t>The administrator chooses to view the system information. The system requests the system information from the database and these details are sent to the system. They are then displayed to the administrator.</w:t>
+      </w:r>
+    </w:p>
+    <w:p/>
+    <w:p/>
+    <w:p/>
+    <w:p/>
+    <w:p/>
+    <w:p/>
+    <w:p/>
+    <w:p/>
+    <w:p/>
+    <w:p/>
+    <w:p/>
     <w:p/>
     <w:p>
       <w:pPr>
         <w:pStyle w:val="Heading1"/>
       </w:pPr>
-      <w:bookmarkStart w:id="52" w:name="_Toc464292096"/>
-      <w:r>
+      <w:r>
+        <w:lastRenderedPageBreak/>
+        <w:t>5. Activity Diagram</w:t>
+      </w:r>
+      <w:bookmarkStart w:id="51" w:name="_GoBack"/>
+      <w:bookmarkEnd w:id="51"/>
+      <w:r>
+        <w:t>s</w:t>
+      </w:r>
+    </w:p>
+    <w:p>
+      <w:r>
+        <w:t>In this section, the Activity Diagrams relating to the system’s functionality are documented.</w:t>
+      </w:r>
+    </w:p>
+    <w:p>
+      <w:pPr>
+        <w:pStyle w:val="Heading2"/>
+      </w:pPr>
+      <w:r>
+        <w:t>5.1 Login Activity Diagram</w:t>
+      </w:r>
+    </w:p>
+    <w:p>
+      <w:r>
+        <w:pict>
+          <v:shapetype id="_x0000_t75" coordsize="21600,21600" o:spt="75" o:preferrelative="t" path="m@4@5l@4@11@9@11@9@5xe" filled="f" stroked="f">
+            <v:stroke joinstyle="miter"/>
+            <v:formulas>
+              <v:f eqn="if lineDrawn pixelLineWidth 0"/>
+              <v:f eqn="sum @0 1 0"/>
+              <v:f eqn="sum 0 0 @1"/>
+              <v:f eqn="prod @2 1 2"/>
+              <v:f eqn="prod @3 21600 pixelWidth"/>
+              <v:f eqn="prod @3 21600 pixelHeight"/>
+              <v:f eqn="sum @0 0 1"/>
+              <v:f eqn="prod @6 1 2"/>
+              <v:f eqn="prod @7 21600 pixelWidth"/>
+              <v:f eqn="sum @8 21600 0"/>
+              <v:f eqn="prod @7 21600 pixelHeight"/>
+              <v:f eqn="sum @10 21600 0"/>
+            </v:formulas>
+            <v:path o:extrusionok="f" gradientshapeok="t" o:connecttype="rect"/>
+            <o:lock v:ext="edit" aspectratio="t"/>
+          </v:shapetype>
+          <v:shape id="_x0000_i1025" type="#_x0000_t75" style="width:450.7pt;height:633.05pt">
+            <v:imagedata r:id="rId27" o:title="BorrowMyBooksLoginActivityDraw.io"/>
+          </v:shape>
+        </w:pict>
+      </w:r>
+    </w:p>
+    <w:p>
+      <w:pPr>
+        <w:pStyle w:val="Heading1"/>
+      </w:pPr>
+      <w:bookmarkStart w:id="52" w:name="_Toc464292564"/>
+      <w:r>
+        <w:lastRenderedPageBreak/>
         <w:t>4</w:t>
       </w:r>
       <w:r>
@@ -6521,7 +6533,6 @@
         </w:numPr>
       </w:pPr>
       <w:r>
-        <w:lastRenderedPageBreak/>
         <w:t xml:space="preserve">Node system: A </w:t>
       </w:r>
       <w:r>
@@ -6540,7 +6551,7 @@
       <w:pPr>
         <w:pStyle w:val="Heading1"/>
       </w:pPr>
-      <w:bookmarkStart w:id="53" w:name="_Toc464292097"/>
+      <w:bookmarkStart w:id="53" w:name="_Toc464292565"/>
       <w:r>
         <w:t>5. Team</w:t>
       </w:r>
@@ -6621,7 +6632,7 @@
       <w:pPr>
         <w:pStyle w:val="Heading1"/>
       </w:pPr>
-      <w:bookmarkStart w:id="54" w:name="_Toc464292098"/>
+      <w:bookmarkStart w:id="54" w:name="_Toc464292566"/>
       <w:proofErr w:type="spellStart"/>
       <w:r>
         <w:t>Appedix</w:t>
@@ -8157,6 +8168,19 @@
       <w:color w:val="365F91" w:themeColor="accent1" w:themeShade="BF"/>
     </w:rPr>
   </w:style>
+  <w:style w:type="paragraph" w:styleId="TOC3">
+    <w:name w:val="toc 3"/>
+    <w:basedOn w:val="Normal"/>
+    <w:next w:val="Normal"/>
+    <w:autoRedefine/>
+    <w:uiPriority w:val="39"/>
+    <w:unhideWhenUsed/>
+    <w:rsid w:val="00D80D98"/>
+    <w:pPr>
+      <w:spacing w:after="100"/>
+      <w:ind w:left="440"/>
+    </w:pPr>
+  </w:style>
 </w:styles>
 </file>
 
@@ -8468,7 +8492,7 @@
 </file>
 
 <file path=customXml/itemProps1.xml><?xml version="1.0" encoding="utf-8"?>
-<ds:datastoreItem xmlns:ds="http://schemas.openxmlformats.org/officeDocument/2006/customXml" ds:itemID="{114B4182-9F00-4470-917F-324BFA6AD099}">
+<ds:datastoreItem xmlns:ds="http://schemas.openxmlformats.org/officeDocument/2006/customXml" ds:itemID="{6336B2CD-563F-4B70-8FBC-EB699A848770}">
   <ds:schemaRefs>
     <ds:schemaRef ds:uri="http://schemas.openxmlformats.org/officeDocument/2006/bibliography"/>
   </ds:schemaRefs>

</xml_diff>

<commit_message>
More Activity diagrams + class diagram in RAD
</commit_message>
<xml_diff>
--- a/Documents/Word Documents (Raw and latest)/Requirements Analysis Document.docx
+++ b/Documents/Word Documents (Raw and latest)/Requirements Analysis Document.docx
@@ -266,7 +266,7 @@
               </mc:Choice>
               <mc:Fallback>
                 <w:pict>
-                  <v:group w14:anchorId="0B5EFEAB" id="Group 149" o:spid="_x0000_s1026" style="position:absolute;margin-left:0;margin-top:0;width:8in;height:95.7pt;z-index:251662336;mso-width-percent:941;mso-height-percent:121;mso-top-percent:23;mso-position-horizontal:center;mso-position-horizontal-relative:page;mso-position-vertical-relative:page;mso-width-percent:941;mso-height-percent:121;mso-top-percent:23" coordorigin="" coordsize="73152,12161" o:gfxdata="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">
+                  <v:group w14:anchorId="6DEA9516" id="Group 149" o:spid="_x0000_s1026" style="position:absolute;margin-left:0;margin-top:0;width:8in;height:95.7pt;z-index:251662336;mso-width-percent:941;mso-height-percent:121;mso-top-percent:23;mso-position-horizontal:center;mso-position-horizontal-relative:page;mso-position-vertical-relative:page;mso-width-percent:941;mso-height-percent:121;mso-top-percent:23" coordorigin="" coordsize="73152,12161" o:gfxdata="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">
                     <v:shape id="Rectangle 51" o:spid="_x0000_s1027" style="position:absolute;width:73152;height:11303;visibility:visible;mso-wrap-style:square;v-text-anchor:middle" coordsize="7312660,1129665" o:gfxdata="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" path="m,l7312660,r,1129665l3619500,733425,,1091565,,xe" fillcolor="#4f81bd [3204]" stroked="f" strokeweight="2pt">
                       <v:path arrowok="t" o:connecttype="custom" o:connectlocs="0,0;7315200,0;7315200,1130373;3620757,733885;0,1092249;0,0" o:connectangles="0,0,0,0,0,0"/>
                     </v:shape>
@@ -351,21 +351,12 @@
                                     <w:sz w:val="28"/>
                                   </w:rPr>
                                 </w:pPr>
-                                <w:proofErr w:type="spellStart"/>
                                 <w:r>
                                   <w:rPr>
                                     <w:color w:val="7F7F7F" w:themeColor="text1" w:themeTint="80"/>
                                     <w:sz w:val="28"/>
                                   </w:rPr>
-                                  <w:t>Liron</w:t>
-                                </w:r>
-                                <w:proofErr w:type="spellEnd"/>
-                                <w:r>
-                                  <w:rPr>
-                                    <w:color w:val="7F7F7F" w:themeColor="text1" w:themeTint="80"/>
-                                    <w:sz w:val="28"/>
-                                  </w:rPr>
-                                  <w:t xml:space="preserve"> Mizrahi - 708810</w:t>
+                                  <w:t>Liron Mizrahi - 708810</w:t>
                                 </w:r>
                               </w:p>
                               <w:p>
@@ -399,23 +390,7 @@
                                     <w:color w:val="7F7F7F" w:themeColor="text1" w:themeTint="80"/>
                                     <w:sz w:val="28"/>
                                   </w:rPr>
-                                  <w:t xml:space="preserve">Jason </w:t>
-                                </w:r>
-                                <w:proofErr w:type="spellStart"/>
-                                <w:r>
-                                  <w:rPr>
-                                    <w:color w:val="7F7F7F" w:themeColor="text1" w:themeTint="80"/>
-                                    <w:sz w:val="28"/>
-                                  </w:rPr>
-                                  <w:t>Chalom</w:t>
-                                </w:r>
-                                <w:proofErr w:type="spellEnd"/>
-                                <w:r>
-                                  <w:rPr>
-                                    <w:color w:val="7F7F7F" w:themeColor="text1" w:themeTint="80"/>
-                                    <w:sz w:val="28"/>
-                                  </w:rPr>
-                                  <w:t xml:space="preserve"> - 711985</w:t>
+                                  <w:t>Jason Chalom - 711985</w:t>
                                 </w:r>
                               </w:p>
                               <w:p>
@@ -492,21 +467,12 @@
                               <w:sz w:val="28"/>
                             </w:rPr>
                           </w:pPr>
-                          <w:proofErr w:type="spellStart"/>
                           <w:r>
                             <w:rPr>
                               <w:color w:val="7F7F7F" w:themeColor="text1" w:themeTint="80"/>
                               <w:sz w:val="28"/>
                             </w:rPr>
-                            <w:t>Liron</w:t>
-                          </w:r>
-                          <w:proofErr w:type="spellEnd"/>
-                          <w:r>
-                            <w:rPr>
-                              <w:color w:val="7F7F7F" w:themeColor="text1" w:themeTint="80"/>
-                              <w:sz w:val="28"/>
-                            </w:rPr>
-                            <w:t xml:space="preserve"> Mizrahi - 708810</w:t>
+                            <w:t>Liron Mizrahi - 708810</w:t>
                           </w:r>
                         </w:p>
                         <w:p>
@@ -540,23 +506,7 @@
                               <w:color w:val="7F7F7F" w:themeColor="text1" w:themeTint="80"/>
                               <w:sz w:val="28"/>
                             </w:rPr>
-                            <w:t xml:space="preserve">Jason </w:t>
-                          </w:r>
-                          <w:proofErr w:type="spellStart"/>
-                          <w:r>
-                            <w:rPr>
-                              <w:color w:val="7F7F7F" w:themeColor="text1" w:themeTint="80"/>
-                              <w:sz w:val="28"/>
-                            </w:rPr>
-                            <w:t>Chalom</w:t>
-                          </w:r>
-                          <w:proofErr w:type="spellEnd"/>
-                          <w:r>
-                            <w:rPr>
-                              <w:color w:val="7F7F7F" w:themeColor="text1" w:themeTint="80"/>
-                              <w:sz w:val="28"/>
-                            </w:rPr>
-                            <w:t xml:space="preserve"> - 711985</w:t>
+                            <w:t>Jason Chalom - 711985</w:t>
                           </w:r>
                         </w:p>
                         <w:p>
@@ -3596,15 +3546,7 @@
         <w:t>MD is focused on building</w:t>
       </w:r>
       <w:r>
-        <w:t xml:space="preserve"> a system that will help facilitate the borrowing and/or selling of textbooks and other books between students. The system will not allow the transfer of copyrighted materials but will rather facilitate the lending and selling of second-hand textbooks. </w:t>
-      </w:r>
-      <w:proofErr w:type="gramStart"/>
-      <w:r>
-        <w:t>i.e</w:t>
-      </w:r>
-      <w:proofErr w:type="gramEnd"/>
-      <w:r>
-        <w:t>. trading.</w:t>
+        <w:t xml:space="preserve"> a system that will help facilitate the borrowing and/or selling of textbooks and other books between students. The system will not allow the transfer of copyrighted materials but will rather facilitate the lending and selling of second-hand textbooks. i.e. trading.</w:t>
       </w:r>
     </w:p>
     <w:p>
@@ -4029,15 +3971,7 @@
         <w:t xml:space="preserve"> also process user requests. EJS</w:t>
       </w:r>
       <w:r>
-        <w:t xml:space="preserve"> will be used as the templating engine which will dynamically render webpages to the user. </w:t>
-      </w:r>
-      <w:proofErr w:type="spellStart"/>
-      <w:r>
-        <w:t>MongoDb</w:t>
-      </w:r>
-      <w:proofErr w:type="spellEnd"/>
-      <w:r>
-        <w:t xml:space="preserve"> will be used for the database backend. User information, including salted passwords, transaction logs and any other functional system information will be stored here.</w:t>
+        <w:t xml:space="preserve"> will be used as the templating engine which will dynamically render webpages to the user. MongoDb will be used for the database backend. User information, including salted passwords, transaction logs and any other functional system information will be stored here.</w:t>
       </w:r>
       <w:r>
         <w:t>\</w:t>
@@ -4082,28 +4016,12 @@
     </w:p>
     <w:p>
       <w:r>
-        <w:t xml:space="preserve">3.2.5 As a user, I can post books </w:t>
-      </w:r>
-      <w:proofErr w:type="spellStart"/>
-      <w:r>
-        <w:t>Im</w:t>
-      </w:r>
-      <w:proofErr w:type="spellEnd"/>
-      <w:r>
-        <w:t xml:space="preserve"> willing to trade or loan on the system.</w:t>
-      </w:r>
-    </w:p>
-    <w:p>
-      <w:r>
-        <w:t xml:space="preserve">3.2.6 As a user, I can post books </w:t>
-      </w:r>
-      <w:proofErr w:type="spellStart"/>
-      <w:r>
-        <w:t>Im</w:t>
-      </w:r>
-      <w:proofErr w:type="spellEnd"/>
-      <w:r>
-        <w:t xml:space="preserve"> willing to sell on the system.</w:t>
+        <w:t>3.2.5 As a user, I can post books Im willing to trade or loan on the system.</w:t>
+      </w:r>
+    </w:p>
+    <w:p>
+      <w:r>
+        <w:t>3.2.6 As a user, I can post books Im willing to sell on the system.</w:t>
       </w:r>
     </w:p>
     <w:p>
@@ -4133,15 +4051,7 @@
     </w:p>
     <w:p>
       <w:r>
-        <w:t xml:space="preserve">3.2.12 </w:t>
-      </w:r>
-      <w:proofErr w:type="gramStart"/>
-      <w:r>
-        <w:t>As</w:t>
-      </w:r>
-      <w:proofErr w:type="gramEnd"/>
-      <w:r>
-        <w:t xml:space="preserve"> a user, I can contact admin on the system.</w:t>
+        <w:t>3.2.12 As a user, I can contact admin on the system.</w:t>
       </w:r>
     </w:p>
     <w:p>
@@ -4156,15 +4066,7 @@
       </w:pPr>
       <w:bookmarkStart w:id="10" w:name="_Toc464292542"/>
       <w:r>
-        <w:t xml:space="preserve">3.3 </w:t>
-      </w:r>
-      <w:proofErr w:type="spellStart"/>
-      <w:r>
-        <w:t>Nonfunctional</w:t>
-      </w:r>
-      <w:proofErr w:type="spellEnd"/>
-      <w:r>
-        <w:t xml:space="preserve"> requirements</w:t>
+        <w:t>3.3 Nonfunctional requirements</w:t>
       </w:r>
       <w:bookmarkEnd w:id="10"/>
     </w:p>
@@ -4223,47 +4125,7 @@
     </w:p>
     <w:p>
       <w:r>
-        <w:t xml:space="preserve">The server backend of the system will be built using the MEAN stack, which includes </w:t>
-      </w:r>
-      <w:proofErr w:type="spellStart"/>
-      <w:r>
-        <w:t>MongoDb</w:t>
-      </w:r>
-      <w:proofErr w:type="spellEnd"/>
-      <w:r>
-        <w:t xml:space="preserve"> for the database, </w:t>
-      </w:r>
-      <w:proofErr w:type="spellStart"/>
-      <w:r>
-        <w:t>nodejs</w:t>
-      </w:r>
-      <w:proofErr w:type="spellEnd"/>
-      <w:r>
-        <w:t xml:space="preserve"> for the server backend, and </w:t>
-      </w:r>
-      <w:proofErr w:type="spellStart"/>
-      <w:r>
-        <w:t>ExpressJS</w:t>
-      </w:r>
-      <w:proofErr w:type="spellEnd"/>
-      <w:r>
-        <w:t xml:space="preserve"> for the frontend. We want to also use </w:t>
-      </w:r>
-      <w:proofErr w:type="spellStart"/>
-      <w:r>
-        <w:t>PassportJS</w:t>
-      </w:r>
-      <w:proofErr w:type="spellEnd"/>
-      <w:r>
-        <w:t xml:space="preserve"> to help us with user logins. Our tests will be done with Mocha and Chai libraries. </w:t>
-      </w:r>
-      <w:proofErr w:type="spellStart"/>
-      <w:r>
-        <w:t>WinstonJS</w:t>
-      </w:r>
-      <w:proofErr w:type="spellEnd"/>
-      <w:r>
-        <w:t xml:space="preserve"> will be used to generate server logs to help us maintain server operation.</w:t>
+        <w:t>The server backend of the system will be built using the MEAN stack, which includes MongoDb for the database, nodejs for the server backend, and ExpressJS for the frontend. We want to also use PassportJS to help us with user logins. Our tests will be done with Mocha and Chai libraries. WinstonJS will be used to generate server logs to help us maintain server operation.</w:t>
       </w:r>
     </w:p>
     <w:p>
@@ -4735,15 +4597,7 @@
     </w:p>
     <w:p>
       <w:r>
-        <w:t xml:space="preserve">The user needs to update their details on the system. They select the </w:t>
-      </w:r>
-      <w:proofErr w:type="gramStart"/>
-      <w:r>
-        <w:t>‘settings‘ option</w:t>
-      </w:r>
-      <w:proofErr w:type="gramEnd"/>
-      <w:r>
-        <w:t xml:space="preserve"> on the page which then query’s the user’s existing details from the database. These details are displayed to the user on the page. The user can then enter their new details and send them through. The system processes the details and forwards them to the database where these new details are stored. Data validation is performed and the new details are stored, if valid, in the database. The user is then notified by the system of the successful update.</w:t>
+        <w:t>The user needs to update their details on the system. They select the ‘settings‘ option on the page which then query’s the user’s existing details from the database. These details are displayed to the user on the page. The user can then enter their new details and send them through. The system processes the details and forwards them to the database where these new details are stored. Data validation is performed and the new details are stored, if valid, in the database. The user is then notified by the system of the successful update.</w:t>
       </w:r>
     </w:p>
     <w:p/>
@@ -5032,15 +4886,7 @@
     </w:p>
     <w:p>
       <w:r>
-        <w:t xml:space="preserve">The user requests to upload a new book. The system requests all the details of the book from the user. It then sends the details, once entered, to the database. After data validation is performed on the details, the database creates a new book in the </w:t>
-      </w:r>
-      <w:proofErr w:type="spellStart"/>
-      <w:r>
-        <w:t>datastore</w:t>
-      </w:r>
-      <w:proofErr w:type="spellEnd"/>
-      <w:r>
-        <w:t xml:space="preserve"> and responds with a success message to the system. The book can now be rented out to other users.</w:t>
+        <w:t>The user requests to upload a new book. The system requests all the details of the book from the user. It then sends the details, once entered, to the database. After data validation is performed on the details, the database creates a new book in the datastore and responds with a success message to the system. The book can now be rented out to other users.</w:t>
       </w:r>
     </w:p>
     <w:p/>
@@ -5297,15 +5143,7 @@
     <w:p/>
     <w:p>
       <w:r>
-        <w:t xml:space="preserve">The following sequence diagram shows the process of the system displaying </w:t>
-      </w:r>
-      <w:proofErr w:type="spellStart"/>
-      <w:r>
-        <w:t>a users</w:t>
-      </w:r>
-      <w:proofErr w:type="spellEnd"/>
-      <w:r>
-        <w:t xml:space="preserve"> details upon request.</w:t>
+        <w:t>The following sequence diagram shows the process of the system displaying a users details upon request.</w:t>
       </w:r>
     </w:p>
     <w:p>
@@ -5492,15 +5330,7 @@
     </w:p>
     <w:p>
       <w:r>
-        <w:t xml:space="preserve">The user selects the book which they would like to rent out. They are then prompted for the quantity by the system. Once the quantity is entered, the system sends the details to the database. The database then reduces the availability of the book and monetary value from the </w:t>
-      </w:r>
-      <w:proofErr w:type="spellStart"/>
-      <w:r>
-        <w:t>datastores</w:t>
-      </w:r>
-      <w:proofErr w:type="spellEnd"/>
-      <w:r>
-        <w:t xml:space="preserve"> accordingly.</w:t>
+        <w:t>The user selects the book which they would like to rent out. They are then prompted for the quantity by the system. Once the quantity is entered, the system sends the details to the database. The database then reduces the availability of the book and monetary value from the datastores accordingly.</w:t>
       </w:r>
     </w:p>
     <w:p>
@@ -5918,15 +5748,7 @@
     </w:p>
     <w:p>
       <w:r>
-        <w:t xml:space="preserve">The user selects the ‘upload book’ option. The user then enters all the details of the book which are then sent to the database. The database validates the data and creates a new book in the book </w:t>
-      </w:r>
-      <w:proofErr w:type="spellStart"/>
-      <w:r>
-        <w:t>datastore</w:t>
-      </w:r>
-      <w:proofErr w:type="spellEnd"/>
-      <w:r>
-        <w:t xml:space="preserve">. The system is notified of the successful creation of the book which is then forwarded to the user. </w:t>
+        <w:t xml:space="preserve">The user selects the ‘upload book’ option. The user then enters all the details of the book which are then sent to the database. The database validates the data and creates a new book in the book datastore. The system is notified of the successful creation of the book which is then forwarded to the user. </w:t>
       </w:r>
     </w:p>
     <w:p/>
@@ -6004,15 +5826,7 @@
     <w:p/>
     <w:p>
       <w:r>
-        <w:t xml:space="preserve">The user selects the option to sign up. They enter their details onto the system, where the system validates them and sends them to the database. The new user is then created and stored in the </w:t>
-      </w:r>
-      <w:proofErr w:type="spellStart"/>
-      <w:r>
-        <w:t>datastore</w:t>
-      </w:r>
-      <w:proofErr w:type="spellEnd"/>
-      <w:r>
-        <w:t>.</w:t>
+        <w:t>The user selects the option to sign up. They enter their details onto the system, where the system validates them and sends them to the database. The new user is then created and stored in the datastore.</w:t>
       </w:r>
     </w:p>
     <w:p/>
@@ -6205,12 +6019,7 @@
       </w:pPr>
       <w:r>
         <w:lastRenderedPageBreak/>
-        <w:t>5. Activity Diagram</w:t>
-      </w:r>
-      <w:bookmarkStart w:id="51" w:name="_GoBack"/>
-      <w:bookmarkEnd w:id="51"/>
-      <w:r>
-        <w:t>s</w:t>
+        <w:t>5. Activity Diagrams</w:t>
       </w:r>
     </w:p>
     <w:p>
@@ -6256,11 +6065,75 @@
     </w:p>
     <w:p>
       <w:pPr>
+        <w:pStyle w:val="Heading2"/>
+      </w:pPr>
+      <w:r>
+        <w:lastRenderedPageBreak/>
+        <w:t>5.2 Sign Up Activity Diagram</w:t>
+      </w:r>
+    </w:p>
+    <w:p>
+      <w:r>
+        <w:pict>
+          <v:shape id="_x0000_i1026" type="#_x0000_t75" style="width:450.7pt;height:625.55pt">
+            <v:imagedata r:id="rId28" o:title="BorrowMyBooksSignupActivityDraw.io"/>
+          </v:shape>
+        </w:pict>
+      </w:r>
+    </w:p>
+    <w:p/>
+    <w:p/>
+    <w:p>
+      <w:pPr>
+        <w:pStyle w:val="Heading2"/>
+      </w:pPr>
+      <w:r>
+        <w:lastRenderedPageBreak/>
+        <w:t>5.3 Upload Book Activity Diagram</w:t>
+      </w:r>
+      <w:r>
+        <w:pict>
+          <v:shape id="_x0000_i1027" type="#_x0000_t75" style="width:450.7pt;height:625.55pt">
+            <v:imagedata r:id="rId29" o:title="BorrowMyBooksUploadBookActivityDraw"/>
+          </v:shape>
+        </w:pict>
+      </w:r>
+    </w:p>
+    <w:p/>
+    <w:p/>
+    <w:p>
+      <w:pPr>
         <w:pStyle w:val="Heading1"/>
       </w:pPr>
+      <w:r>
+        <w:lastRenderedPageBreak/>
+        <w:t>6. Database Class Diagram</w:t>
+      </w:r>
+    </w:p>
+    <w:p>
+      <w:r>
+        <w:t>The following diagram is a Class Diagram depicting the layout of the Database used for the Borrow My Books system.</w:t>
+      </w:r>
+    </w:p>
+    <w:p>
+      <w:r>
+        <w:pict>
+          <v:shape id="_x0000_i1028" type="#_x0000_t75" style="width:450.7pt;height:299.2pt">
+            <v:imagedata r:id="rId30" o:title="BorrowMyBooks Data Model Class Diagram v1.3"/>
+          </v:shape>
+        </w:pict>
+      </w:r>
+    </w:p>
+    <w:p>
+      <w:bookmarkStart w:id="51" w:name="_GoBack"/>
+      <w:bookmarkEnd w:id="51"/>
+    </w:p>
+    <w:p>
+      <w:pPr>
+        <w:pStyle w:val="Heading1"/>
+      </w:pPr>
       <w:bookmarkStart w:id="52" w:name="_Toc464292564"/>
       <w:r>
-        <w:lastRenderedPageBreak/>
         <w:t>4</w:t>
       </w:r>
       <w:r>
@@ -6283,31 +6156,7 @@
         <w:t>MEAN stack: A</w:t>
       </w:r>
       <w:r>
-        <w:t xml:space="preserve"> software bundle used in making dynamic web systems and information systems. It includes </w:t>
-      </w:r>
-      <w:proofErr w:type="spellStart"/>
-      <w:r>
-        <w:t>NodeJS</w:t>
-      </w:r>
-      <w:proofErr w:type="spellEnd"/>
-      <w:r>
-        <w:t xml:space="preserve">, </w:t>
-      </w:r>
-      <w:proofErr w:type="spellStart"/>
-      <w:r>
-        <w:t>ExpressJS</w:t>
-      </w:r>
-      <w:proofErr w:type="spellEnd"/>
-      <w:r>
-        <w:t xml:space="preserve">, AngularJS and </w:t>
-      </w:r>
-      <w:proofErr w:type="spellStart"/>
-      <w:r>
-        <w:t>MongoDb</w:t>
-      </w:r>
-      <w:proofErr w:type="spellEnd"/>
-      <w:r>
-        <w:t>.</w:t>
+        <w:t xml:space="preserve"> software bundle used in making dynamic web systems and information systems. It includes NodeJS, ExpressJS, AngularJS and MongoDb.</w:t>
       </w:r>
     </w:p>
     <w:p>
@@ -6318,24 +6167,11 @@
           <w:numId w:val="4"/>
         </w:numPr>
       </w:pPr>
-      <w:proofErr w:type="spellStart"/>
-      <w:r>
-        <w:t>PassportJS</w:t>
-      </w:r>
-      <w:proofErr w:type="spellEnd"/>
-      <w:r>
-        <w:t>: A</w:t>
-      </w:r>
-      <w:r>
-        <w:t xml:space="preserve"> library for </w:t>
-      </w:r>
-      <w:proofErr w:type="spellStart"/>
-      <w:r>
-        <w:t>NodeJS</w:t>
-      </w:r>
-      <w:proofErr w:type="spellEnd"/>
-      <w:r>
-        <w:t xml:space="preserve"> which is used for OAuth and user accounts on a node system.</w:t>
+      <w:r>
+        <w:t>PassportJS: A</w:t>
+      </w:r>
+      <w:r>
+        <w:t xml:space="preserve"> library for NodeJS which is used for OAuth and user accounts on a node system.</w:t>
       </w:r>
     </w:p>
     <w:p>
@@ -6346,24 +6182,11 @@
           <w:numId w:val="4"/>
         </w:numPr>
       </w:pPr>
-      <w:proofErr w:type="spellStart"/>
-      <w:r>
-        <w:t>ExpressJS</w:t>
-      </w:r>
-      <w:proofErr w:type="spellEnd"/>
-      <w:r>
-        <w:t>: A</w:t>
-      </w:r>
-      <w:r>
-        <w:t xml:space="preserve"> library for </w:t>
-      </w:r>
-      <w:proofErr w:type="spellStart"/>
-      <w:r>
-        <w:t>NodeJS</w:t>
-      </w:r>
-      <w:proofErr w:type="spellEnd"/>
-      <w:r>
-        <w:t xml:space="preserve"> which provides dynamically gen</w:t>
+      <w:r>
+        <w:t>ExpressJS: A</w:t>
+      </w:r>
+      <w:r>
+        <w:t xml:space="preserve"> library for NodeJS which provides dynamically gen</w:t>
       </w:r>
       <w:r>
         <w:t>erated frontends and RESTful API</w:t>
@@ -6384,15 +6207,7 @@
         <w:t>EJS: A</w:t>
       </w:r>
       <w:r>
-        <w:t xml:space="preserve"> templating library and language used with </w:t>
-      </w:r>
-      <w:proofErr w:type="spellStart"/>
-      <w:r>
-        <w:t>ExpressJS</w:t>
-      </w:r>
-      <w:proofErr w:type="spellEnd"/>
-      <w:r>
-        <w:t xml:space="preserve"> for web page generation.</w:t>
+        <w:t xml:space="preserve"> templating library and language used with ExpressJS for web page generation.</w:t>
       </w:r>
     </w:p>
     <w:p>
@@ -6425,24 +6240,11 @@
           <w:numId w:val="4"/>
         </w:numPr>
       </w:pPr>
-      <w:proofErr w:type="spellStart"/>
-      <w:r>
-        <w:t>WinstonJS</w:t>
-      </w:r>
-      <w:proofErr w:type="spellEnd"/>
-      <w:r>
-        <w:t>: A</w:t>
-      </w:r>
-      <w:r>
-        <w:t xml:space="preserve"> logging library used to make system logs for </w:t>
-      </w:r>
-      <w:proofErr w:type="spellStart"/>
-      <w:r>
-        <w:t>NodeJS</w:t>
-      </w:r>
-      <w:proofErr w:type="spellEnd"/>
-      <w:r>
-        <w:t>.</w:t>
+      <w:r>
+        <w:t>WinstonJS: A</w:t>
+      </w:r>
+      <w:r>
+        <w:t xml:space="preserve"> logging library used to make system logs for NodeJS.</w:t>
       </w:r>
     </w:p>
     <w:p>
@@ -6453,24 +6255,11 @@
           <w:numId w:val="4"/>
         </w:numPr>
       </w:pPr>
-      <w:proofErr w:type="spellStart"/>
-      <w:r>
-        <w:t>MongoDb</w:t>
-      </w:r>
-      <w:proofErr w:type="spellEnd"/>
-      <w:r>
-        <w:t>: A</w:t>
-      </w:r>
-      <w:r>
-        <w:t xml:space="preserve"> NoSQL or object oriented database which uses JSON objects and RESTful </w:t>
-      </w:r>
-      <w:proofErr w:type="spellStart"/>
-      <w:r>
-        <w:t>Api</w:t>
-      </w:r>
-      <w:proofErr w:type="spellEnd"/>
-      <w:r>
-        <w:t xml:space="preserve"> calls.</w:t>
+      <w:r>
+        <w:t>MongoDb: A</w:t>
+      </w:r>
+      <w:r>
+        <w:t xml:space="preserve"> NoSQL or object oriented database which uses JSON objects and RESTful Api calls.</w:t>
       </w:r>
     </w:p>
     <w:p>
@@ -6481,24 +6270,11 @@
           <w:numId w:val="4"/>
         </w:numPr>
       </w:pPr>
-      <w:proofErr w:type="spellStart"/>
-      <w:r>
-        <w:t>NodeJS</w:t>
-      </w:r>
-      <w:proofErr w:type="spellEnd"/>
-      <w:r>
-        <w:t>: A</w:t>
-      </w:r>
-      <w:r>
-        <w:t xml:space="preserve"> runtime environment which is used to build server side applications in </w:t>
-      </w:r>
-      <w:proofErr w:type="spellStart"/>
-      <w:r>
-        <w:t>Javascript</w:t>
-      </w:r>
-      <w:proofErr w:type="spellEnd"/>
-      <w:r>
-        <w:t>.</w:t>
+      <w:r>
+        <w:t>NodeJS: A</w:t>
+      </w:r>
+      <w:r>
+        <w:t xml:space="preserve"> runtime environment which is used to build server side applications in Javascript.</w:t>
       </w:r>
     </w:p>
     <w:p>
@@ -6513,15 +6289,7 @@
         <w:t xml:space="preserve">Mocha and Chai JS: </w:t>
       </w:r>
       <w:r>
-        <w:t xml:space="preserve">These are unit and business process testing frameworks (libraries) for </w:t>
-      </w:r>
-      <w:proofErr w:type="spellStart"/>
-      <w:r>
-        <w:t>NodeJS</w:t>
-      </w:r>
-      <w:proofErr w:type="spellEnd"/>
-      <w:r>
-        <w:t>.</w:t>
+        <w:t>These are unit and business process testing frameworks (libraries) for NodeJS.</w:t>
       </w:r>
     </w:p>
     <w:p>
@@ -6536,15 +6304,7 @@
         <w:t xml:space="preserve">Node system: A </w:t>
       </w:r>
       <w:r>
-        <w:t xml:space="preserve">system built on </w:t>
-      </w:r>
-      <w:proofErr w:type="spellStart"/>
-      <w:r>
-        <w:t>NodeJS</w:t>
-      </w:r>
-      <w:proofErr w:type="spellEnd"/>
-      <w:r>
-        <w:t>.</w:t>
+        <w:t>system built on NodeJS.</w:t>
       </w:r>
     </w:p>
     <w:p>
@@ -6553,6 +6313,7 @@
       </w:pPr>
       <w:bookmarkStart w:id="53" w:name="_Toc464292565"/>
       <w:r>
+        <w:lastRenderedPageBreak/>
         <w:t>5. Team</w:t>
       </w:r>
       <w:bookmarkEnd w:id="53"/>
@@ -6590,13 +6351,8 @@
         </w:numPr>
       </w:pPr>
       <w:r>
-        <w:t xml:space="preserve">The Scrum Master: </w:t>
-      </w:r>
-      <w:proofErr w:type="spellStart"/>
-      <w:r>
-        <w:t>Liron</w:t>
-      </w:r>
-      <w:proofErr w:type="spellEnd"/>
+        <w:t>The Scrum Master: Liron</w:t>
+      </w:r>
     </w:p>
     <w:p>
       <w:pPr>
@@ -6633,13 +6389,8 @@
         <w:pStyle w:val="Heading1"/>
       </w:pPr>
       <w:bookmarkStart w:id="54" w:name="_Toc464292566"/>
-      <w:proofErr w:type="spellStart"/>
-      <w:r>
-        <w:t>Appedix</w:t>
-      </w:r>
-      <w:proofErr w:type="spellEnd"/>
-      <w:r>
-        <w:t xml:space="preserve"> A:  Statement of Effort</w:t>
+      <w:r>
+        <w:t>Appedix A:  Statement of Effort</w:t>
       </w:r>
       <w:bookmarkEnd w:id="54"/>
     </w:p>
@@ -6693,13 +6444,8 @@
             <w:tcW w:w="2311" w:type="dxa"/>
           </w:tcPr>
           <w:p>
-            <w:proofErr w:type="spellStart"/>
-            <w:r>
-              <w:t>Liron</w:t>
-            </w:r>
-            <w:proofErr w:type="spellEnd"/>
-            <w:r>
-              <w:t xml:space="preserve"> Mizrahi</w:t>
+            <w:r>
+              <w:t>Liron Mizrahi</w:t>
             </w:r>
             <w:r>
               <w:t xml:space="preserve"> 708810</w:t>
@@ -8492,7 +8238,7 @@
 </file>
 
 <file path=customXml/itemProps1.xml><?xml version="1.0" encoding="utf-8"?>
-<ds:datastoreItem xmlns:ds="http://schemas.openxmlformats.org/officeDocument/2006/customXml" ds:itemID="{6336B2CD-563F-4B70-8FBC-EB699A848770}">
+<ds:datastoreItem xmlns:ds="http://schemas.openxmlformats.org/officeDocument/2006/customXml" ds:itemID="{75C9A2CD-0A03-4D5B-A753-9DBE6FE8323E}">
   <ds:schemaRefs>
     <ds:schemaRef ds:uri="http://schemas.openxmlformats.org/officeDocument/2006/bibliography"/>
   </ds:schemaRefs>

</xml_diff>

<commit_message>
changed DB diagram in RAD
</commit_message>
<xml_diff>
--- a/Documents/Word Documents (Raw and latest)/Requirements Analysis Document.docx
+++ b/Documents/Word Documents (Raw and latest)/Requirements Analysis Document.docx
@@ -10,11 +10,13 @@
           <w:docPartUnique/>
         </w:docPartObj>
       </w:sdtPr>
+      <w:sdtEndPr/>
       <w:sdtContent>
         <w:p>
           <w:r>
             <w:rPr>
               <w:noProof/>
+              <w:lang w:val="en-US"/>
             </w:rPr>
             <mc:AlternateContent>
               <mc:Choice Requires="wpg">
@@ -282,6 +284,7 @@
           <w:r>
             <w:rPr>
               <w:noProof/>
+              <w:lang w:val="en-US"/>
             </w:rPr>
             <mc:AlternateContent>
               <mc:Choice Requires="wps">
@@ -442,6 +445,7 @@
                                     <w:dataBinding w:prefixMappings="xmlns:ns0='http://schemas.microsoft.com/office/2006/coverPageProps' " w:xpath="/ns0:CoverPageProperties[1]/ns0:CompanyEmail[1]" w:storeItemID="{55AF091B-3C7A-41E3-B477-F2FDAA23CFDA}"/>
                                     <w:text/>
                                   </w:sdtPr>
+                                  <w:sdtEndPr/>
                                   <w:sdtContent>
                                     <w:r>
                                       <w:rPr>
@@ -606,6 +610,7 @@
           <w:r>
             <w:rPr>
               <w:noProof/>
+              <w:lang w:val="en-US"/>
             </w:rPr>
             <mc:AlternateContent>
               <mc:Choice Requires="wps">
@@ -720,6 +725,7 @@
                                   <w:dataBinding w:prefixMappings="xmlns:ns0='http://purl.org/dc/elements/1.1/' xmlns:ns1='http://schemas.openxmlformats.org/package/2006/metadata/core-properties' " w:xpath="/ns1:coreProperties[1]/ns0:subject[1]" w:storeItemID="{6C3C8BC8-F283-45AE-878A-BAB7291924A1}"/>
                                   <w:text/>
                                 </w:sdtPr>
+                                <w:sdtEndPr/>
                                 <w:sdtContent>
                                   <w:p>
                                     <w:pPr>
@@ -897,6 +903,9 @@
             <w:pStyle w:val="TOCHeading"/>
           </w:pPr>
           <w:r>
+            <w:rPr>
+              <w:b/>
+            </w:rPr>
             <w:t>Contents</w:t>
           </w:r>
         </w:p>
@@ -921,7 +930,7 @@
           <w:r>
             <w:fldChar w:fldCharType="separate"/>
           </w:r>
-          <w:hyperlink w:anchor="_Toc464292532" w:history="1">
+          <w:hyperlink w:anchor="_Toc464375656" w:history="1">
             <w:r>
               <w:rPr>
                 <w:rStyle w:val="Hyperlink"/>
@@ -948,7 +957,7 @@
                 <w:noProof/>
                 <w:webHidden/>
               </w:rPr>
-              <w:instrText xml:space="preserve"> PAGEREF _Toc464292532 \h </w:instrText>
+              <w:instrText xml:space="preserve"> PAGEREF _Toc464375656 \h </w:instrText>
             </w:r>
             <w:r>
               <w:rPr>
@@ -991,7 +1000,7 @@
               <w:lang w:val="en-US"/>
             </w:rPr>
           </w:pPr>
-          <w:hyperlink w:anchor="_Toc464292533" w:history="1">
+          <w:hyperlink w:anchor="_Toc464375657" w:history="1">
             <w:r>
               <w:rPr>
                 <w:rStyle w:val="Hyperlink"/>
@@ -1018,7 +1027,7 @@
                 <w:noProof/>
                 <w:webHidden/>
               </w:rPr>
-              <w:instrText xml:space="preserve"> PAGEREF _Toc464292533 \h </w:instrText>
+              <w:instrText xml:space="preserve"> PAGEREF _Toc464375657 \h </w:instrText>
             </w:r>
             <w:r>
               <w:rPr>
@@ -1061,7 +1070,7 @@
               <w:lang w:val="en-US"/>
             </w:rPr>
           </w:pPr>
-          <w:hyperlink w:anchor="_Toc464292534" w:history="1">
+          <w:hyperlink w:anchor="_Toc464375658" w:history="1">
             <w:r>
               <w:rPr>
                 <w:rStyle w:val="Hyperlink"/>
@@ -1088,7 +1097,7 @@
                 <w:noProof/>
                 <w:webHidden/>
               </w:rPr>
-              <w:instrText xml:space="preserve"> PAGEREF _Toc464292534 \h </w:instrText>
+              <w:instrText xml:space="preserve"> PAGEREF _Toc464375658 \h </w:instrText>
             </w:r>
             <w:r>
               <w:rPr>
@@ -1131,7 +1140,7 @@
               <w:lang w:val="en-US"/>
             </w:rPr>
           </w:pPr>
-          <w:hyperlink w:anchor="_Toc464292535" w:history="1">
+          <w:hyperlink w:anchor="_Toc464375659" w:history="1">
             <w:r>
               <w:rPr>
                 <w:rStyle w:val="Hyperlink"/>
@@ -1158,7 +1167,7 @@
                 <w:noProof/>
                 <w:webHidden/>
               </w:rPr>
-              <w:instrText xml:space="preserve"> PAGEREF _Toc464292535 \h </w:instrText>
+              <w:instrText xml:space="preserve"> PAGEREF _Toc464375659 \h </w:instrText>
             </w:r>
             <w:r>
               <w:rPr>
@@ -1178,7 +1187,7 @@
                 <w:noProof/>
                 <w:webHidden/>
               </w:rPr>
-              <w:t>3</w:t>
+              <w:t>4</w:t>
             </w:r>
             <w:r>
               <w:rPr>
@@ -1201,7 +1210,7 @@
               <w:lang w:val="en-US"/>
             </w:rPr>
           </w:pPr>
-          <w:hyperlink w:anchor="_Toc464292536" w:history="1">
+          <w:hyperlink w:anchor="_Toc464375660" w:history="1">
             <w:r>
               <w:rPr>
                 <w:rStyle w:val="Hyperlink"/>
@@ -1228,7 +1237,7 @@
                 <w:noProof/>
                 <w:webHidden/>
               </w:rPr>
-              <w:instrText xml:space="preserve"> PAGEREF _Toc464292536 \h </w:instrText>
+              <w:instrText xml:space="preserve"> PAGEREF _Toc464375660 \h </w:instrText>
             </w:r>
             <w:r>
               <w:rPr>
@@ -1271,7 +1280,7 @@
               <w:lang w:val="en-US"/>
             </w:rPr>
           </w:pPr>
-          <w:hyperlink w:anchor="_Toc464292537" w:history="1">
+          <w:hyperlink w:anchor="_Toc464375661" w:history="1">
             <w:r>
               <w:rPr>
                 <w:rStyle w:val="Hyperlink"/>
@@ -1298,7 +1307,7 @@
                 <w:noProof/>
                 <w:webHidden/>
               </w:rPr>
-              <w:instrText xml:space="preserve"> PAGEREF _Toc464292537 \h </w:instrText>
+              <w:instrText xml:space="preserve"> PAGEREF _Toc464375661 \h </w:instrText>
             </w:r>
             <w:r>
               <w:rPr>
@@ -1341,7 +1350,7 @@
               <w:lang w:val="en-US"/>
             </w:rPr>
           </w:pPr>
-          <w:hyperlink w:anchor="_Toc464292538" w:history="1">
+          <w:hyperlink w:anchor="_Toc464375662" w:history="1">
             <w:r>
               <w:rPr>
                 <w:rStyle w:val="Hyperlink"/>
@@ -1368,7 +1377,7 @@
                 <w:noProof/>
                 <w:webHidden/>
               </w:rPr>
-              <w:instrText xml:space="preserve"> PAGEREF _Toc464292538 \h </w:instrText>
+              <w:instrText xml:space="preserve"> PAGEREF _Toc464375662 \h </w:instrText>
             </w:r>
             <w:r>
               <w:rPr>
@@ -1411,7 +1420,7 @@
               <w:lang w:val="en-US"/>
             </w:rPr>
           </w:pPr>
-          <w:hyperlink w:anchor="_Toc464292539" w:history="1">
+          <w:hyperlink w:anchor="_Toc464375663" w:history="1">
             <w:r>
               <w:rPr>
                 <w:rStyle w:val="Hyperlink"/>
@@ -1438,7 +1447,7 @@
                 <w:noProof/>
                 <w:webHidden/>
               </w:rPr>
-              <w:instrText xml:space="preserve"> PAGEREF _Toc464292539 \h </w:instrText>
+              <w:instrText xml:space="preserve"> PAGEREF _Toc464375663 \h </w:instrText>
             </w:r>
             <w:r>
               <w:rPr>
@@ -1458,7 +1467,7 @@
                 <w:noProof/>
                 <w:webHidden/>
               </w:rPr>
-              <w:t>4</w:t>
+              <w:t>5</w:t>
             </w:r>
             <w:r>
               <w:rPr>
@@ -1481,7 +1490,7 @@
               <w:lang w:val="en-US"/>
             </w:rPr>
           </w:pPr>
-          <w:hyperlink w:anchor="_Toc464292540" w:history="1">
+          <w:hyperlink w:anchor="_Toc464375664" w:history="1">
             <w:r>
               <w:rPr>
                 <w:rStyle w:val="Hyperlink"/>
@@ -1508,7 +1517,7 @@
                 <w:noProof/>
                 <w:webHidden/>
               </w:rPr>
-              <w:instrText xml:space="preserve"> PAGEREF _Toc464292540 \h </w:instrText>
+              <w:instrText xml:space="preserve"> PAGEREF _Toc464375664 \h </w:instrText>
             </w:r>
             <w:r>
               <w:rPr>
@@ -1528,7 +1537,7 @@
                 <w:noProof/>
                 <w:webHidden/>
               </w:rPr>
-              <w:t>4</w:t>
+              <w:t>5</w:t>
             </w:r>
             <w:r>
               <w:rPr>
@@ -1551,7 +1560,7 @@
               <w:lang w:val="en-US"/>
             </w:rPr>
           </w:pPr>
-          <w:hyperlink w:anchor="_Toc464292541" w:history="1">
+          <w:hyperlink w:anchor="_Toc464375665" w:history="1">
             <w:r>
               <w:rPr>
                 <w:rStyle w:val="Hyperlink"/>
@@ -1578,7 +1587,7 @@
                 <w:noProof/>
                 <w:webHidden/>
               </w:rPr>
-              <w:instrText xml:space="preserve"> PAGEREF _Toc464292541 \h </w:instrText>
+              <w:instrText xml:space="preserve"> PAGEREF _Toc464375665 \h </w:instrText>
             </w:r>
             <w:r>
               <w:rPr>
@@ -1621,7 +1630,7 @@
               <w:lang w:val="en-US"/>
             </w:rPr>
           </w:pPr>
-          <w:hyperlink w:anchor="_Toc464292542" w:history="1">
+          <w:hyperlink w:anchor="_Toc464375666" w:history="1">
             <w:r>
               <w:rPr>
                 <w:rStyle w:val="Hyperlink"/>
@@ -1648,7 +1657,7 @@
                 <w:noProof/>
                 <w:webHidden/>
               </w:rPr>
-              <w:instrText xml:space="preserve"> PAGEREF _Toc464292542 \h </w:instrText>
+              <w:instrText xml:space="preserve"> PAGEREF _Toc464375666 \h </w:instrText>
             </w:r>
             <w:r>
               <w:rPr>
@@ -1691,7 +1700,7 @@
               <w:lang w:val="en-US"/>
             </w:rPr>
           </w:pPr>
-          <w:hyperlink w:anchor="_Toc464292543" w:history="1">
+          <w:hyperlink w:anchor="_Toc464375667" w:history="1">
             <w:r>
               <w:rPr>
                 <w:rStyle w:val="Hyperlink"/>
@@ -1718,7 +1727,7 @@
                 <w:noProof/>
                 <w:webHidden/>
               </w:rPr>
-              <w:instrText xml:space="preserve"> PAGEREF _Toc464292543 \h </w:instrText>
+              <w:instrText xml:space="preserve"> PAGEREF _Toc464375667 \h </w:instrText>
             </w:r>
             <w:r>
               <w:rPr>
@@ -1761,7 +1770,7 @@
               <w:lang w:val="en-US"/>
             </w:rPr>
           </w:pPr>
-          <w:hyperlink w:anchor="_Toc464292544" w:history="1">
+          <w:hyperlink w:anchor="_Toc464375668" w:history="1">
             <w:r>
               <w:rPr>
                 <w:rStyle w:val="Hyperlink"/>
@@ -1788,7 +1797,7 @@
                 <w:noProof/>
                 <w:webHidden/>
               </w:rPr>
-              <w:instrText xml:space="preserve"> PAGEREF _Toc464292544 \h </w:instrText>
+              <w:instrText xml:space="preserve"> PAGEREF _Toc464375668 \h </w:instrText>
             </w:r>
             <w:r>
               <w:rPr>
@@ -1826,10 +1835,12 @@
               <w:tab w:val="right" w:leader="dot" w:pos="9016"/>
             </w:tabs>
             <w:rPr>
+              <w:rFonts w:eastAsiaTheme="minorEastAsia"/>
               <w:noProof/>
+              <w:lang w:val="en-US"/>
             </w:rPr>
           </w:pPr>
-          <w:hyperlink w:anchor="_Toc464292545" w:history="1">
+          <w:hyperlink w:anchor="_Toc464375669" w:history="1">
             <w:r>
               <w:rPr>
                 <w:rStyle w:val="Hyperlink"/>
@@ -1856,7 +1867,7 @@
                 <w:noProof/>
                 <w:webHidden/>
               </w:rPr>
-              <w:instrText xml:space="preserve"> PAGEREF _Toc464292545 \h </w:instrText>
+              <w:instrText xml:space="preserve"> PAGEREF _Toc464375669 \h </w:instrText>
             </w:r>
             <w:r>
               <w:rPr>
@@ -1894,10 +1905,12 @@
               <w:tab w:val="right" w:leader="dot" w:pos="9016"/>
             </w:tabs>
             <w:rPr>
+              <w:rFonts w:eastAsiaTheme="minorEastAsia"/>
               <w:noProof/>
+              <w:lang w:val="en-US"/>
             </w:rPr>
           </w:pPr>
-          <w:hyperlink w:anchor="_Toc464292546" w:history="1">
+          <w:hyperlink w:anchor="_Toc464375670" w:history="1">
             <w:r>
               <w:rPr>
                 <w:rStyle w:val="Hyperlink"/>
@@ -1924,7 +1937,7 @@
                 <w:noProof/>
                 <w:webHidden/>
               </w:rPr>
-              <w:instrText xml:space="preserve"> PAGEREF _Toc464292546 \h </w:instrText>
+              <w:instrText xml:space="preserve"> PAGEREF _Toc464375670 \h </w:instrText>
             </w:r>
             <w:r>
               <w:rPr>
@@ -1962,10 +1975,12 @@
               <w:tab w:val="right" w:leader="dot" w:pos="9016"/>
             </w:tabs>
             <w:rPr>
+              <w:rFonts w:eastAsiaTheme="minorEastAsia"/>
               <w:noProof/>
+              <w:lang w:val="en-US"/>
             </w:rPr>
           </w:pPr>
-          <w:hyperlink w:anchor="_Toc464292547" w:history="1">
+          <w:hyperlink w:anchor="_Toc464375671" w:history="1">
             <w:r>
               <w:rPr>
                 <w:rStyle w:val="Hyperlink"/>
@@ -1992,7 +2007,7 @@
                 <w:noProof/>
                 <w:webHidden/>
               </w:rPr>
-              <w:instrText xml:space="preserve"> PAGEREF _Toc464292547 \h </w:instrText>
+              <w:instrText xml:space="preserve"> PAGEREF _Toc464375671 \h </w:instrText>
             </w:r>
             <w:r>
               <w:rPr>
@@ -2030,10 +2045,12 @@
               <w:tab w:val="right" w:leader="dot" w:pos="9016"/>
             </w:tabs>
             <w:rPr>
+              <w:rFonts w:eastAsiaTheme="minorEastAsia"/>
               <w:noProof/>
+              <w:lang w:val="en-US"/>
             </w:rPr>
           </w:pPr>
-          <w:hyperlink w:anchor="_Toc464292548" w:history="1">
+          <w:hyperlink w:anchor="_Toc464375672" w:history="1">
             <w:r>
               <w:rPr>
                 <w:rStyle w:val="Hyperlink"/>
@@ -2060,7 +2077,7 @@
                 <w:noProof/>
                 <w:webHidden/>
               </w:rPr>
-              <w:instrText xml:space="preserve"> PAGEREF _Toc464292548 \h </w:instrText>
+              <w:instrText xml:space="preserve"> PAGEREF _Toc464375672 \h </w:instrText>
             </w:r>
             <w:r>
               <w:rPr>
@@ -2098,10 +2115,12 @@
               <w:tab w:val="right" w:leader="dot" w:pos="9016"/>
             </w:tabs>
             <w:rPr>
+              <w:rFonts w:eastAsiaTheme="minorEastAsia"/>
               <w:noProof/>
+              <w:lang w:val="en-US"/>
             </w:rPr>
           </w:pPr>
-          <w:hyperlink w:anchor="_Toc464292549" w:history="1">
+          <w:hyperlink w:anchor="_Toc464375673" w:history="1">
             <w:r>
               <w:rPr>
                 <w:rStyle w:val="Hyperlink"/>
@@ -2128,7 +2147,7 @@
                 <w:noProof/>
                 <w:webHidden/>
               </w:rPr>
-              <w:instrText xml:space="preserve"> PAGEREF _Toc464292549 \h </w:instrText>
+              <w:instrText xml:space="preserve"> PAGEREF _Toc464375673 \h </w:instrText>
             </w:r>
             <w:r>
               <w:rPr>
@@ -2166,10 +2185,12 @@
               <w:tab w:val="right" w:leader="dot" w:pos="9016"/>
             </w:tabs>
             <w:rPr>
+              <w:rFonts w:eastAsiaTheme="minorEastAsia"/>
               <w:noProof/>
+              <w:lang w:val="en-US"/>
             </w:rPr>
           </w:pPr>
-          <w:hyperlink w:anchor="_Toc464292550" w:history="1">
+          <w:hyperlink w:anchor="_Toc464375674" w:history="1">
             <w:r>
               <w:rPr>
                 <w:rStyle w:val="Hyperlink"/>
@@ -2196,7 +2217,7 @@
                 <w:noProof/>
                 <w:webHidden/>
               </w:rPr>
-              <w:instrText xml:space="preserve"> PAGEREF _Toc464292550 \h </w:instrText>
+              <w:instrText xml:space="preserve"> PAGEREF _Toc464375674 \h </w:instrText>
             </w:r>
             <w:r>
               <w:rPr>
@@ -2234,10 +2255,12 @@
               <w:tab w:val="right" w:leader="dot" w:pos="9016"/>
             </w:tabs>
             <w:rPr>
+              <w:rFonts w:eastAsiaTheme="minorEastAsia"/>
               <w:noProof/>
+              <w:lang w:val="en-US"/>
             </w:rPr>
           </w:pPr>
-          <w:hyperlink w:anchor="_Toc464292551" w:history="1">
+          <w:hyperlink w:anchor="_Toc464375675" w:history="1">
             <w:r>
               <w:rPr>
                 <w:rStyle w:val="Hyperlink"/>
@@ -2264,7 +2287,7 @@
                 <w:noProof/>
                 <w:webHidden/>
               </w:rPr>
-              <w:instrText xml:space="preserve"> PAGEREF _Toc464292551 \h </w:instrText>
+              <w:instrText xml:space="preserve"> PAGEREF _Toc464375675 \h </w:instrText>
             </w:r>
             <w:r>
               <w:rPr>
@@ -2302,10 +2325,12 @@
               <w:tab w:val="right" w:leader="dot" w:pos="9016"/>
             </w:tabs>
             <w:rPr>
+              <w:rFonts w:eastAsiaTheme="minorEastAsia"/>
               <w:noProof/>
+              <w:lang w:val="en-US"/>
             </w:rPr>
           </w:pPr>
-          <w:hyperlink w:anchor="_Toc464292552" w:history="1">
+          <w:hyperlink w:anchor="_Toc464375676" w:history="1">
             <w:r>
               <w:rPr>
                 <w:rStyle w:val="Hyperlink"/>
@@ -2332,7 +2357,7 @@
                 <w:noProof/>
                 <w:webHidden/>
               </w:rPr>
-              <w:instrText xml:space="preserve"> PAGEREF _Toc464292552 \h </w:instrText>
+              <w:instrText xml:space="preserve"> PAGEREF _Toc464375676 \h </w:instrText>
             </w:r>
             <w:r>
               <w:rPr>
@@ -2370,10 +2395,12 @@
               <w:tab w:val="right" w:leader="dot" w:pos="9016"/>
             </w:tabs>
             <w:rPr>
+              <w:rFonts w:eastAsiaTheme="minorEastAsia"/>
               <w:noProof/>
+              <w:lang w:val="en-US"/>
             </w:rPr>
           </w:pPr>
-          <w:hyperlink w:anchor="_Toc464292553" w:history="1">
+          <w:hyperlink w:anchor="_Toc464375677" w:history="1">
             <w:r>
               <w:rPr>
                 <w:rStyle w:val="Hyperlink"/>
@@ -2400,7 +2427,7 @@
                 <w:noProof/>
                 <w:webHidden/>
               </w:rPr>
-              <w:instrText xml:space="preserve"> PAGEREF _Toc464292553 \h </w:instrText>
+              <w:instrText xml:space="preserve"> PAGEREF _Toc464375677 \h </w:instrText>
             </w:r>
             <w:r>
               <w:rPr>
@@ -2438,10 +2465,12 @@
               <w:tab w:val="right" w:leader="dot" w:pos="9016"/>
             </w:tabs>
             <w:rPr>
+              <w:rFonts w:eastAsiaTheme="minorEastAsia"/>
               <w:noProof/>
+              <w:lang w:val="en-US"/>
             </w:rPr>
           </w:pPr>
-          <w:hyperlink w:anchor="_Toc464292554" w:history="1">
+          <w:hyperlink w:anchor="_Toc464375678" w:history="1">
             <w:r>
               <w:rPr>
                 <w:rStyle w:val="Hyperlink"/>
@@ -2468,7 +2497,7 @@
                 <w:noProof/>
                 <w:webHidden/>
               </w:rPr>
-              <w:instrText xml:space="preserve"> PAGEREF _Toc464292554 \h </w:instrText>
+              <w:instrText xml:space="preserve"> PAGEREF _Toc464375678 \h </w:instrText>
             </w:r>
             <w:r>
               <w:rPr>
@@ -2506,10 +2535,12 @@
               <w:tab w:val="right" w:leader="dot" w:pos="9016"/>
             </w:tabs>
             <w:rPr>
+              <w:rFonts w:eastAsiaTheme="minorEastAsia"/>
               <w:noProof/>
+              <w:lang w:val="en-US"/>
             </w:rPr>
           </w:pPr>
-          <w:hyperlink w:anchor="_Toc464292555" w:history="1">
+          <w:hyperlink w:anchor="_Toc464375679" w:history="1">
             <w:r>
               <w:rPr>
                 <w:rStyle w:val="Hyperlink"/>
@@ -2536,7 +2567,7 @@
                 <w:noProof/>
                 <w:webHidden/>
               </w:rPr>
-              <w:instrText xml:space="preserve"> PAGEREF _Toc464292555 \h </w:instrText>
+              <w:instrText xml:space="preserve"> PAGEREF _Toc464375679 \h </w:instrText>
             </w:r>
             <w:r>
               <w:rPr>
@@ -2574,10 +2605,12 @@
               <w:tab w:val="right" w:leader="dot" w:pos="9016"/>
             </w:tabs>
             <w:rPr>
+              <w:rFonts w:eastAsiaTheme="minorEastAsia"/>
               <w:noProof/>
+              <w:lang w:val="en-US"/>
             </w:rPr>
           </w:pPr>
-          <w:hyperlink w:anchor="_Toc464292556" w:history="1">
+          <w:hyperlink w:anchor="_Toc464375680" w:history="1">
             <w:r>
               <w:rPr>
                 <w:rStyle w:val="Hyperlink"/>
@@ -2604,7 +2637,7 @@
                 <w:noProof/>
                 <w:webHidden/>
               </w:rPr>
-              <w:instrText xml:space="preserve"> PAGEREF _Toc464292556 \h </w:instrText>
+              <w:instrText xml:space="preserve"> PAGEREF _Toc464375680 \h </w:instrText>
             </w:r>
             <w:r>
               <w:rPr>
@@ -2642,10 +2675,12 @@
               <w:tab w:val="right" w:leader="dot" w:pos="9016"/>
             </w:tabs>
             <w:rPr>
+              <w:rFonts w:eastAsiaTheme="minorEastAsia"/>
               <w:noProof/>
+              <w:lang w:val="en-US"/>
             </w:rPr>
           </w:pPr>
-          <w:hyperlink w:anchor="_Toc464292557" w:history="1">
+          <w:hyperlink w:anchor="_Toc464375681" w:history="1">
             <w:r>
               <w:rPr>
                 <w:rStyle w:val="Hyperlink"/>
@@ -2672,7 +2707,7 @@
                 <w:noProof/>
                 <w:webHidden/>
               </w:rPr>
-              <w:instrText xml:space="preserve"> PAGEREF _Toc464292557 \h </w:instrText>
+              <w:instrText xml:space="preserve"> PAGEREF _Toc464375681 \h </w:instrText>
             </w:r>
             <w:r>
               <w:rPr>
@@ -2710,10 +2745,12 @@
               <w:tab w:val="right" w:leader="dot" w:pos="9016"/>
             </w:tabs>
             <w:rPr>
+              <w:rFonts w:eastAsiaTheme="minorEastAsia"/>
               <w:noProof/>
+              <w:lang w:val="en-US"/>
             </w:rPr>
           </w:pPr>
-          <w:hyperlink w:anchor="_Toc464292558" w:history="1">
+          <w:hyperlink w:anchor="_Toc464375682" w:history="1">
             <w:r>
               <w:rPr>
                 <w:rStyle w:val="Hyperlink"/>
@@ -2740,7 +2777,7 @@
                 <w:noProof/>
                 <w:webHidden/>
               </w:rPr>
-              <w:instrText xml:space="preserve"> PAGEREF _Toc464292558 \h </w:instrText>
+              <w:instrText xml:space="preserve"> PAGEREF _Toc464375682 \h </w:instrText>
             </w:r>
             <w:r>
               <w:rPr>
@@ -2778,10 +2815,12 @@
               <w:tab w:val="right" w:leader="dot" w:pos="9016"/>
             </w:tabs>
             <w:rPr>
+              <w:rFonts w:eastAsiaTheme="minorEastAsia"/>
               <w:noProof/>
+              <w:lang w:val="en-US"/>
             </w:rPr>
           </w:pPr>
-          <w:hyperlink w:anchor="_Toc464292559" w:history="1">
+          <w:hyperlink w:anchor="_Toc464375683" w:history="1">
             <w:r>
               <w:rPr>
                 <w:rStyle w:val="Hyperlink"/>
@@ -2808,7 +2847,7 @@
                 <w:noProof/>
                 <w:webHidden/>
               </w:rPr>
-              <w:instrText xml:space="preserve"> PAGEREF _Toc464292559 \h </w:instrText>
+              <w:instrText xml:space="preserve"> PAGEREF _Toc464375683 \h </w:instrText>
             </w:r>
             <w:r>
               <w:rPr>
@@ -2846,10 +2885,12 @@
               <w:tab w:val="right" w:leader="dot" w:pos="9016"/>
             </w:tabs>
             <w:rPr>
+              <w:rFonts w:eastAsiaTheme="minorEastAsia"/>
               <w:noProof/>
+              <w:lang w:val="en-US"/>
             </w:rPr>
           </w:pPr>
-          <w:hyperlink w:anchor="_Toc464292560" w:history="1">
+          <w:hyperlink w:anchor="_Toc464375684" w:history="1">
             <w:r>
               <w:rPr>
                 <w:rStyle w:val="Hyperlink"/>
@@ -2876,7 +2917,7 @@
                 <w:noProof/>
                 <w:webHidden/>
               </w:rPr>
-              <w:instrText xml:space="preserve"> PAGEREF _Toc464292560 \h </w:instrText>
+              <w:instrText xml:space="preserve"> PAGEREF _Toc464375684 \h </w:instrText>
             </w:r>
             <w:r>
               <w:rPr>
@@ -2914,10 +2955,12 @@
               <w:tab w:val="right" w:leader="dot" w:pos="9016"/>
             </w:tabs>
             <w:rPr>
+              <w:rFonts w:eastAsiaTheme="minorEastAsia"/>
               <w:noProof/>
+              <w:lang w:val="en-US"/>
             </w:rPr>
           </w:pPr>
-          <w:hyperlink w:anchor="_Toc464292561" w:history="1">
+          <w:hyperlink w:anchor="_Toc464375685" w:history="1">
             <w:r>
               <w:rPr>
                 <w:rStyle w:val="Hyperlink"/>
@@ -2944,7 +2987,7 @@
                 <w:noProof/>
                 <w:webHidden/>
               </w:rPr>
-              <w:instrText xml:space="preserve"> PAGEREF _Toc464292561 \h </w:instrText>
+              <w:instrText xml:space="preserve"> PAGEREF _Toc464375685 \h </w:instrText>
             </w:r>
             <w:r>
               <w:rPr>
@@ -2982,10 +3025,12 @@
               <w:tab w:val="right" w:leader="dot" w:pos="9016"/>
             </w:tabs>
             <w:rPr>
+              <w:rFonts w:eastAsiaTheme="minorEastAsia"/>
               <w:noProof/>
+              <w:lang w:val="en-US"/>
             </w:rPr>
           </w:pPr>
-          <w:hyperlink w:anchor="_Toc464292562" w:history="1">
+          <w:hyperlink w:anchor="_Toc464375686" w:history="1">
             <w:r>
               <w:rPr>
                 <w:rStyle w:val="Hyperlink"/>
@@ -3012,7 +3057,7 @@
                 <w:noProof/>
                 <w:webHidden/>
               </w:rPr>
-              <w:instrText xml:space="preserve"> PAGEREF _Toc464292562 \h </w:instrText>
+              <w:instrText xml:space="preserve"> PAGEREF _Toc464375686 \h </w:instrText>
             </w:r>
             <w:r>
               <w:rPr>
@@ -3050,10 +3095,12 @@
               <w:tab w:val="right" w:leader="dot" w:pos="9016"/>
             </w:tabs>
             <w:rPr>
+              <w:rFonts w:eastAsiaTheme="minorEastAsia"/>
               <w:noProof/>
+              <w:lang w:val="en-US"/>
             </w:rPr>
           </w:pPr>
-          <w:hyperlink w:anchor="_Toc464292563" w:history="1">
+          <w:hyperlink w:anchor="_Toc464375687" w:history="1">
             <w:r>
               <w:rPr>
                 <w:rStyle w:val="Hyperlink"/>
@@ -3080,7 +3127,7 @@
                 <w:noProof/>
                 <w:webHidden/>
               </w:rPr>
-              <w:instrText xml:space="preserve"> PAGEREF _Toc464292563 \h </w:instrText>
+              <w:instrText xml:space="preserve"> PAGEREF _Toc464375687 \h </w:instrText>
             </w:r>
             <w:r>
               <w:rPr>
@@ -3123,13 +3170,13 @@
               <w:lang w:val="en-US"/>
             </w:rPr>
           </w:pPr>
-          <w:hyperlink w:anchor="_Toc464292564" w:history="1">
+          <w:hyperlink w:anchor="_Toc464375688" w:history="1">
             <w:r>
               <w:rPr>
                 <w:rStyle w:val="Hyperlink"/>
                 <w:noProof/>
               </w:rPr>
-              <w:t>4. Glossary</w:t>
+              <w:t>5. Activity Diagrams</w:t>
             </w:r>
             <w:r>
               <w:rPr>
@@ -3150,7 +3197,7 @@
                 <w:noProof/>
                 <w:webHidden/>
               </w:rPr>
-              <w:instrText xml:space="preserve"> PAGEREF _Toc464292564 \h </w:instrText>
+              <w:instrText xml:space="preserve"> PAGEREF _Toc464375688 \h </w:instrText>
             </w:r>
             <w:r>
               <w:rPr>
@@ -3170,7 +3217,217 @@
                 <w:noProof/>
                 <w:webHidden/>
               </w:rPr>
-              <w:t>24</w:t>
+              <w:t>25</w:t>
+            </w:r>
+            <w:r>
+              <w:rPr>
+                <w:noProof/>
+                <w:webHidden/>
+              </w:rPr>
+              <w:fldChar w:fldCharType="end"/>
+            </w:r>
+          </w:hyperlink>
+        </w:p>
+        <w:p>
+          <w:pPr>
+            <w:pStyle w:val="TOC2"/>
+            <w:tabs>
+              <w:tab w:val="right" w:leader="dot" w:pos="9016"/>
+            </w:tabs>
+            <w:rPr>
+              <w:rFonts w:eastAsiaTheme="minorEastAsia"/>
+              <w:noProof/>
+              <w:lang w:val="en-US"/>
+            </w:rPr>
+          </w:pPr>
+          <w:hyperlink w:anchor="_Toc464375689" w:history="1">
+            <w:r>
+              <w:rPr>
+                <w:rStyle w:val="Hyperlink"/>
+                <w:noProof/>
+              </w:rPr>
+              <w:t>5.1 Login Activity Diagram</w:t>
+            </w:r>
+            <w:r>
+              <w:rPr>
+                <w:noProof/>
+                <w:webHidden/>
+              </w:rPr>
+              <w:tab/>
+            </w:r>
+            <w:r>
+              <w:rPr>
+                <w:noProof/>
+                <w:webHidden/>
+              </w:rPr>
+              <w:fldChar w:fldCharType="begin"/>
+            </w:r>
+            <w:r>
+              <w:rPr>
+                <w:noProof/>
+                <w:webHidden/>
+              </w:rPr>
+              <w:instrText xml:space="preserve"> PAGEREF _Toc464375689 \h </w:instrText>
+            </w:r>
+            <w:r>
+              <w:rPr>
+                <w:noProof/>
+                <w:webHidden/>
+              </w:rPr>
+            </w:r>
+            <w:r>
+              <w:rPr>
+                <w:noProof/>
+                <w:webHidden/>
+              </w:rPr>
+              <w:fldChar w:fldCharType="separate"/>
+            </w:r>
+            <w:r>
+              <w:rPr>
+                <w:noProof/>
+                <w:webHidden/>
+              </w:rPr>
+              <w:t>26</w:t>
+            </w:r>
+            <w:r>
+              <w:rPr>
+                <w:noProof/>
+                <w:webHidden/>
+              </w:rPr>
+              <w:fldChar w:fldCharType="end"/>
+            </w:r>
+          </w:hyperlink>
+        </w:p>
+        <w:p>
+          <w:pPr>
+            <w:pStyle w:val="TOC2"/>
+            <w:tabs>
+              <w:tab w:val="right" w:leader="dot" w:pos="9016"/>
+            </w:tabs>
+            <w:rPr>
+              <w:rFonts w:eastAsiaTheme="minorEastAsia"/>
+              <w:noProof/>
+              <w:lang w:val="en-US"/>
+            </w:rPr>
+          </w:pPr>
+          <w:hyperlink w:anchor="_Toc464375690" w:history="1">
+            <w:r>
+              <w:rPr>
+                <w:rStyle w:val="Hyperlink"/>
+                <w:noProof/>
+              </w:rPr>
+              <w:t>5.2 Sign Up Activity Diagram</w:t>
+            </w:r>
+            <w:r>
+              <w:rPr>
+                <w:noProof/>
+                <w:webHidden/>
+              </w:rPr>
+              <w:tab/>
+            </w:r>
+            <w:r>
+              <w:rPr>
+                <w:noProof/>
+                <w:webHidden/>
+              </w:rPr>
+              <w:fldChar w:fldCharType="begin"/>
+            </w:r>
+            <w:r>
+              <w:rPr>
+                <w:noProof/>
+                <w:webHidden/>
+              </w:rPr>
+              <w:instrText xml:space="preserve"> PAGEREF _Toc464375690 \h </w:instrText>
+            </w:r>
+            <w:r>
+              <w:rPr>
+                <w:noProof/>
+                <w:webHidden/>
+              </w:rPr>
+            </w:r>
+            <w:r>
+              <w:rPr>
+                <w:noProof/>
+                <w:webHidden/>
+              </w:rPr>
+              <w:fldChar w:fldCharType="separate"/>
+            </w:r>
+            <w:r>
+              <w:rPr>
+                <w:noProof/>
+                <w:webHidden/>
+              </w:rPr>
+              <w:t>27</w:t>
+            </w:r>
+            <w:r>
+              <w:rPr>
+                <w:noProof/>
+                <w:webHidden/>
+              </w:rPr>
+              <w:fldChar w:fldCharType="end"/>
+            </w:r>
+          </w:hyperlink>
+        </w:p>
+        <w:p>
+          <w:pPr>
+            <w:pStyle w:val="TOC2"/>
+            <w:tabs>
+              <w:tab w:val="right" w:leader="dot" w:pos="9016"/>
+            </w:tabs>
+            <w:rPr>
+              <w:rFonts w:eastAsiaTheme="minorEastAsia"/>
+              <w:noProof/>
+              <w:lang w:val="en-US"/>
+            </w:rPr>
+          </w:pPr>
+          <w:hyperlink w:anchor="_Toc464375691" w:history="1">
+            <w:r>
+              <w:rPr>
+                <w:rStyle w:val="Hyperlink"/>
+                <w:noProof/>
+              </w:rPr>
+              <w:t>5.3 Upload Book Activity Diagram</w:t>
+            </w:r>
+            <w:r>
+              <w:rPr>
+                <w:noProof/>
+                <w:webHidden/>
+              </w:rPr>
+              <w:tab/>
+            </w:r>
+            <w:r>
+              <w:rPr>
+                <w:noProof/>
+                <w:webHidden/>
+              </w:rPr>
+              <w:fldChar w:fldCharType="begin"/>
+            </w:r>
+            <w:r>
+              <w:rPr>
+                <w:noProof/>
+                <w:webHidden/>
+              </w:rPr>
+              <w:instrText xml:space="preserve"> PAGEREF _Toc464375691 \h </w:instrText>
+            </w:r>
+            <w:r>
+              <w:rPr>
+                <w:noProof/>
+                <w:webHidden/>
+              </w:rPr>
+            </w:r>
+            <w:r>
+              <w:rPr>
+                <w:noProof/>
+                <w:webHidden/>
+              </w:rPr>
+              <w:fldChar w:fldCharType="separate"/>
+            </w:r>
+            <w:r>
+              <w:rPr>
+                <w:noProof/>
+                <w:webHidden/>
+              </w:rPr>
+              <w:t>28</w:t>
             </w:r>
             <w:r>
               <w:rPr>
@@ -3193,13 +3450,13 @@
               <w:lang w:val="en-US"/>
             </w:rPr>
           </w:pPr>
-          <w:hyperlink w:anchor="_Toc464292565" w:history="1">
+          <w:hyperlink w:anchor="_Toc464375692" w:history="1">
             <w:r>
               <w:rPr>
                 <w:rStyle w:val="Hyperlink"/>
                 <w:noProof/>
               </w:rPr>
-              <w:t>5. Team</w:t>
+              <w:t>6. Database Class Diagram</w:t>
             </w:r>
             <w:r>
               <w:rPr>
@@ -3220,7 +3477,7 @@
                 <w:noProof/>
                 <w:webHidden/>
               </w:rPr>
-              <w:instrText xml:space="preserve"> PAGEREF _Toc464292565 \h </w:instrText>
+              <w:instrText xml:space="preserve"> PAGEREF _Toc464375692 \h </w:instrText>
             </w:r>
             <w:r>
               <w:rPr>
@@ -3240,7 +3497,7 @@
                 <w:noProof/>
                 <w:webHidden/>
               </w:rPr>
-              <w:t>25</w:t>
+              <w:t>29</w:t>
             </w:r>
             <w:r>
               <w:rPr>
@@ -3263,12 +3520,152 @@
               <w:lang w:val="en-US"/>
             </w:rPr>
           </w:pPr>
-          <w:hyperlink w:anchor="_Toc464292566" w:history="1">
+          <w:hyperlink w:anchor="_Toc464375693" w:history="1">
             <w:r>
               <w:rPr>
                 <w:rStyle w:val="Hyperlink"/>
                 <w:noProof/>
               </w:rPr>
+              <w:t>4. Glossary</w:t>
+            </w:r>
+            <w:r>
+              <w:rPr>
+                <w:noProof/>
+                <w:webHidden/>
+              </w:rPr>
+              <w:tab/>
+            </w:r>
+            <w:r>
+              <w:rPr>
+                <w:noProof/>
+                <w:webHidden/>
+              </w:rPr>
+              <w:fldChar w:fldCharType="begin"/>
+            </w:r>
+            <w:r>
+              <w:rPr>
+                <w:noProof/>
+                <w:webHidden/>
+              </w:rPr>
+              <w:instrText xml:space="preserve"> PAGEREF _Toc464375693 \h </w:instrText>
+            </w:r>
+            <w:r>
+              <w:rPr>
+                <w:noProof/>
+                <w:webHidden/>
+              </w:rPr>
+            </w:r>
+            <w:r>
+              <w:rPr>
+                <w:noProof/>
+                <w:webHidden/>
+              </w:rPr>
+              <w:fldChar w:fldCharType="separate"/>
+            </w:r>
+            <w:r>
+              <w:rPr>
+                <w:noProof/>
+                <w:webHidden/>
+              </w:rPr>
+              <w:t>29</w:t>
+            </w:r>
+            <w:r>
+              <w:rPr>
+                <w:noProof/>
+                <w:webHidden/>
+              </w:rPr>
+              <w:fldChar w:fldCharType="end"/>
+            </w:r>
+          </w:hyperlink>
+        </w:p>
+        <w:p>
+          <w:pPr>
+            <w:pStyle w:val="TOC1"/>
+            <w:tabs>
+              <w:tab w:val="right" w:leader="dot" w:pos="9016"/>
+            </w:tabs>
+            <w:rPr>
+              <w:rFonts w:eastAsiaTheme="minorEastAsia"/>
+              <w:noProof/>
+              <w:lang w:val="en-US"/>
+            </w:rPr>
+          </w:pPr>
+          <w:hyperlink w:anchor="_Toc464375694" w:history="1">
+            <w:r>
+              <w:rPr>
+                <w:rStyle w:val="Hyperlink"/>
+                <w:noProof/>
+              </w:rPr>
+              <w:t>5. Team</w:t>
+            </w:r>
+            <w:r>
+              <w:rPr>
+                <w:noProof/>
+                <w:webHidden/>
+              </w:rPr>
+              <w:tab/>
+            </w:r>
+            <w:r>
+              <w:rPr>
+                <w:noProof/>
+                <w:webHidden/>
+              </w:rPr>
+              <w:fldChar w:fldCharType="begin"/>
+            </w:r>
+            <w:r>
+              <w:rPr>
+                <w:noProof/>
+                <w:webHidden/>
+              </w:rPr>
+              <w:instrText xml:space="preserve"> PAGEREF _Toc464375694 \h </w:instrText>
+            </w:r>
+            <w:r>
+              <w:rPr>
+                <w:noProof/>
+                <w:webHidden/>
+              </w:rPr>
+            </w:r>
+            <w:r>
+              <w:rPr>
+                <w:noProof/>
+                <w:webHidden/>
+              </w:rPr>
+              <w:fldChar w:fldCharType="separate"/>
+            </w:r>
+            <w:r>
+              <w:rPr>
+                <w:noProof/>
+                <w:webHidden/>
+              </w:rPr>
+              <w:t>30</w:t>
+            </w:r>
+            <w:r>
+              <w:rPr>
+                <w:noProof/>
+                <w:webHidden/>
+              </w:rPr>
+              <w:fldChar w:fldCharType="end"/>
+            </w:r>
+          </w:hyperlink>
+        </w:p>
+        <w:p>
+          <w:pPr>
+            <w:pStyle w:val="TOC1"/>
+            <w:tabs>
+              <w:tab w:val="right" w:leader="dot" w:pos="9016"/>
+            </w:tabs>
+            <w:rPr>
+              <w:rFonts w:eastAsiaTheme="minorEastAsia"/>
+              <w:noProof/>
+              <w:lang w:val="en-US"/>
+            </w:rPr>
+          </w:pPr>
+          <w:hyperlink w:anchor="_Toc464375695" w:history="1">
+            <w:r>
+              <w:rPr>
+                <w:rStyle w:val="Hyperlink"/>
+                <w:noProof/>
+              </w:rPr>
               <w:t>Appedix A:  Statement of Effort</w:t>
             </w:r>
             <w:r>
@@ -3290,7 +3687,7 @@
                 <w:noProof/>
                 <w:webHidden/>
               </w:rPr>
-              <w:instrText xml:space="preserve"> PAGEREF _Toc464292566 \h </w:instrText>
+              <w:instrText xml:space="preserve"> PAGEREF _Toc464375695 \h </w:instrText>
             </w:r>
             <w:r>
               <w:rPr>
@@ -3310,7 +3707,7 @@
                 <w:noProof/>
                 <w:webHidden/>
               </w:rPr>
-              <w:t>25</w:t>
+              <w:t>30</w:t>
             </w:r>
             <w:r>
               <w:rPr>
@@ -3471,26 +3868,34 @@
     </w:p>
     <w:p>
       <w:pPr>
+        <w:rPr>
+          <w:rFonts w:asciiTheme="majorHAnsi" w:eastAsiaTheme="majorEastAsia" w:hAnsiTheme="majorHAnsi" w:cstheme="majorBidi"/>
+          <w:b/>
+          <w:bCs/>
+          <w:color w:val="365F91" w:themeColor="accent1" w:themeShade="BF"/>
+          <w:sz w:val="28"/>
+          <w:szCs w:val="28"/>
+        </w:rPr>
+      </w:pPr>
+    </w:p>
+    <w:p>
+      <w:pPr>
+        <w:rPr>
+          <w:rFonts w:asciiTheme="majorHAnsi" w:eastAsiaTheme="majorEastAsia" w:hAnsiTheme="majorHAnsi" w:cstheme="majorBidi"/>
+          <w:b/>
+          <w:bCs/>
+          <w:color w:val="365F91" w:themeColor="accent1" w:themeShade="BF"/>
+          <w:sz w:val="28"/>
+          <w:szCs w:val="28"/>
+        </w:rPr>
+      </w:pPr>
+    </w:p>
+    <w:p/>
+    <w:p>
+      <w:pPr>
         <w:pStyle w:val="Heading1"/>
       </w:pPr>
-    </w:p>
-    <w:p>
-      <w:pPr>
-        <w:pStyle w:val="Heading1"/>
-      </w:pPr>
-    </w:p>
-    <w:p>
-      <w:pPr>
-        <w:pStyle w:val="Heading1"/>
-      </w:pPr>
-    </w:p>
-    <w:p/>
-    <w:p/>
-    <w:p>
-      <w:pPr>
-        <w:pStyle w:val="Heading1"/>
-      </w:pPr>
-      <w:bookmarkStart w:id="0" w:name="_Toc464292532"/>
+      <w:bookmarkStart w:id="0" w:name="_Toc464375656"/>
       <w:r>
         <w:lastRenderedPageBreak/>
         <w:t>Executive Summary</w:t>
@@ -3575,7 +3980,7 @@
       <w:pPr>
         <w:pStyle w:val="Heading1"/>
       </w:pPr>
-      <w:bookmarkStart w:id="1" w:name="_Toc464292533"/>
+      <w:bookmarkStart w:id="1" w:name="_Toc464375657"/>
       <w:r>
         <w:t>1. Introduction</w:t>
       </w:r>
@@ -3585,7 +3990,7 @@
       <w:pPr>
         <w:pStyle w:val="Heading2"/>
       </w:pPr>
-      <w:bookmarkStart w:id="2" w:name="_Toc464292534"/>
+      <w:bookmarkStart w:id="2" w:name="_Toc464375658"/>
       <w:r>
         <w:t>1.1 Purpose of the system</w:t>
       </w:r>
@@ -3653,7 +4058,7 @@
       <w:pPr>
         <w:pStyle w:val="Heading2"/>
       </w:pPr>
-      <w:bookmarkStart w:id="3" w:name="_Toc464292535"/>
+      <w:bookmarkStart w:id="3" w:name="_Toc464375659"/>
       <w:r>
         <w:t>1.2 Scope of the system</w:t>
       </w:r>
@@ -3748,7 +4153,7 @@
       <w:pPr>
         <w:pStyle w:val="Heading2"/>
       </w:pPr>
-      <w:bookmarkStart w:id="4" w:name="_Toc464292536"/>
+      <w:bookmarkStart w:id="4" w:name="_Toc464375660"/>
       <w:r>
         <w:lastRenderedPageBreak/>
         <w:t>1.3 Objectives and success criteria of the project</w:t>
@@ -3819,7 +4224,7 @@
       <w:pPr>
         <w:pStyle w:val="Heading2"/>
       </w:pPr>
-      <w:bookmarkStart w:id="5" w:name="_Toc464292537"/>
+      <w:bookmarkStart w:id="5" w:name="_Toc464375661"/>
       <w:r>
         <w:t xml:space="preserve">1.4 </w:t>
       </w:r>
@@ -3900,7 +4305,7 @@
       <w:pPr>
         <w:pStyle w:val="Heading1"/>
       </w:pPr>
-      <w:bookmarkStart w:id="6" w:name="_Toc464292538"/>
+      <w:bookmarkStart w:id="6" w:name="_Toc464375662"/>
       <w:r>
         <w:t>2. Current system</w:t>
       </w:r>
@@ -4005,7 +4410,7 @@
       <w:pPr>
         <w:pStyle w:val="Heading1"/>
       </w:pPr>
-      <w:bookmarkStart w:id="7" w:name="_Toc464292539"/>
+      <w:bookmarkStart w:id="7" w:name="_Toc464375663"/>
       <w:r>
         <w:t>3. Proposed system</w:t>
       </w:r>
@@ -4015,7 +4420,7 @@
       <w:pPr>
         <w:pStyle w:val="Heading2"/>
       </w:pPr>
-      <w:bookmarkStart w:id="8" w:name="_Toc464292540"/>
+      <w:bookmarkStart w:id="8" w:name="_Toc464375664"/>
       <w:r>
         <w:t>3.1 Overview</w:t>
       </w:r>
@@ -4050,7 +4455,7 @@
       <w:pPr>
         <w:pStyle w:val="Heading2"/>
       </w:pPr>
-      <w:bookmarkStart w:id="9" w:name="_Toc464292541"/>
+      <w:bookmarkStart w:id="9" w:name="_Toc464375665"/>
       <w:r>
         <w:lastRenderedPageBreak/>
         <w:t>3.2 Functional Requirements</w:t>
@@ -4154,7 +4559,7 @@
       <w:pPr>
         <w:pStyle w:val="Heading2"/>
       </w:pPr>
-      <w:bookmarkStart w:id="10" w:name="_Toc464292542"/>
+      <w:bookmarkStart w:id="10" w:name="_Toc464375666"/>
       <w:r>
         <w:t xml:space="preserve">3.3 </w:t>
       </w:r>
@@ -4270,7 +4675,7 @@
       <w:pPr>
         <w:pStyle w:val="Heading1"/>
       </w:pPr>
-      <w:bookmarkStart w:id="11" w:name="_Toc464292543"/>
+      <w:bookmarkStart w:id="11" w:name="_Toc464375667"/>
       <w:r>
         <w:lastRenderedPageBreak/>
         <w:t>4. System Diagrams</w:t>
@@ -4281,7 +4686,7 @@
       <w:pPr>
         <w:pStyle w:val="Heading2"/>
       </w:pPr>
-      <w:bookmarkStart w:id="12" w:name="_Toc464292544"/>
+      <w:bookmarkStart w:id="12" w:name="_Toc464375668"/>
       <w:r>
         <w:t>4.1 Sequence Diagrams</w:t>
       </w:r>
@@ -4303,7 +4708,7 @@
         </w:rPr>
       </w:pPr>
       <w:bookmarkStart w:id="13" w:name="_Toc464115641"/>
-      <w:bookmarkStart w:id="14" w:name="_Toc464292545"/>
+      <w:bookmarkStart w:id="14" w:name="_Toc464375669"/>
       <w:r>
         <w:rPr>
           <w:noProof/>
@@ -4330,6 +4735,7 @@
       <w:r>
         <w:rPr>
           <w:noProof/>
+          <w:lang w:val="en-US"/>
         </w:rPr>
         <w:drawing>
           <wp:inline distT="0" distB="0" distL="0" distR="0" wp14:anchorId="462786E0" wp14:editId="756E06A1">
@@ -4432,10 +4838,15 @@
         <w:pStyle w:val="Heading3"/>
       </w:pPr>
       <w:bookmarkStart w:id="15" w:name="_Toc464115642"/>
-      <w:bookmarkStart w:id="16" w:name="_Toc464292546"/>
+      <w:bookmarkStart w:id="16" w:name="_Toc464375670"/>
       <w:r>
         <w:lastRenderedPageBreak/>
-        <w:t>Contact Admin sequence diagram:</w:t>
+        <w:t>Contact Adm</w:t>
+      </w:r>
+      <w:bookmarkStart w:id="17" w:name="_GoBack"/>
+      <w:bookmarkEnd w:id="17"/>
+      <w:r>
+        <w:t>in sequence diagram:</w:t>
       </w:r>
       <w:bookmarkEnd w:id="15"/>
       <w:bookmarkEnd w:id="16"/>
@@ -4457,6 +4868,7 @@
       <w:r>
         <w:rPr>
           <w:noProof/>
+          <w:lang w:val="en-US"/>
         </w:rPr>
         <w:drawing>
           <wp:inline distT="0" distB="0" distL="0" distR="0" wp14:anchorId="190144BA" wp14:editId="60B65F52">
@@ -4551,14 +4963,14 @@
       <w:pPr>
         <w:pStyle w:val="Heading3"/>
       </w:pPr>
-      <w:bookmarkStart w:id="17" w:name="_Toc464115643"/>
-      <w:bookmarkStart w:id="18" w:name="_Toc464292547"/>
+      <w:bookmarkStart w:id="18" w:name="_Toc464115643"/>
+      <w:bookmarkStart w:id="19" w:name="_Toc464375671"/>
       <w:r>
         <w:lastRenderedPageBreak/>
         <w:t>Contact User sequence diagram:</w:t>
       </w:r>
-      <w:bookmarkEnd w:id="17"/>
       <w:bookmarkEnd w:id="18"/>
+      <w:bookmarkEnd w:id="19"/>
     </w:p>
     <w:p/>
     <w:p>
@@ -4590,6 +5002,7 @@
       <w:r>
         <w:rPr>
           <w:noProof/>
+          <w:lang w:val="en-US"/>
         </w:rPr>
         <w:drawing>
           <wp:inline distT="0" distB="0" distL="0" distR="0" wp14:anchorId="4F73BF21" wp14:editId="267835DF">
@@ -4660,8 +5073,8 @@
           <w:noProof/>
         </w:rPr>
       </w:pPr>
-      <w:bookmarkStart w:id="19" w:name="_Toc464115644"/>
-      <w:bookmarkStart w:id="20" w:name="_Toc464292548"/>
+      <w:bookmarkStart w:id="20" w:name="_Toc464115644"/>
+      <w:bookmarkStart w:id="21" w:name="_Toc464375672"/>
       <w:r>
         <w:rPr>
           <w:noProof/>
@@ -4669,8 +5082,8 @@
         <w:lastRenderedPageBreak/>
         <w:t>Update user details sequence diagram:</w:t>
       </w:r>
-      <w:bookmarkEnd w:id="19"/>
       <w:bookmarkEnd w:id="20"/>
+      <w:bookmarkEnd w:id="21"/>
     </w:p>
     <w:p/>
     <w:p>
@@ -4688,6 +5101,7 @@
       <w:r>
         <w:rPr>
           <w:noProof/>
+          <w:lang w:val="en-US"/>
         </w:rPr>
         <w:drawing>
           <wp:inline distT="0" distB="0" distL="0" distR="0" wp14:anchorId="6CB78087" wp14:editId="56CAB70C">
@@ -4766,14 +5180,14 @@
       <w:pPr>
         <w:pStyle w:val="Heading3"/>
       </w:pPr>
-      <w:bookmarkStart w:id="21" w:name="_Toc464115645"/>
-      <w:bookmarkStart w:id="22" w:name="_Toc464292549"/>
+      <w:bookmarkStart w:id="22" w:name="_Toc464115645"/>
+      <w:bookmarkStart w:id="23" w:name="_Toc464375673"/>
       <w:r>
         <w:lastRenderedPageBreak/>
         <w:t>Discount Evaluation Sequence Diagram:</w:t>
       </w:r>
-      <w:bookmarkEnd w:id="21"/>
       <w:bookmarkEnd w:id="22"/>
+      <w:bookmarkEnd w:id="23"/>
     </w:p>
     <w:p>
       <w:pPr>
@@ -4811,6 +5225,7 @@
       <w:r>
         <w:rPr>
           <w:noProof/>
+          <w:lang w:val="en-US"/>
         </w:rPr>
         <w:drawing>
           <wp:inline distT="0" distB="0" distL="0" distR="0" wp14:anchorId="39DD38E0" wp14:editId="76DBCA54">
@@ -4869,14 +5284,14 @@
       <w:pPr>
         <w:pStyle w:val="Heading3"/>
       </w:pPr>
-      <w:bookmarkStart w:id="23" w:name="_Toc464115646"/>
-      <w:bookmarkStart w:id="24" w:name="_Toc464292550"/>
+      <w:bookmarkStart w:id="24" w:name="_Toc464115646"/>
+      <w:bookmarkStart w:id="25" w:name="_Toc464375674"/>
       <w:r>
         <w:lastRenderedPageBreak/>
         <w:t>Explore Sequence Diagram:</w:t>
       </w:r>
-      <w:bookmarkEnd w:id="23"/>
       <w:bookmarkEnd w:id="24"/>
+      <w:bookmarkEnd w:id="25"/>
     </w:p>
     <w:p/>
     <w:p>
@@ -4895,6 +5310,7 @@
       <w:r>
         <w:rPr>
           <w:noProof/>
+          <w:lang w:val="en-US"/>
         </w:rPr>
         <w:drawing>
           <wp:inline distT="0" distB="0" distL="0" distR="0" wp14:anchorId="68EDFA5D" wp14:editId="0CAAB9C0">
@@ -4959,14 +5375,14 @@
       <w:pPr>
         <w:pStyle w:val="Heading3"/>
       </w:pPr>
-      <w:bookmarkStart w:id="25" w:name="_Toc464115647"/>
-      <w:bookmarkStart w:id="26" w:name="_Toc464292551"/>
+      <w:bookmarkStart w:id="26" w:name="_Toc464115647"/>
+      <w:bookmarkStart w:id="27" w:name="_Toc464375675"/>
       <w:r>
         <w:lastRenderedPageBreak/>
         <w:t>Loan Sequence Diagram:</w:t>
       </w:r>
-      <w:bookmarkEnd w:id="25"/>
       <w:bookmarkEnd w:id="26"/>
+      <w:bookmarkEnd w:id="27"/>
     </w:p>
     <w:p/>
     <w:p>
@@ -4985,6 +5401,7 @@
       <w:r>
         <w:rPr>
           <w:noProof/>
+          <w:lang w:val="en-US"/>
         </w:rPr>
         <w:drawing>
           <wp:inline distT="0" distB="0" distL="0" distR="0" wp14:anchorId="0CA4A6D0" wp14:editId="23A0258C">
@@ -5051,14 +5468,14 @@
       <w:pPr>
         <w:pStyle w:val="Heading3"/>
       </w:pPr>
-      <w:bookmarkStart w:id="27" w:name="_Toc464115648"/>
-      <w:bookmarkStart w:id="28" w:name="_Toc464292552"/>
+      <w:bookmarkStart w:id="28" w:name="_Toc464115648"/>
+      <w:bookmarkStart w:id="29" w:name="_Toc464375676"/>
       <w:r>
         <w:lastRenderedPageBreak/>
         <w:t>Login sequence diagram:</w:t>
       </w:r>
-      <w:bookmarkEnd w:id="27"/>
       <w:bookmarkEnd w:id="28"/>
+      <w:bookmarkEnd w:id="29"/>
     </w:p>
     <w:p>
       <w:r>
@@ -5081,6 +5498,7 @@
       <w:r>
         <w:rPr>
           <w:noProof/>
+          <w:lang w:val="en-US"/>
         </w:rPr>
         <w:drawing>
           <wp:inline distT="0" distB="0" distL="0" distR="0" wp14:anchorId="51CD373D" wp14:editId="48CCEEA9">
@@ -5182,14 +5600,14 @@
       <w:pPr>
         <w:pStyle w:val="Heading3"/>
       </w:pPr>
-      <w:bookmarkStart w:id="29" w:name="_Toc464115649"/>
-      <w:bookmarkStart w:id="30" w:name="_Toc464292553"/>
+      <w:bookmarkStart w:id="30" w:name="_Toc464115649"/>
+      <w:bookmarkStart w:id="31" w:name="_Toc464375677"/>
       <w:r>
         <w:lastRenderedPageBreak/>
         <w:t>Logout sequence diagram:</w:t>
       </w:r>
-      <w:bookmarkEnd w:id="29"/>
       <w:bookmarkEnd w:id="30"/>
+      <w:bookmarkEnd w:id="31"/>
     </w:p>
     <w:p>
       <w:pPr>
@@ -5223,6 +5641,7 @@
       <w:r>
         <w:rPr>
           <w:noProof/>
+          <w:lang w:val="en-US"/>
         </w:rPr>
         <w:drawing>
           <wp:inline distT="0" distB="0" distL="0" distR="0" wp14:anchorId="78EC9884" wp14:editId="27A3F8F7">
@@ -5285,14 +5704,14 @@
       <w:pPr>
         <w:pStyle w:val="Heading3"/>
       </w:pPr>
-      <w:bookmarkStart w:id="31" w:name="_Toc464115650"/>
-      <w:bookmarkStart w:id="32" w:name="_Toc464292554"/>
+      <w:bookmarkStart w:id="32" w:name="_Toc464115650"/>
+      <w:bookmarkStart w:id="33" w:name="_Toc464375678"/>
       <w:r>
         <w:lastRenderedPageBreak/>
         <w:t>Profile Sequence Diagram:</w:t>
       </w:r>
-      <w:bookmarkEnd w:id="31"/>
       <w:bookmarkEnd w:id="32"/>
+      <w:bookmarkEnd w:id="33"/>
     </w:p>
     <w:p/>
     <w:p>
@@ -5312,6 +5731,7 @@
       <w:r>
         <w:rPr>
           <w:noProof/>
+          <w:lang w:val="en-US"/>
         </w:rPr>
         <w:drawing>
           <wp:inline distT="0" distB="0" distL="0" distR="0" wp14:anchorId="5892DCB1" wp14:editId="15295EA6">
@@ -5407,14 +5827,14 @@
       <w:pPr>
         <w:pStyle w:val="Heading3"/>
       </w:pPr>
-      <w:bookmarkStart w:id="33" w:name="_Toc464115651"/>
-      <w:bookmarkStart w:id="34" w:name="_Toc464292555"/>
+      <w:bookmarkStart w:id="34" w:name="_Toc464115651"/>
+      <w:bookmarkStart w:id="35" w:name="_Toc464375679"/>
       <w:r>
         <w:lastRenderedPageBreak/>
         <w:t>Rent sequence diagram:</w:t>
       </w:r>
-      <w:bookmarkEnd w:id="33"/>
       <w:bookmarkEnd w:id="34"/>
+      <w:bookmarkEnd w:id="35"/>
     </w:p>
     <w:p>
       <w:pPr>
@@ -5445,6 +5865,7 @@
       <w:r>
         <w:rPr>
           <w:noProof/>
+          <w:lang w:val="en-US"/>
         </w:rPr>
         <w:drawing>
           <wp:inline distT="0" distB="0" distL="0" distR="0" wp14:anchorId="6F20D2CE" wp14:editId="59441422">
@@ -5518,14 +5939,14 @@
       <w:pPr>
         <w:pStyle w:val="Heading3"/>
       </w:pPr>
-      <w:bookmarkStart w:id="35" w:name="_Toc464115652"/>
-      <w:bookmarkStart w:id="36" w:name="_Toc464292556"/>
+      <w:bookmarkStart w:id="36" w:name="_Toc464115652"/>
+      <w:bookmarkStart w:id="37" w:name="_Toc464375680"/>
       <w:r>
         <w:lastRenderedPageBreak/>
         <w:t>Report User Sequence Diagram</w:t>
       </w:r>
-      <w:bookmarkEnd w:id="35"/>
       <w:bookmarkEnd w:id="36"/>
+      <w:bookmarkEnd w:id="37"/>
     </w:p>
     <w:p/>
     <w:p>
@@ -5544,6 +5965,7 @@
       <w:r>
         <w:rPr>
           <w:noProof/>
+          <w:lang w:val="en-US"/>
         </w:rPr>
         <w:drawing>
           <wp:inline distT="0" distB="0" distL="0" distR="0" wp14:anchorId="23C53A63" wp14:editId="605DC03B">
@@ -5604,14 +6026,14 @@
       <w:pPr>
         <w:pStyle w:val="Heading3"/>
       </w:pPr>
-      <w:bookmarkStart w:id="37" w:name="_Toc464115653"/>
-      <w:bookmarkStart w:id="38" w:name="_Toc464292557"/>
+      <w:bookmarkStart w:id="38" w:name="_Toc464115653"/>
+      <w:bookmarkStart w:id="39" w:name="_Toc464375681"/>
       <w:r>
         <w:lastRenderedPageBreak/>
         <w:t>Reset Password sequence diagram:</w:t>
       </w:r>
-      <w:bookmarkEnd w:id="37"/>
       <w:bookmarkEnd w:id="38"/>
+      <w:bookmarkEnd w:id="39"/>
     </w:p>
     <w:p/>
     <w:p>
@@ -5623,6 +6045,7 @@
       <w:r>
         <w:rPr>
           <w:noProof/>
+          <w:lang w:val="en-US"/>
         </w:rPr>
         <w:drawing>
           <wp:inline distT="0" distB="0" distL="0" distR="0" wp14:anchorId="07A4703A" wp14:editId="4A721DE9">
@@ -5684,14 +6107,14 @@
       <w:pPr>
         <w:pStyle w:val="Heading3"/>
       </w:pPr>
-      <w:bookmarkStart w:id="39" w:name="_Toc464115654"/>
-      <w:bookmarkStart w:id="40" w:name="_Toc464292558"/>
+      <w:bookmarkStart w:id="40" w:name="_Toc464115654"/>
+      <w:bookmarkStart w:id="41" w:name="_Toc464375682"/>
       <w:r>
         <w:lastRenderedPageBreak/>
         <w:t>Reverse Transaction Sequence Diagram</w:t>
       </w:r>
-      <w:bookmarkEnd w:id="39"/>
       <w:bookmarkEnd w:id="40"/>
+      <w:bookmarkEnd w:id="41"/>
     </w:p>
     <w:p/>
     <w:p>
@@ -5708,6 +6131,7 @@
       <w:r>
         <w:rPr>
           <w:noProof/>
+          <w:lang w:val="en-US"/>
         </w:rPr>
         <w:drawing>
           <wp:inline distT="0" distB="0" distL="0" distR="0" wp14:anchorId="16F2605E" wp14:editId="6B67BF20">
@@ -5770,14 +6194,14 @@
       <w:pPr>
         <w:pStyle w:val="Heading3"/>
       </w:pPr>
-      <w:bookmarkStart w:id="41" w:name="_Toc464115655"/>
-      <w:bookmarkStart w:id="42" w:name="_Toc464292559"/>
+      <w:bookmarkStart w:id="42" w:name="_Toc464115655"/>
+      <w:bookmarkStart w:id="43" w:name="_Toc464375683"/>
       <w:r>
         <w:lastRenderedPageBreak/>
         <w:t>View uploaded books sequence diagram:</w:t>
       </w:r>
-      <w:bookmarkEnd w:id="41"/>
       <w:bookmarkEnd w:id="42"/>
+      <w:bookmarkEnd w:id="43"/>
     </w:p>
     <w:p/>
     <w:p>
@@ -5789,6 +6213,7 @@
       <w:r>
         <w:rPr>
           <w:noProof/>
+          <w:lang w:val="en-US"/>
         </w:rPr>
         <w:drawing>
           <wp:inline distT="0" distB="0" distL="0" distR="0" wp14:anchorId="061C2BAF" wp14:editId="01C49233">
@@ -5852,14 +6277,14 @@
       <w:pPr>
         <w:pStyle w:val="Heading3"/>
       </w:pPr>
-      <w:bookmarkStart w:id="43" w:name="_Toc464115656"/>
-      <w:bookmarkStart w:id="44" w:name="_Toc464292560"/>
+      <w:bookmarkStart w:id="44" w:name="_Toc464115656"/>
+      <w:bookmarkStart w:id="45" w:name="_Toc464375684"/>
       <w:r>
         <w:lastRenderedPageBreak/>
         <w:t>Sell sequence diagram</w:t>
       </w:r>
-      <w:bookmarkEnd w:id="43"/>
       <w:bookmarkEnd w:id="44"/>
+      <w:bookmarkEnd w:id="45"/>
     </w:p>
     <w:p/>
     <w:p>
@@ -5871,6 +6296,7 @@
       <w:r>
         <w:rPr>
           <w:noProof/>
+          <w:lang w:val="en-US"/>
         </w:rPr>
         <w:drawing>
           <wp:inline distT="0" distB="0" distL="0" distR="0" wp14:anchorId="6D2955CA" wp14:editId="65CD071E">
@@ -5937,14 +6363,14 @@
       <w:pPr>
         <w:pStyle w:val="Heading3"/>
       </w:pPr>
-      <w:bookmarkStart w:id="45" w:name="_Toc464115657"/>
-      <w:bookmarkStart w:id="46" w:name="_Toc464292561"/>
+      <w:bookmarkStart w:id="46" w:name="_Toc464115657"/>
+      <w:bookmarkStart w:id="47" w:name="_Toc464375685"/>
       <w:r>
         <w:lastRenderedPageBreak/>
         <w:t>Sign up sequence diagram:</w:t>
       </w:r>
-      <w:bookmarkEnd w:id="45"/>
       <w:bookmarkEnd w:id="46"/>
+      <w:bookmarkEnd w:id="47"/>
     </w:p>
     <w:p/>
     <w:p>
@@ -5956,6 +6382,7 @@
       <w:r>
         <w:rPr>
           <w:noProof/>
+          <w:lang w:val="en-US"/>
         </w:rPr>
         <w:drawing>
           <wp:inline distT="0" distB="0" distL="0" distR="0" wp14:anchorId="0596E77D" wp14:editId="093B54DF">
@@ -6026,14 +6453,14 @@
       <w:pPr>
         <w:pStyle w:val="Heading3"/>
       </w:pPr>
-      <w:bookmarkStart w:id="47" w:name="_Toc464115658"/>
-      <w:bookmarkStart w:id="48" w:name="_Toc464292562"/>
+      <w:bookmarkStart w:id="48" w:name="_Toc464115658"/>
+      <w:bookmarkStart w:id="49" w:name="_Toc464375686"/>
       <w:r>
         <w:lastRenderedPageBreak/>
         <w:t>System defaults sequence diagram</w:t>
       </w:r>
-      <w:bookmarkEnd w:id="47"/>
       <w:bookmarkEnd w:id="48"/>
+      <w:bookmarkEnd w:id="49"/>
     </w:p>
     <w:p/>
     <w:p>
@@ -6052,6 +6479,7 @@
       <w:r>
         <w:rPr>
           <w:noProof/>
+          <w:lang w:val="en-US"/>
         </w:rPr>
         <w:drawing>
           <wp:inline distT="0" distB="0" distL="0" distR="0" wp14:anchorId="443393CD" wp14:editId="09BA006F">
@@ -6112,14 +6540,14 @@
       <w:pPr>
         <w:pStyle w:val="Heading3"/>
       </w:pPr>
-      <w:bookmarkStart w:id="49" w:name="_Toc464115659"/>
-      <w:bookmarkStart w:id="50" w:name="_Toc464292563"/>
+      <w:bookmarkStart w:id="50" w:name="_Toc464115659"/>
+      <w:bookmarkStart w:id="51" w:name="_Toc464375687"/>
       <w:r>
         <w:lastRenderedPageBreak/>
         <w:t>System information sequence diagram</w:t>
       </w:r>
-      <w:bookmarkEnd w:id="49"/>
       <w:bookmarkEnd w:id="50"/>
+      <w:bookmarkEnd w:id="51"/>
     </w:p>
     <w:p/>
     <w:p>
@@ -6132,6 +6560,7 @@
       <w:r>
         <w:rPr>
           <w:noProof/>
+          <w:lang w:val="en-US"/>
         </w:rPr>
         <w:drawing>
           <wp:inline distT="0" distB="0" distL="0" distR="0" wp14:anchorId="3FAF5773" wp14:editId="44BAA84D">
@@ -6203,10 +6632,12 @@
       <w:pPr>
         <w:pStyle w:val="Heading1"/>
       </w:pPr>
+      <w:bookmarkStart w:id="52" w:name="_Toc464375688"/>
       <w:r>
         <w:lastRenderedPageBreak/>
         <w:t>5. Activity Diagrams</w:t>
       </w:r>
+      <w:bookmarkEnd w:id="52"/>
     </w:p>
     <w:p>
       <w:r>
@@ -6217,9 +6648,11 @@
       <w:pPr>
         <w:pStyle w:val="Heading2"/>
       </w:pPr>
+      <w:bookmarkStart w:id="53" w:name="_Toc464375689"/>
       <w:r>
         <w:t>5.1 Login Activity Diagram</w:t>
       </w:r>
+      <w:bookmarkEnd w:id="53"/>
     </w:p>
     <w:p>
       <w:r>
@@ -6244,7 +6677,7 @@
             <o:lock v:ext="edit" aspectratio="t"/>
           </v:shapetype>
           <v:shape id="_x0000_i1025" type="#_x0000_t75" style="width:450.7pt;height:633.05pt">
-            <v:imagedata r:id="rId27" o:title="BorrowMyBooksLoginActivityDraw.io"/>
+            <v:imagedata r:id="rId27" o:title="BorrowMyBooksLoginActivityDraw"/>
           </v:shape>
         </w:pict>
       </w:r>
@@ -6253,6 +6686,7 @@
       <w:pPr>
         <w:pStyle w:val="Heading2"/>
       </w:pPr>
+      <w:bookmarkStart w:id="54" w:name="_Toc464375690"/>
       <w:r>
         <w:lastRenderedPageBreak/>
         <w:t xml:space="preserve">5.2 Sign </w:t>
@@ -6265,12 +6699,13 @@
       <w:r>
         <w:t xml:space="preserve"> Activity Diagram</w:t>
       </w:r>
+      <w:bookmarkEnd w:id="54"/>
     </w:p>
     <w:p>
       <w:r>
         <w:pict>
           <v:shape id="_x0000_i1026" type="#_x0000_t75" style="width:450.7pt;height:625.55pt">
-            <v:imagedata r:id="rId28" o:title="BorrowMyBooksSignupActivityDraw.io"/>
+            <v:imagedata r:id="rId28" o:title="BorrowMyBooksSignupActivityDraw"/>
           </v:shape>
         </w:pict>
       </w:r>
@@ -6281,12 +6716,14 @@
       <w:pPr>
         <w:pStyle w:val="Heading2"/>
       </w:pPr>
+      <w:bookmarkStart w:id="55" w:name="_Toc464375691"/>
       <w:r>
         <w:lastRenderedPageBreak/>
         <w:t>5.3 Upload Book Activity Diagram</w:t>
       </w:r>
-      <w:bookmarkStart w:id="51" w:name="_GoBack"/>
-      <w:bookmarkEnd w:id="51"/>
+      <w:bookmarkEnd w:id="55"/>
+    </w:p>
+    <w:p>
       <w:r>
         <w:pict>
           <v:shape id="_x0000_i1027" type="#_x0000_t75" style="width:450.7pt;height:625.55pt">
@@ -6301,32 +6738,32 @@
       <w:pPr>
         <w:pStyle w:val="Heading1"/>
       </w:pPr>
+      <w:bookmarkStart w:id="56" w:name="_Toc464375692"/>
       <w:r>
         <w:lastRenderedPageBreak/>
         <w:t>6. Database Class Diagram</w:t>
       </w:r>
+      <w:bookmarkEnd w:id="56"/>
     </w:p>
     <w:p>
       <w:r>
         <w:t>The following diagram is a Class Diagram depicting the layout of the Database used for the Borrow My Books system.</w:t>
       </w:r>
     </w:p>
-    <w:p/>
     <w:p>
       <w:r>
         <w:pict>
           <v:shape id="_x0000_i1028" type="#_x0000_t75" style="width:450.7pt;height:299.2pt">
-            <v:imagedata r:id="rId30" o:title="BorrowMyBooks Data Model Class Diagram v1.4"/>
+            <v:imagedata r:id="rId30" o:title="BorrowMyBooks Data Model Class Diagram v1.5"/>
           </v:shape>
         </w:pict>
       </w:r>
     </w:p>
-    <w:p/>
     <w:p>
       <w:pPr>
         <w:pStyle w:val="Heading1"/>
       </w:pPr>
-      <w:bookmarkStart w:id="52" w:name="_Toc464292564"/>
+      <w:bookmarkStart w:id="57" w:name="_Toc464375693"/>
       <w:r>
         <w:t>4</w:t>
       </w:r>
@@ -6336,7 +6773,7 @@
       <w:r>
         <w:t xml:space="preserve"> Glossary</w:t>
       </w:r>
-      <w:bookmarkEnd w:id="52"/>
+      <w:bookmarkEnd w:id="57"/>
     </w:p>
     <w:p>
       <w:pPr>
@@ -6600,30 +7037,30 @@
         </w:numPr>
       </w:pPr>
       <w:r>
+        <w:t xml:space="preserve">Node system: A </w:t>
+      </w:r>
+      <w:r>
+        <w:t xml:space="preserve">system built on </w:t>
+      </w:r>
+      <w:proofErr w:type="spellStart"/>
+      <w:r>
+        <w:t>NodeJS</w:t>
+      </w:r>
+      <w:proofErr w:type="spellEnd"/>
+      <w:r>
+        <w:t>.</w:t>
+      </w:r>
+    </w:p>
+    <w:p>
+      <w:pPr>
+        <w:pStyle w:val="Heading1"/>
+      </w:pPr>
+      <w:bookmarkStart w:id="58" w:name="_Toc464375694"/>
+      <w:r>
         <w:lastRenderedPageBreak/>
-        <w:t xml:space="preserve">Node system: A </w:t>
-      </w:r>
-      <w:r>
-        <w:t xml:space="preserve">system built on </w:t>
-      </w:r>
-      <w:proofErr w:type="spellStart"/>
-      <w:r>
-        <w:t>NodeJS</w:t>
-      </w:r>
-      <w:proofErr w:type="spellEnd"/>
-      <w:r>
-        <w:t>.</w:t>
-      </w:r>
-    </w:p>
-    <w:p>
-      <w:pPr>
-        <w:pStyle w:val="Heading1"/>
-      </w:pPr>
-      <w:bookmarkStart w:id="53" w:name="_Toc464292565"/>
-      <w:r>
         <w:t>5. Team</w:t>
       </w:r>
-      <w:bookmarkEnd w:id="53"/>
+      <w:bookmarkEnd w:id="58"/>
     </w:p>
     <w:p>
       <w:pPr>
@@ -6700,7 +7137,7 @@
       <w:pPr>
         <w:pStyle w:val="Heading1"/>
       </w:pPr>
-      <w:bookmarkStart w:id="54" w:name="_Toc464292566"/>
+      <w:bookmarkStart w:id="59" w:name="_Toc464375695"/>
       <w:proofErr w:type="spellStart"/>
       <w:r>
         <w:t>Appedix</w:t>
@@ -6709,7 +7146,7 @@
       <w:r>
         <w:t xml:space="preserve"> A:  Statement of Effort</w:t>
       </w:r>
-      <w:bookmarkEnd w:id="54"/>
+      <w:bookmarkEnd w:id="59"/>
     </w:p>
     <w:tbl>
       <w:tblPr>
@@ -8560,7 +8997,7 @@
 </file>
 
 <file path=customXml/itemProps1.xml><?xml version="1.0" encoding="utf-8"?>
-<ds:datastoreItem xmlns:ds="http://schemas.openxmlformats.org/officeDocument/2006/customXml" ds:itemID="{787A3EC6-2E39-4875-8F1E-D41038BACCBA}">
+<ds:datastoreItem xmlns:ds="http://schemas.openxmlformats.org/officeDocument/2006/customXml" ds:itemID="{91F643ED-14A5-499E-A6D7-688811DE8C68}">
   <ds:schemaRefs>
     <ds:schemaRef ds:uri="http://schemas.openxmlformats.org/officeDocument/2006/bibliography"/>
   </ds:schemaRefs>

</xml_diff>